<commit_message>
Update Protokoll 2. Meilenstein
</commit_message>
<xml_diff>
--- a/Protokoll_Sitzung_22.04.2016_MS2.docx
+++ b/Protokoll_Sitzung_22.04.2016_MS2.docx
@@ -173,16 +173,8 @@
         <w:rPr>
           <w:rFonts w:cs="Arial"/>
         </w:rPr>
-        <w:t xml:space="preserve">Prof. Dr. Marcel </w:t>
+        <w:t>Prof. Dr. Marcel Meli</w:t>
       </w:r>
-      <w:proofErr w:type="spellStart"/>
-      <w:r>
-        <w:rPr>
-          <w:rFonts w:cs="Arial"/>
-        </w:rPr>
-        <w:t>Meli</w:t>
-      </w:r>
-      <w:proofErr w:type="spellEnd"/>
       <w:r>
         <w:rPr>
           <w:rFonts w:cs="Arial"/>
@@ -495,6 +487,27 @@
       <w:r>
         <w:t>:</w:t>
       </w:r>
+      <w:r>
+        <w:t xml:space="preserve"> </w:t>
+      </w:r>
+      <w:r>
+        <w:rPr>
+          <w:b w:val="0"/>
+        </w:rPr>
+        <w:br/>
+        <w:t>-</w:t>
+      </w:r>
+      <w:bookmarkStart w:id="0" w:name="_GoBack"/>
+      <w:bookmarkEnd w:id="0"/>
+      <w:r>
+        <w:rPr>
+          <w:b w:val="0"/>
+        </w:rPr>
+        <w:t xml:space="preserve"> Neuer Projektplan</w:t>
+      </w:r>
+      <w:r>
+        <w:t xml:space="preserve"> </w:t>
+      </w:r>
     </w:p>
     <w:p>
       <w:pPr>
@@ -738,7 +751,7 @@
                 <w:b w:val="0"/>
                 <w:sz w:val="20"/>
               </w:rPr>
-              <w:t xml:space="preserve">Das Protokoll vom </w:t>
+              <w:t xml:space="preserve">Protokoll vom </w:t>
             </w:r>
             <w:r>
               <w:rPr>
@@ -753,6 +766,13 @@
                 <w:sz w:val="20"/>
               </w:rPr>
               <w:t xml:space="preserve">. April </w:t>
+            </w:r>
+            <w:r>
+              <w:rPr>
+                <w:b w:val="0"/>
+                <w:sz w:val="20"/>
+              </w:rPr>
+              <w:t xml:space="preserve">16   </w:t>
             </w:r>
             <w:r>
               <w:rPr>
@@ -791,7 +811,6 @@
                 <w:lang w:val="de-CH"/>
               </w:rPr>
             </w:pPr>
-            <w:proofErr w:type="spellStart"/>
             <w:r>
               <w:rPr>
                 <w:b w:val="0"/>
@@ -799,7 +818,6 @@
               </w:rPr>
               <w:t>bachlkat</w:t>
             </w:r>
-            <w:proofErr w:type="spellEnd"/>
           </w:p>
         </w:tc>
         <w:tc>
@@ -1025,21 +1043,7 @@
               <w:rPr>
                 <w:sz w:val="20"/>
               </w:rPr>
-              <w:t xml:space="preserve">Magnete von </w:t>
-            </w:r>
-            <w:proofErr w:type="spellStart"/>
-            <w:r>
-              <w:rPr>
-                <w:sz w:val="20"/>
-              </w:rPr>
-              <w:t>Reel</w:t>
-            </w:r>
-            <w:proofErr w:type="spellEnd"/>
-            <w:r>
-              <w:rPr>
-                <w:sz w:val="20"/>
-              </w:rPr>
-              <w:t xml:space="preserve"> Light testen </w:t>
+              <w:t xml:space="preserve">Magnete von Reel Light testen </w:t>
             </w:r>
             <w:r>
               <w:rPr>
@@ -1109,123 +1113,6 @@
               </w:rPr>
             </w:pPr>
           </w:p>
-        </w:tc>
-        <w:tc>
-          <w:tcPr>
-            <w:cnfStyle w:val="000001000000" w:firstRow="0" w:lastRow="0" w:firstColumn="0" w:lastColumn="0" w:oddVBand="0" w:evenVBand="1" w:oddHBand="0" w:evenHBand="0" w:firstRowFirstColumn="0" w:firstRowLastColumn="0" w:lastRowFirstColumn="0" w:lastRowLastColumn="0"/>
-            <w:tcW w:w="1271" w:type="dxa"/>
-          </w:tcPr>
-          <w:p>
-            <w:pPr>
-              <w:pStyle w:val="ZustndigTermin"/>
-              <w:rPr>
-                <w:sz w:val="20"/>
-              </w:rPr>
-            </w:pPr>
-            <w:proofErr w:type="spellStart"/>
-            <w:r>
-              <w:rPr>
-                <w:sz w:val="20"/>
-              </w:rPr>
-              <w:t>koenigma</w:t>
-            </w:r>
-            <w:proofErr w:type="spellEnd"/>
-          </w:p>
-        </w:tc>
-        <w:tc>
-          <w:tcPr>
-            <w:cnfStyle w:val="000010000000" w:firstRow="0" w:lastRow="0" w:firstColumn="0" w:lastColumn="0" w:oddVBand="1" w:evenVBand="0" w:oddHBand="0" w:evenHBand="0" w:firstRowFirstColumn="0" w:firstRowLastColumn="0" w:lastRowFirstColumn="0" w:lastRowLastColumn="0"/>
-            <w:tcW w:w="1131" w:type="dxa"/>
-          </w:tcPr>
-          <w:p>
-            <w:pPr>
-              <w:pStyle w:val="ZustndigTermin"/>
-              <w:rPr>
-                <w:sz w:val="20"/>
-              </w:rPr>
-            </w:pPr>
-            <w:r>
-              <w:rPr>
-                <w:sz w:val="20"/>
-              </w:rPr>
-              <w:br/>
-            </w:r>
-            <w:r>
-              <w:rPr>
-                <w:sz w:val="20"/>
-              </w:rPr>
-              <w:br/>
-              <w:t>21.04.16</w:t>
-            </w:r>
-          </w:p>
-          <w:p>
-            <w:pPr>
-              <w:pStyle w:val="ZustndigTermin"/>
-              <w:rPr>
-                <w:sz w:val="20"/>
-              </w:rPr>
-            </w:pPr>
-            <w:r>
-              <w:rPr>
-                <w:sz w:val="20"/>
-              </w:rPr>
-              <w:t>21.04.16</w:t>
-            </w:r>
-          </w:p>
-          <w:p>
-            <w:pPr>
-              <w:pStyle w:val="ZustndigTermin"/>
-              <w:rPr>
-                <w:sz w:val="20"/>
-              </w:rPr>
-            </w:pPr>
-            <w:r>
-              <w:rPr>
-                <w:sz w:val="20"/>
-              </w:rPr>
-              <w:br/>
-              <w:t>21.04.06</w:t>
-            </w:r>
-          </w:p>
-          <w:p>
-            <w:pPr>
-              <w:pStyle w:val="ZustndigTermin"/>
-              <w:rPr>
-                <w:sz w:val="20"/>
-              </w:rPr>
-            </w:pPr>
-            <w:r>
-              <w:rPr>
-                <w:sz w:val="20"/>
-              </w:rPr>
-              <w:t>21.04.06</w:t>
-            </w:r>
-          </w:p>
-          <w:p>
-            <w:pPr>
-              <w:pStyle w:val="ZustndigTermin"/>
-              <w:rPr>
-                <w:sz w:val="20"/>
-              </w:rPr>
-            </w:pPr>
-            <w:r>
-              <w:rPr>
-                <w:sz w:val="20"/>
-              </w:rPr>
-              <w:t>offen</w:t>
-            </w:r>
-          </w:p>
-        </w:tc>
-      </w:tr>
-      <w:tr>
-        <w:trPr>
-          <w:cnfStyle w:val="000000100000" w:firstRow="0" w:lastRow="0" w:firstColumn="0" w:lastColumn="0" w:oddVBand="0" w:evenVBand="0" w:oddHBand="1" w:evenHBand="0" w:firstRowFirstColumn="0" w:firstRowLastColumn="0" w:lastRowFirstColumn="0" w:lastRowLastColumn="0"/>
-        </w:trPr>
-        <w:tc>
-          <w:tcPr>
-            <w:cnfStyle w:val="000010000000" w:firstRow="0" w:lastRow="0" w:firstColumn="0" w:lastColumn="0" w:oddVBand="1" w:evenVBand="0" w:oddHBand="0" w:evenHBand="0" w:firstRowFirstColumn="0" w:firstRowLastColumn="0" w:lastRowFirstColumn="0" w:lastRowLastColumn="0"/>
-            <w:tcW w:w="7274" w:type="dxa"/>
-          </w:tcPr>
           <w:p>
             <w:pPr>
               <w:pStyle w:val="T2-TitelP"/>
@@ -1238,6 +1125,19 @@
                 <w:sz w:val="20"/>
               </w:rPr>
             </w:pPr>
+            <w:r>
+              <w:rPr>
+                <w:sz w:val="20"/>
+              </w:rPr>
+              <w:t>Diskussion:</w:t>
+            </w:r>
+            <w:r>
+              <w:rPr>
+                <w:sz w:val="20"/>
+              </w:rPr>
+              <w:br/>
+              <w:t>Spule, Magnetmessungen</w:t>
+            </w:r>
           </w:p>
         </w:tc>
         <w:tc>
@@ -1248,11 +1148,16 @@
           <w:p>
             <w:pPr>
               <w:pStyle w:val="ZustndigTermin"/>
-              <w:jc w:val="left"/>
-              <w:rPr>
-                <w:sz w:val="20"/>
-              </w:rPr>
-            </w:pPr>
+              <w:rPr>
+                <w:sz w:val="20"/>
+              </w:rPr>
+            </w:pPr>
+            <w:r>
+              <w:rPr>
+                <w:sz w:val="20"/>
+              </w:rPr>
+              <w:t>koenigma</w:t>
+            </w:r>
           </w:p>
         </w:tc>
         <w:tc>
@@ -1267,10 +1172,83 @@
                 <w:sz w:val="20"/>
               </w:rPr>
             </w:pPr>
+            <w:r>
+              <w:rPr>
+                <w:sz w:val="20"/>
+              </w:rPr>
+              <w:br/>
+            </w:r>
+            <w:r>
+              <w:rPr>
+                <w:sz w:val="20"/>
+              </w:rPr>
+              <w:br/>
+              <w:t>21.04.16</w:t>
+            </w:r>
+          </w:p>
+          <w:p>
+            <w:pPr>
+              <w:pStyle w:val="ZustndigTermin"/>
+              <w:rPr>
+                <w:sz w:val="20"/>
+              </w:rPr>
+            </w:pPr>
+            <w:r>
+              <w:rPr>
+                <w:sz w:val="20"/>
+              </w:rPr>
+              <w:t>21.04.16</w:t>
+            </w:r>
+          </w:p>
+          <w:p>
+            <w:pPr>
+              <w:pStyle w:val="ZustndigTermin"/>
+              <w:rPr>
+                <w:sz w:val="20"/>
+              </w:rPr>
+            </w:pPr>
+            <w:r>
+              <w:rPr>
+                <w:sz w:val="20"/>
+              </w:rPr>
+              <w:br/>
+              <w:t>21.04.06</w:t>
+            </w:r>
+          </w:p>
+          <w:p>
+            <w:pPr>
+              <w:pStyle w:val="ZustndigTermin"/>
+              <w:rPr>
+                <w:sz w:val="20"/>
+              </w:rPr>
+            </w:pPr>
+            <w:r>
+              <w:rPr>
+                <w:sz w:val="20"/>
+              </w:rPr>
+              <w:t>21.04.06</w:t>
+            </w:r>
+          </w:p>
+          <w:p>
+            <w:pPr>
+              <w:pStyle w:val="ZustndigTermin"/>
+              <w:rPr>
+                <w:sz w:val="20"/>
+              </w:rPr>
+            </w:pPr>
+            <w:r>
+              <w:rPr>
+                <w:sz w:val="20"/>
+              </w:rPr>
+              <w:t>offen</w:t>
+            </w:r>
           </w:p>
         </w:tc>
       </w:tr>
       <w:tr>
+        <w:trPr>
+          <w:cnfStyle w:val="000000100000" w:firstRow="0" w:lastRow="0" w:firstColumn="0" w:lastColumn="0" w:oddVBand="0" w:evenVBand="0" w:oddHBand="1" w:evenHBand="0" w:firstRowFirstColumn="0" w:firstRowLastColumn="0" w:lastRowFirstColumn="0" w:lastRowLastColumn="0"/>
+        </w:trPr>
         <w:tc>
           <w:tcPr>
             <w:cnfStyle w:val="000010000000" w:firstRow="0" w:lastRow="0" w:firstColumn="0" w:lastColumn="0" w:oddVBand="1" w:evenVBand="0" w:oddHBand="0" w:evenHBand="0" w:firstRowFirstColumn="0" w:firstRowLastColumn="0" w:lastRowFirstColumn="0" w:lastRowLastColumn="0"/>
@@ -1288,132 +1266,6 @@
                 <w:sz w:val="20"/>
               </w:rPr>
             </w:pPr>
-            <w:r>
-              <w:rPr>
-                <w:sz w:val="20"/>
-              </w:rPr>
-              <w:t>Firmware-TI-</w:t>
-            </w:r>
-            <w:proofErr w:type="spellStart"/>
-            <w:r>
-              <w:rPr>
-                <w:sz w:val="20"/>
-              </w:rPr>
-              <w:t>SensorTag</w:t>
-            </w:r>
-            <w:proofErr w:type="spellEnd"/>
-          </w:p>
-          <w:p>
-            <w:pPr>
-              <w:pStyle w:val="T2-TitelP"/>
-              <w:numPr>
-                <w:ilvl w:val="0"/>
-                <w:numId w:val="27"/>
-              </w:numPr>
-              <w:rPr>
-                <w:sz w:val="20"/>
-              </w:rPr>
-            </w:pPr>
-            <w:r>
-              <w:rPr>
-                <w:sz w:val="20"/>
-              </w:rPr>
-              <w:t>Alle drei Interrupt-Handler funktionsfähig</w:t>
-            </w:r>
-          </w:p>
-          <w:p>
-            <w:pPr>
-              <w:pStyle w:val="T2-TitelP"/>
-              <w:numPr>
-                <w:ilvl w:val="0"/>
-                <w:numId w:val="27"/>
-              </w:numPr>
-              <w:rPr>
-                <w:sz w:val="20"/>
-                <w:lang w:val="en-GB"/>
-              </w:rPr>
-            </w:pPr>
-            <w:r>
-              <w:rPr>
-                <w:sz w:val="20"/>
-              </w:rPr>
-              <w:t xml:space="preserve">Energiemessung </w:t>
-            </w:r>
-            <w:proofErr w:type="spellStart"/>
-            <w:r>
-              <w:rPr>
-                <w:sz w:val="20"/>
-              </w:rPr>
-              <w:t>akutelles</w:t>
-            </w:r>
-            <w:proofErr w:type="spellEnd"/>
-            <w:r>
-              <w:rPr>
-                <w:sz w:val="20"/>
-              </w:rPr>
-              <w:t xml:space="preserve"> Board</w:t>
-            </w:r>
-          </w:p>
-          <w:p>
-            <w:pPr>
-              <w:pStyle w:val="T2-TitelP"/>
-              <w:numPr>
-                <w:ilvl w:val="0"/>
-                <w:numId w:val="27"/>
-              </w:numPr>
-              <w:rPr>
-                <w:sz w:val="20"/>
-              </w:rPr>
-            </w:pPr>
-            <w:r>
-              <w:rPr>
-                <w:sz w:val="20"/>
-              </w:rPr>
-              <w:t xml:space="preserve">STS, LTS berechnen für </w:t>
-            </w:r>
-            <w:proofErr w:type="spellStart"/>
-            <w:r>
-              <w:rPr>
-                <w:sz w:val="20"/>
-              </w:rPr>
-              <w:t>akutelles</w:t>
-            </w:r>
-            <w:proofErr w:type="spellEnd"/>
-            <w:r>
-              <w:rPr>
-                <w:sz w:val="20"/>
-              </w:rPr>
-              <w:t xml:space="preserve"> Board</w:t>
-            </w:r>
-          </w:p>
-          <w:p>
-            <w:pPr>
-              <w:pStyle w:val="T2-TitelP"/>
-              <w:numPr>
-                <w:ilvl w:val="0"/>
-                <w:numId w:val="27"/>
-              </w:numPr>
-              <w:rPr>
-                <w:sz w:val="20"/>
-                <w:lang w:val="en-GB"/>
-              </w:rPr>
-            </w:pPr>
-            <w:r>
-              <w:rPr>
-                <w:sz w:val="20"/>
-                <w:lang w:val="en-GB"/>
-              </w:rPr>
-              <w:t>Unique ID in BLE-</w:t>
-            </w:r>
-            <w:proofErr w:type="spellStart"/>
-            <w:r>
-              <w:rPr>
-                <w:sz w:val="20"/>
-                <w:lang w:val="en-GB"/>
-              </w:rPr>
-              <w:t>Packete</w:t>
-            </w:r>
-            <w:proofErr w:type="spellEnd"/>
           </w:p>
         </w:tc>
         <w:tc>
@@ -1424,18 +1276,11 @@
           <w:p>
             <w:pPr>
               <w:pStyle w:val="ZustndigTermin"/>
-              <w:rPr>
-                <w:sz w:val="20"/>
-              </w:rPr>
-            </w:pPr>
-            <w:proofErr w:type="spellStart"/>
-            <w:r>
-              <w:rPr>
-                <w:sz w:val="20"/>
-              </w:rPr>
-              <w:t>bachlkat</w:t>
-            </w:r>
-            <w:proofErr w:type="spellEnd"/>
+              <w:jc w:val="left"/>
+              <w:rPr>
+                <w:sz w:val="20"/>
+              </w:rPr>
+            </w:pPr>
           </w:p>
         </w:tc>
         <w:tc>
@@ -1451,61 +1296,9 @@
               </w:rPr>
             </w:pPr>
           </w:p>
-          <w:p>
-            <w:pPr>
-              <w:pStyle w:val="ZustndigTermin"/>
-              <w:rPr>
-                <w:sz w:val="20"/>
-              </w:rPr>
-            </w:pPr>
-            <w:r>
-              <w:rPr>
-                <w:sz w:val="20"/>
-              </w:rPr>
-              <w:t>21.04.16</w:t>
-            </w:r>
-            <w:r>
-              <w:rPr>
-                <w:sz w:val="20"/>
-              </w:rPr>
-              <w:br/>
-              <w:t>21.04.16</w:t>
-            </w:r>
-          </w:p>
-          <w:p>
-            <w:pPr>
-              <w:pStyle w:val="ZustndigTermin"/>
-              <w:rPr>
-                <w:sz w:val="20"/>
-              </w:rPr>
-            </w:pPr>
-            <w:r>
-              <w:rPr>
-                <w:sz w:val="20"/>
-              </w:rPr>
-              <w:t>21.04.16</w:t>
-            </w:r>
-          </w:p>
-          <w:p>
-            <w:pPr>
-              <w:pStyle w:val="ZustndigTermin"/>
-              <w:rPr>
-                <w:sz w:val="20"/>
-              </w:rPr>
-            </w:pPr>
-            <w:r>
-              <w:rPr>
-                <w:sz w:val="20"/>
-              </w:rPr>
-              <w:t>offen</w:t>
-            </w:r>
-          </w:p>
         </w:tc>
       </w:tr>
       <w:tr>
-        <w:trPr>
-          <w:cnfStyle w:val="000000100000" w:firstRow="0" w:lastRow="0" w:firstColumn="0" w:lastColumn="0" w:oddVBand="0" w:evenVBand="0" w:oddHBand="1" w:evenHBand="0" w:firstRowFirstColumn="0" w:firstRowLastColumn="0" w:lastRowFirstColumn="0" w:lastRowLastColumn="0"/>
-        </w:trPr>
         <w:tc>
           <w:tcPr>
             <w:cnfStyle w:val="000010000000" w:firstRow="0" w:lastRow="0" w:firstColumn="0" w:lastColumn="0" w:oddVBand="1" w:evenVBand="0" w:oddHBand="0" w:evenHBand="0" w:firstRowFirstColumn="0" w:firstRowLastColumn="0" w:lastRowFirstColumn="0" w:lastRowLastColumn="0"/>
@@ -1523,6 +1316,87 @@
                 <w:sz w:val="20"/>
               </w:rPr>
             </w:pPr>
+            <w:r>
+              <w:rPr>
+                <w:sz w:val="20"/>
+              </w:rPr>
+              <w:t>Firmware-TI-SensorTag</w:t>
+            </w:r>
+          </w:p>
+          <w:p>
+            <w:pPr>
+              <w:pStyle w:val="T2-TitelP"/>
+              <w:numPr>
+                <w:ilvl w:val="0"/>
+                <w:numId w:val="27"/>
+              </w:numPr>
+              <w:rPr>
+                <w:sz w:val="20"/>
+              </w:rPr>
+            </w:pPr>
+            <w:r>
+              <w:rPr>
+                <w:sz w:val="20"/>
+              </w:rPr>
+              <w:t>Alle drei Interrupt-Handler funktionsfähig</w:t>
+            </w:r>
+          </w:p>
+          <w:p>
+            <w:pPr>
+              <w:pStyle w:val="T2-TitelP"/>
+              <w:numPr>
+                <w:ilvl w:val="0"/>
+                <w:numId w:val="27"/>
+              </w:numPr>
+              <w:rPr>
+                <w:sz w:val="20"/>
+                <w:lang w:val="en-GB"/>
+              </w:rPr>
+            </w:pPr>
+            <w:r>
+              <w:rPr>
+                <w:sz w:val="20"/>
+              </w:rPr>
+              <w:t>Energiemessung akutelles Board</w:t>
+            </w:r>
+          </w:p>
+          <w:p>
+            <w:pPr>
+              <w:pStyle w:val="T2-TitelP"/>
+              <w:numPr>
+                <w:ilvl w:val="0"/>
+                <w:numId w:val="27"/>
+              </w:numPr>
+              <w:rPr>
+                <w:sz w:val="20"/>
+              </w:rPr>
+            </w:pPr>
+            <w:r>
+              <w:rPr>
+                <w:sz w:val="20"/>
+              </w:rPr>
+              <w:t>STS, LTS berechnen für akutelles Board</w:t>
+            </w:r>
+          </w:p>
+          <w:p>
+            <w:pPr>
+              <w:pStyle w:val="T2-TitelP"/>
+              <w:numPr>
+                <w:ilvl w:val="0"/>
+                <w:numId w:val="27"/>
+              </w:numPr>
+              <w:rPr>
+                <w:sz w:val="20"/>
+                <w:lang w:val="en-GB"/>
+              </w:rPr>
+            </w:pPr>
+            <w:r>
+              <w:rPr>
+                <w:sz w:val="20"/>
+                <w:lang w:val="en-GB"/>
+              </w:rPr>
+              <w:t>Unique ID in BLE-Packete</w:t>
+            </w:r>
           </w:p>
         </w:tc>
         <w:tc>
@@ -1537,6 +1411,12 @@
                 <w:sz w:val="20"/>
               </w:rPr>
             </w:pPr>
+            <w:r>
+              <w:rPr>
+                <w:sz w:val="20"/>
+              </w:rPr>
+              <w:t>bachlkat</w:t>
+            </w:r>
           </w:p>
         </w:tc>
         <w:tc>
@@ -1547,15 +1427,66 @@
           <w:p>
             <w:pPr>
               <w:pStyle w:val="ZustndigTermin"/>
-              <w:jc w:val="left"/>
-              <w:rPr>
-                <w:sz w:val="20"/>
-              </w:rPr>
-            </w:pPr>
+              <w:rPr>
+                <w:sz w:val="20"/>
+              </w:rPr>
+            </w:pPr>
+          </w:p>
+          <w:p>
+            <w:pPr>
+              <w:pStyle w:val="ZustndigTermin"/>
+              <w:rPr>
+                <w:sz w:val="20"/>
+              </w:rPr>
+            </w:pPr>
+            <w:r>
+              <w:rPr>
+                <w:sz w:val="20"/>
+              </w:rPr>
+              <w:t>21.04.16</w:t>
+            </w:r>
+            <w:r>
+              <w:rPr>
+                <w:sz w:val="20"/>
+              </w:rPr>
+              <w:br/>
+              <w:t>21.04.16</w:t>
+            </w:r>
+          </w:p>
+          <w:p>
+            <w:pPr>
+              <w:pStyle w:val="ZustndigTermin"/>
+              <w:rPr>
+                <w:sz w:val="20"/>
+              </w:rPr>
+            </w:pPr>
+            <w:r>
+              <w:rPr>
+                <w:sz w:val="20"/>
+              </w:rPr>
+              <w:t>21.04.16</w:t>
+            </w:r>
+          </w:p>
+          <w:p>
+            <w:pPr>
+              <w:pStyle w:val="ZustndigTermin"/>
+              <w:rPr>
+                <w:sz w:val="20"/>
+              </w:rPr>
+            </w:pPr>
+            <w:r>
+              <w:rPr>
+                <w:sz w:val="20"/>
+              </w:rPr>
+              <w:t>offen</w:t>
+            </w:r>
           </w:p>
         </w:tc>
       </w:tr>
       <w:tr>
+        <w:trPr>
+          <w:cnfStyle w:val="000000100000" w:firstRow="0" w:lastRow="0" w:firstColumn="0" w:lastColumn="0" w:oddVBand="0" w:evenVBand="0" w:oddHBand="1" w:evenHBand="0" w:firstRowFirstColumn="0" w:firstRowLastColumn="0" w:lastRowFirstColumn="0" w:lastRowLastColumn="0"/>
+        </w:trPr>
         <w:tc>
           <w:tcPr>
             <w:cnfStyle w:val="000010000000" w:firstRow="0" w:lastRow="0" w:firstColumn="0" w:lastColumn="0" w:oddVBand="1" w:evenVBand="0" w:oddHBand="0" w:evenHBand="0" w:firstRowFirstColumn="0" w:firstRowLastColumn="0" w:lastRowFirstColumn="0" w:lastRowLastColumn="0"/>
@@ -1573,6 +1504,56 @@
                 <w:sz w:val="20"/>
               </w:rPr>
             </w:pPr>
+          </w:p>
+        </w:tc>
+        <w:tc>
+          <w:tcPr>
+            <w:cnfStyle w:val="000001000000" w:firstRow="0" w:lastRow="0" w:firstColumn="0" w:lastColumn="0" w:oddVBand="0" w:evenVBand="1" w:oddHBand="0" w:evenHBand="0" w:firstRowFirstColumn="0" w:firstRowLastColumn="0" w:lastRowFirstColumn="0" w:lastRowLastColumn="0"/>
+            <w:tcW w:w="1271" w:type="dxa"/>
+          </w:tcPr>
+          <w:p>
+            <w:pPr>
+              <w:pStyle w:val="ZustndigTermin"/>
+              <w:rPr>
+                <w:sz w:val="20"/>
+              </w:rPr>
+            </w:pPr>
+          </w:p>
+        </w:tc>
+        <w:tc>
+          <w:tcPr>
+            <w:cnfStyle w:val="000010000000" w:firstRow="0" w:lastRow="0" w:firstColumn="0" w:lastColumn="0" w:oddVBand="1" w:evenVBand="0" w:oddHBand="0" w:evenHBand="0" w:firstRowFirstColumn="0" w:firstRowLastColumn="0" w:lastRowFirstColumn="0" w:lastRowLastColumn="0"/>
+            <w:tcW w:w="1131" w:type="dxa"/>
+          </w:tcPr>
+          <w:p>
+            <w:pPr>
+              <w:pStyle w:val="ZustndigTermin"/>
+              <w:jc w:val="left"/>
+              <w:rPr>
+                <w:sz w:val="20"/>
+              </w:rPr>
+            </w:pPr>
+          </w:p>
+        </w:tc>
+      </w:tr>
+      <w:tr>
+        <w:tc>
+          <w:tcPr>
+            <w:cnfStyle w:val="000010000000" w:firstRow="0" w:lastRow="0" w:firstColumn="0" w:lastColumn="0" w:oddVBand="1" w:evenVBand="0" w:oddHBand="0" w:evenHBand="0" w:firstRowFirstColumn="0" w:firstRowLastColumn="0" w:lastRowFirstColumn="0" w:lastRowLastColumn="0"/>
+            <w:tcW w:w="7274" w:type="dxa"/>
+          </w:tcPr>
+          <w:p>
+            <w:pPr>
+              <w:pStyle w:val="T2-TitelP"/>
+              <w:numPr>
+                <w:ilvl w:val="0"/>
+                <w:numId w:val="0"/>
+              </w:numPr>
+              <w:ind w:left="567" w:hanging="567"/>
+              <w:rPr>
+                <w:sz w:val="20"/>
+              </w:rPr>
+            </w:pPr>
             <w:r>
               <w:rPr>
                 <w:sz w:val="20"/>
@@ -1629,14 +1610,12 @@
                 <w:sz w:val="20"/>
               </w:rPr>
             </w:pPr>
-            <w:proofErr w:type="spellStart"/>
             <w:r>
               <w:rPr>
                 <w:sz w:val="20"/>
               </w:rPr>
               <w:t>koenigma</w:t>
             </w:r>
-            <w:proofErr w:type="spellEnd"/>
           </w:p>
         </w:tc>
         <w:tc>
@@ -1805,9 +1784,17 @@
               </w:numPr>
               <w:ind w:left="567" w:hanging="567"/>
               <w:rPr>
-                <w:sz w:val="20"/>
-              </w:rPr>
-            </w:pPr>
+                <w:b w:val="0"/>
+                <w:sz w:val="20"/>
+              </w:rPr>
+            </w:pPr>
+            <w:r>
+              <w:rPr>
+                <w:b w:val="0"/>
+                <w:sz w:val="20"/>
+              </w:rPr>
+              <w:t>BLE-Konfiguration vorstellen</w:t>
+            </w:r>
           </w:p>
         </w:tc>
         <w:tc>
@@ -1852,8 +1839,119 @@
                 <w:ilvl w:val="0"/>
                 <w:numId w:val="0"/>
               </w:numPr>
-              <w:ind w:left="567"/>
-              <w:rPr>
+              <w:ind w:left="567" w:hanging="567"/>
+              <w:rPr>
+                <w:b w:val="0"/>
+                <w:sz w:val="20"/>
+              </w:rPr>
+            </w:pPr>
+            <w:r>
+              <w:rPr>
+                <w:b w:val="0"/>
+                <w:sz w:val="20"/>
+              </w:rPr>
+              <w:t>Hardwaretests vorstellen</w:t>
+            </w:r>
+          </w:p>
+        </w:tc>
+        <w:tc>
+          <w:tcPr>
+            <w:cnfStyle w:val="000001000000" w:firstRow="0" w:lastRow="0" w:firstColumn="0" w:lastColumn="0" w:oddVBand="0" w:evenVBand="1" w:oddHBand="0" w:evenHBand="0" w:firstRowFirstColumn="0" w:firstRowLastColumn="0" w:lastRowFirstColumn="0" w:lastRowLastColumn="0"/>
+            <w:tcW w:w="1271" w:type="dxa"/>
+          </w:tcPr>
+          <w:p>
+            <w:pPr>
+              <w:pStyle w:val="ZustndigTermin"/>
+              <w:rPr>
+                <w:sz w:val="20"/>
+              </w:rPr>
+            </w:pPr>
+          </w:p>
+        </w:tc>
+        <w:tc>
+          <w:tcPr>
+            <w:cnfStyle w:val="000010000000" w:firstRow="0" w:lastRow="0" w:firstColumn="0" w:lastColumn="0" w:oddVBand="1" w:evenVBand="0" w:oddHBand="0" w:evenHBand="0" w:firstRowFirstColumn="0" w:firstRowLastColumn="0" w:lastRowFirstColumn="0" w:lastRowLastColumn="0"/>
+            <w:tcW w:w="1131" w:type="dxa"/>
+          </w:tcPr>
+          <w:p>
+            <w:pPr>
+              <w:pStyle w:val="ZustndigTermin"/>
+              <w:rPr>
+                <w:sz w:val="20"/>
+              </w:rPr>
+            </w:pPr>
+          </w:p>
+        </w:tc>
+      </w:tr>
+      <w:tr>
+        <w:trPr>
+          <w:cnfStyle w:val="000000100000" w:firstRow="0" w:lastRow="0" w:firstColumn="0" w:lastColumn="0" w:oddVBand="0" w:evenVBand="0" w:oddHBand="1" w:evenHBand="0" w:firstRowFirstColumn="0" w:firstRowLastColumn="0" w:lastRowFirstColumn="0" w:lastRowLastColumn="0"/>
+        </w:trPr>
+        <w:tc>
+          <w:tcPr>
+            <w:cnfStyle w:val="000010000000" w:firstRow="0" w:lastRow="0" w:firstColumn="0" w:lastColumn="0" w:oddVBand="1" w:evenVBand="0" w:oddHBand="0" w:evenHBand="0" w:firstRowFirstColumn="0" w:firstRowLastColumn="0" w:lastRowFirstColumn="0" w:lastRowLastColumn="0"/>
+            <w:tcW w:w="7274" w:type="dxa"/>
+          </w:tcPr>
+          <w:p>
+            <w:pPr>
+              <w:pStyle w:val="T1-TitelP"/>
+              <w:numPr>
+                <w:ilvl w:val="0"/>
+                <w:numId w:val="0"/>
+              </w:numPr>
+              <w:ind w:left="567" w:hanging="567"/>
+              <w:rPr>
+                <w:b w:val="0"/>
+                <w:sz w:val="20"/>
+              </w:rPr>
+            </w:pPr>
+          </w:p>
+        </w:tc>
+        <w:tc>
+          <w:tcPr>
+            <w:cnfStyle w:val="000001000000" w:firstRow="0" w:lastRow="0" w:firstColumn="0" w:lastColumn="0" w:oddVBand="0" w:evenVBand="1" w:oddHBand="0" w:evenHBand="0" w:firstRowFirstColumn="0" w:firstRowLastColumn="0" w:lastRowFirstColumn="0" w:lastRowLastColumn="0"/>
+            <w:tcW w:w="1271" w:type="dxa"/>
+          </w:tcPr>
+          <w:p>
+            <w:pPr>
+              <w:pStyle w:val="ZustndigTermin"/>
+              <w:rPr>
+                <w:sz w:val="20"/>
+              </w:rPr>
+            </w:pPr>
+          </w:p>
+        </w:tc>
+        <w:tc>
+          <w:tcPr>
+            <w:cnfStyle w:val="000010000000" w:firstRow="0" w:lastRow="0" w:firstColumn="0" w:lastColumn="0" w:oddVBand="1" w:evenVBand="0" w:oddHBand="0" w:evenHBand="0" w:firstRowFirstColumn="0" w:firstRowLastColumn="0" w:lastRowFirstColumn="0" w:lastRowLastColumn="0"/>
+            <w:tcW w:w="1131" w:type="dxa"/>
+          </w:tcPr>
+          <w:p>
+            <w:pPr>
+              <w:pStyle w:val="ZustndigTermin"/>
+              <w:rPr>
+                <w:sz w:val="20"/>
+              </w:rPr>
+            </w:pPr>
+          </w:p>
+        </w:tc>
+      </w:tr>
+      <w:tr>
+        <w:tc>
+          <w:tcPr>
+            <w:cnfStyle w:val="000010000000" w:firstRow="0" w:lastRow="0" w:firstColumn="0" w:lastColumn="0" w:oddVBand="1" w:evenVBand="0" w:oddHBand="0" w:evenHBand="0" w:firstRowFirstColumn="0" w:firstRowLastColumn="0" w:lastRowFirstColumn="0" w:lastRowLastColumn="0"/>
+            <w:tcW w:w="7274" w:type="dxa"/>
+          </w:tcPr>
+          <w:p>
+            <w:pPr>
+              <w:pStyle w:val="T1-TitelP"/>
+              <w:numPr>
+                <w:ilvl w:val="0"/>
+                <w:numId w:val="0"/>
+              </w:numPr>
+              <w:ind w:left="567" w:hanging="567"/>
+              <w:rPr>
+                <w:b w:val="0"/>
                 <w:sz w:val="20"/>
               </w:rPr>
             </w:pPr>
@@ -1963,6 +2061,7 @@
               <w:rPr>
                 <w:sz w:val="20"/>
               </w:rPr>
+              <w:lastRenderedPageBreak/>
               <w:t>Hardware-Layout</w:t>
             </w:r>
           </w:p>
@@ -1991,14 +2090,12 @@
                 <w:sz w:val="20"/>
               </w:rPr>
             </w:pPr>
-            <w:proofErr w:type="spellStart"/>
             <w:r>
               <w:rPr>
                 <w:sz w:val="20"/>
               </w:rPr>
               <w:t>koenigma</w:t>
             </w:r>
-            <w:proofErr w:type="spellEnd"/>
           </w:p>
         </w:tc>
         <w:tc>
@@ -2111,17 +2208,8 @@
               <w:rPr>
                 <w:sz w:val="20"/>
               </w:rPr>
-              <w:lastRenderedPageBreak/>
-              <w:t>Firmware-TI-</w:t>
-            </w:r>
-            <w:proofErr w:type="spellStart"/>
-            <w:r>
-              <w:rPr>
-                <w:sz w:val="20"/>
-              </w:rPr>
-              <w:t>SensorTag</w:t>
-            </w:r>
-            <w:proofErr w:type="spellEnd"/>
+              <w:t>Firmware-TI-SensorTag</w:t>
+            </w:r>
           </w:p>
           <w:p>
             <w:pPr>
@@ -2150,14 +2238,12 @@
                 <w:sz w:val="20"/>
               </w:rPr>
             </w:pPr>
-            <w:proofErr w:type="spellStart"/>
             <w:r>
               <w:rPr>
                 <w:sz w:val="20"/>
               </w:rPr>
               <w:t>bachlkat</w:t>
             </w:r>
-            <w:proofErr w:type="spellEnd"/>
           </w:p>
         </w:tc>
         <w:tc>
@@ -2430,24 +2516,6 @@
               <w:rPr>
                 <w:sz w:val="20"/>
               </w:rPr>
-              <w:t>BLE-Kommunikation aufsetzen</w:t>
-            </w:r>
-          </w:p>
-          <w:p>
-            <w:pPr>
-              <w:pStyle w:val="T2-TitelP"/>
-              <w:numPr>
-                <w:ilvl w:val="0"/>
-                <w:numId w:val="27"/>
-              </w:numPr>
-              <w:rPr>
-                <w:sz w:val="20"/>
-              </w:rPr>
-            </w:pPr>
-            <w:r>
-              <w:rPr>
-                <w:sz w:val="20"/>
-              </w:rPr>
               <w:t xml:space="preserve">Unique ID-Sensortag Filter </w:t>
             </w:r>
           </w:p>
@@ -2464,14 +2532,12 @@
                 <w:sz w:val="20"/>
               </w:rPr>
             </w:pPr>
-            <w:proofErr w:type="spellStart"/>
             <w:r>
               <w:rPr>
                 <w:sz w:val="20"/>
               </w:rPr>
               <w:t>koenigma</w:t>
             </w:r>
-            <w:proofErr w:type="spellEnd"/>
           </w:p>
         </w:tc>
         <w:tc>
@@ -2641,7 +2707,21 @@
                 <w:b w:val="0"/>
                 <w:sz w:val="20"/>
               </w:rPr>
-              <w:t xml:space="preserve"> (nächste Woche)</w:t>
+              <w:t xml:space="preserve"> (</w:t>
+            </w:r>
+            <w:r>
+              <w:rPr>
+                <w:b w:val="0"/>
+                <w:sz w:val="20"/>
+              </w:rPr>
+              <w:t>fällt aus, Dario in Ferien</w:t>
+            </w:r>
+            <w:r>
+              <w:rPr>
+                <w:b w:val="0"/>
+                <w:sz w:val="20"/>
+              </w:rPr>
+              <w:t>)</w:t>
             </w:r>
           </w:p>
           <w:p>
@@ -2653,14 +2733,15 @@
               </w:numPr>
               <w:ind w:left="567" w:hanging="567"/>
               <w:rPr>
-                <w:sz w:val="20"/>
-              </w:rPr>
-            </w:pPr>
-            <w:r>
-              <w:rPr>
                 <w:b w:val="0"/>
                 <w:sz w:val="20"/>
               </w:rPr>
+            </w:pPr>
+            <w:r>
+              <w:rPr>
+                <w:b w:val="0"/>
+                <w:sz w:val="20"/>
+              </w:rPr>
               <w:t>Meilenstein 3</w:t>
             </w:r>
             <w:r>
@@ -2689,7 +2770,78 @@
                 <w:b w:val="0"/>
                 <w:sz w:val="20"/>
               </w:rPr>
-              <w:t xml:space="preserve">Do </w:t>
+              <w:t>Fr. 7.Mai 16</w:t>
+            </w:r>
+            <w:r>
+              <w:rPr>
+                <w:b w:val="0"/>
+                <w:sz w:val="20"/>
+              </w:rPr>
+              <w:br/>
+              <w:t xml:space="preserve">                             Prototyp fertig:</w:t>
+            </w:r>
+            <w:r>
+              <w:rPr>
+                <w:b w:val="0"/>
+                <w:sz w:val="20"/>
+              </w:rPr>
+              <w:br/>
+              <w:t xml:space="preserve">                             - Sensortag. Höhenmesser auslesen</w:t>
+            </w:r>
+            <w:r>
+              <w:rPr>
+                <w:b w:val="0"/>
+                <w:sz w:val="20"/>
+              </w:rPr>
+              <w:br/>
+              <w:t xml:space="preserve">                             - Energy Management: An Geschwindigkeit anpassen</w:t>
+            </w:r>
+            <w:r>
+              <w:rPr>
+                <w:b w:val="0"/>
+                <w:sz w:val="20"/>
+              </w:rPr>
+              <w:br/>
+              <w:t xml:space="preserve">                               (SPI-Schnittstelle implementieren)</w:t>
+            </w:r>
+            <w:r>
+              <w:rPr>
+                <w:b w:val="0"/>
+                <w:sz w:val="20"/>
+              </w:rPr>
+              <w:br/>
+              <w:t xml:space="preserve">                              - Android App benutzerfreundlich und </w:t>
+            </w:r>
+            <w:r>
+              <w:rPr>
+                <w:b w:val="0"/>
+                <w:sz w:val="20"/>
+              </w:rPr>
+              <w:br/>
+              <w:t xml:space="preserve">                                Design überarbeitet</w:t>
+            </w:r>
+            <w:r>
+              <w:rPr>
+                <w:b w:val="0"/>
+                <w:sz w:val="20"/>
+              </w:rPr>
+              <w:br/>
+              <w:t xml:space="preserve">                              - BLE-Kommunikation: Geschwindigkeit und Höhen_</w:t>
+            </w:r>
+            <w:r>
+              <w:rPr>
+                <w:b w:val="0"/>
+                <w:sz w:val="20"/>
+              </w:rPr>
+              <w:br/>
+              <w:t xml:space="preserve">                                 meter anzeigen  </w:t>
+            </w:r>
+            <w:r>
+              <w:rPr>
+                <w:b w:val="0"/>
+                <w:sz w:val="20"/>
+              </w:rPr>
+              <w:t xml:space="preserve"> </w:t>
             </w:r>
             <w:r>
               <w:rPr>
@@ -2711,6 +2863,12 @@
                 <w:sz w:val="20"/>
               </w:rPr>
             </w:pPr>
+            <w:r>
+              <w:rPr>
+                <w:sz w:val="20"/>
+              </w:rPr>
+              <w:t xml:space="preserve">  </w:t>
+            </w:r>
           </w:p>
         </w:tc>
         <w:tc>
@@ -2867,10 +3025,51 @@
                 <w:b w:val="0"/>
                 <w:sz w:val="20"/>
               </w:rPr>
-              <w:t>Nach der Technik, Präsentation</w:t>
-            </w:r>
-            <w:bookmarkStart w:id="0" w:name="_GoBack"/>
-            <w:bookmarkEnd w:id="0"/>
+              <w:t xml:space="preserve">Ausstellung </w:t>
+            </w:r>
+            <w:r>
+              <w:rPr>
+                <w:b w:val="0"/>
+                <w:sz w:val="20"/>
+              </w:rPr>
+              <w:t>Nach</w:t>
+            </w:r>
+            <w:r>
+              <w:rPr>
+                <w:b w:val="0"/>
+                <w:sz w:val="20"/>
+              </w:rPr>
+              <w:t>t</w:t>
+            </w:r>
+            <w:r>
+              <w:rPr>
+                <w:b w:val="0"/>
+                <w:sz w:val="20"/>
+              </w:rPr>
+              <w:t xml:space="preserve"> der Technik</w:t>
+            </w:r>
+            <w:r>
+              <w:rPr>
+                <w:b w:val="0"/>
+                <w:sz w:val="20"/>
+              </w:rPr>
+              <w:t xml:space="preserve">: Anmelden bis 30. </w:t>
+            </w:r>
+            <w:r>
+              <w:rPr>
+                <w:b w:val="0"/>
+                <w:sz w:val="20"/>
+              </w:rPr>
+              <w:t>April.</w:t>
+            </w:r>
+            <w:r>
+              <w:rPr>
+                <w:b w:val="0"/>
+                <w:sz w:val="20"/>
+              </w:rPr>
+              <w:br/>
+              <w:t xml:space="preserve">Katrin hat einen Termin…. </w:t>
+            </w:r>
           </w:p>
         </w:tc>
         <w:tc>
@@ -3087,7 +3286,7 @@
             <w:rPr>
               <w:noProof/>
             </w:rPr>
-            <w:t>2</w:t>
+            <w:t>3</w:t>
           </w:r>
           <w:r>
             <w:rPr>
@@ -7995,7 +8194,7 @@
 </file>
 
 <file path=customXml/itemProps1.xml><?xml version="1.0" encoding="utf-8"?>
-<ds:datastoreItem xmlns:ds="http://schemas.openxmlformats.org/officeDocument/2006/customXml" ds:itemID="{D32F84B7-E9E8-4D88-8C61-A37EDBAF9A9C}">
+<ds:datastoreItem xmlns:ds="http://schemas.openxmlformats.org/officeDocument/2006/customXml" ds:itemID="{B01D1698-D61E-44FF-B69F-CBCF9C004EE8}">
   <ds:schemaRefs>
     <ds:schemaRef ds:uri="http://schemas.openxmlformats.org/officeDocument/2006/bibliography"/>
   </ds:schemaRefs>

</xml_diff>

<commit_message>
Protokoll Grundversion vor Sitzung
</commit_message>
<xml_diff>
--- a/Protokoll_Sitzung_22.04.2016_MS2.docx
+++ b/Protokoll_Sitzung_22.04.2016_MS2.docx
@@ -466,6 +466,19 @@
         <w:t>Termine</w:t>
       </w:r>
     </w:p>
+    <w:p>
+      <w:pPr>
+        <w:rPr>
+          <w:rFonts w:ascii="Arial" w:hAnsi="Arial" w:cs="Arial"/>
+        </w:rPr>
+      </w:pPr>
+      <w:r>
+        <w:rPr>
+          <w:rFonts w:ascii="Arial" w:hAnsi="Arial" w:cs="Arial"/>
+        </w:rPr>
+        <w:t>6.  Diverses</w:t>
+      </w:r>
+    </w:p>
     <w:p/>
     <w:p>
       <w:pPr>
@@ -497,8 +510,6 @@
         <w:br/>
         <w:t>-</w:t>
       </w:r>
-      <w:bookmarkStart w:id="0" w:name="_GoBack"/>
-      <w:bookmarkEnd w:id="0"/>
       <w:r>
         <w:rPr>
           <w:b w:val="0"/>
@@ -1340,6 +1351,20 @@
               </w:rPr>
               <w:t>Alle drei Interrupt-Handler funktionsfähig</w:t>
             </w:r>
+            <w:r>
+              <w:rPr>
+                <w:sz w:val="20"/>
+              </w:rPr>
+              <w:br/>
+              <w:t xml:space="preserve">Das Zusammenspiel funktioniert. </w:t>
+            </w:r>
+            <w:r>
+              <w:rPr>
+                <w:sz w:val="20"/>
+              </w:rPr>
+              <w:br/>
+              <w:t>Der Code ist gut domentiert und durch aussagfähige Funktionen strukturiert.</w:t>
+            </w:r>
           </w:p>
           <w:p>
             <w:pPr>
@@ -1350,7 +1375,6 @@
               </w:numPr>
               <w:rPr>
                 <w:sz w:val="20"/>
-                <w:lang w:val="en-GB"/>
               </w:rPr>
             </w:pPr>
             <w:r>
@@ -1359,139 +1383,34 @@
               </w:rPr>
               <w:t>Energiemessung akutelles Board</w:t>
             </w:r>
-          </w:p>
-          <w:p>
-            <w:pPr>
-              <w:pStyle w:val="T2-TitelP"/>
-              <w:numPr>
-                <w:ilvl w:val="0"/>
-                <w:numId w:val="27"/>
-              </w:numPr>
-              <w:rPr>
-                <w:sz w:val="20"/>
-              </w:rPr>
-            </w:pPr>
-            <w:r>
-              <w:rPr>
-                <w:sz w:val="20"/>
-              </w:rPr>
-              <w:t>STS, LTS berechnen für akutelles Board</w:t>
-            </w:r>
-          </w:p>
-          <w:p>
-            <w:pPr>
-              <w:pStyle w:val="T2-TitelP"/>
-              <w:numPr>
-                <w:ilvl w:val="0"/>
-                <w:numId w:val="27"/>
-              </w:numPr>
-              <w:rPr>
-                <w:sz w:val="20"/>
-                <w:lang w:val="en-GB"/>
-              </w:rPr>
-            </w:pPr>
-            <w:r>
-              <w:rPr>
-                <w:sz w:val="20"/>
-                <w:lang w:val="en-GB"/>
-              </w:rPr>
-              <w:t>Unique ID in BLE-Packete</w:t>
-            </w:r>
-          </w:p>
-        </w:tc>
-        <w:tc>
-          <w:tcPr>
-            <w:cnfStyle w:val="000001000000" w:firstRow="0" w:lastRow="0" w:firstColumn="0" w:lastColumn="0" w:oddVBand="0" w:evenVBand="1" w:oddHBand="0" w:evenHBand="0" w:firstRowFirstColumn="0" w:firstRowLastColumn="0" w:lastRowFirstColumn="0" w:lastRowLastColumn="0"/>
-            <w:tcW w:w="1271" w:type="dxa"/>
-          </w:tcPr>
-          <w:p>
-            <w:pPr>
-              <w:pStyle w:val="ZustndigTermin"/>
-              <w:rPr>
-                <w:sz w:val="20"/>
-              </w:rPr>
-            </w:pPr>
-            <w:r>
-              <w:rPr>
-                <w:sz w:val="20"/>
-              </w:rPr>
-              <w:t>bachlkat</w:t>
-            </w:r>
-          </w:p>
-        </w:tc>
-        <w:tc>
-          <w:tcPr>
-            <w:cnfStyle w:val="000010000000" w:firstRow="0" w:lastRow="0" w:firstColumn="0" w:lastColumn="0" w:oddVBand="1" w:evenVBand="0" w:oddHBand="0" w:evenHBand="0" w:firstRowFirstColumn="0" w:firstRowLastColumn="0" w:lastRowFirstColumn="0" w:lastRowLastColumn="0"/>
-            <w:tcW w:w="1131" w:type="dxa"/>
-          </w:tcPr>
-          <w:p>
-            <w:pPr>
-              <w:pStyle w:val="ZustndigTermin"/>
-              <w:rPr>
-                <w:sz w:val="20"/>
-              </w:rPr>
-            </w:pPr>
-          </w:p>
-          <w:p>
-            <w:pPr>
-              <w:pStyle w:val="ZustndigTermin"/>
-              <w:rPr>
-                <w:sz w:val="20"/>
-              </w:rPr>
-            </w:pPr>
-            <w:r>
-              <w:rPr>
-                <w:sz w:val="20"/>
-              </w:rPr>
-              <w:t>21.04.16</w:t>
-            </w:r>
             <w:r>
               <w:rPr>
                 <w:sz w:val="20"/>
               </w:rPr>
               <w:br/>
-              <w:t>21.04.16</w:t>
-            </w:r>
-          </w:p>
-          <w:p>
-            <w:pPr>
-              <w:pStyle w:val="ZustndigTermin"/>
-              <w:rPr>
-                <w:sz w:val="20"/>
-              </w:rPr>
-            </w:pPr>
-            <w:r>
-              <w:rPr>
-                <w:sz w:val="20"/>
-              </w:rPr>
-              <w:t>21.04.16</w:t>
-            </w:r>
-          </w:p>
-          <w:p>
-            <w:pPr>
-              <w:pStyle w:val="ZustndigTermin"/>
-              <w:rPr>
-                <w:sz w:val="20"/>
-              </w:rPr>
-            </w:pPr>
-            <w:r>
-              <w:rPr>
-                <w:sz w:val="20"/>
-              </w:rPr>
-              <w:t>offen</w:t>
-            </w:r>
-          </w:p>
-        </w:tc>
-      </w:tr>
-      <w:tr>
-        <w:trPr>
-          <w:cnfStyle w:val="000000100000" w:firstRow="0" w:lastRow="0" w:firstColumn="0" w:lastColumn="0" w:oddVBand="0" w:evenVBand="0" w:oddHBand="1" w:evenHBand="0" w:firstRowFirstColumn="0" w:firstRowLastColumn="0" w:lastRowFirstColumn="0" w:lastRowLastColumn="0"/>
-        </w:trPr>
-        <w:tc>
-          <w:tcPr>
-            <w:cnfStyle w:val="000010000000" w:firstRow="0" w:lastRow="0" w:firstColumn="0" w:lastColumn="0" w:oddVBand="1" w:evenVBand="0" w:oddHBand="0" w:evenHBand="0" w:firstRowFirstColumn="0" w:firstRowLastColumn="0" w:lastRowFirstColumn="0" w:lastRowLastColumn="0"/>
-            <w:tcW w:w="7274" w:type="dxa"/>
-          </w:tcPr>
+              <w:t>Firmware V3 (mit drei Interrupt-Handler) ausgemessen:</w:t>
+            </w:r>
+            <w:r>
+              <w:rPr>
+                <w:sz w:val="20"/>
+              </w:rPr>
+              <w:br/>
+              <w:t xml:space="preserve">E = 93 </w:t>
+            </w:r>
+            <w:r>
+              <w:rPr>
+                <w:rFonts w:cs="Arial"/>
+                <w:sz w:val="20"/>
+              </w:rPr>
+              <w:t>µ</w:t>
+            </w:r>
+            <w:r>
+              <w:rPr>
+                <w:sz w:val="20"/>
+              </w:rPr>
+              <w:t>J.   (Laden C, Init, Senden 3 Pakete)</w:t>
+            </w:r>
+          </w:p>
           <w:p>
             <w:pPr>
               <w:pStyle w:val="T2-TitelP"/>
@@ -1504,6 +1423,138 @@
                 <w:sz w:val="20"/>
               </w:rPr>
             </w:pPr>
+            <w:r>
+              <w:rPr>
+                <w:sz w:val="20"/>
+                <w:u w:val="single"/>
+              </w:rPr>
+              <w:t>Diskussion</w:t>
+            </w:r>
+            <w:r>
+              <w:rPr>
+                <w:sz w:val="20"/>
+              </w:rPr>
+              <w:t>:</w:t>
+            </w:r>
+            <w:r>
+              <w:rPr>
+                <w:sz w:val="20"/>
+              </w:rPr>
+              <w:br/>
+              <w:t xml:space="preserve">Mit der aktuellen Hardware gewinnt  man 8 </w:t>
+            </w:r>
+            <w:r>
+              <w:rPr>
+                <w:rFonts w:cs="Arial"/>
+                <w:sz w:val="20"/>
+              </w:rPr>
+              <w:t>µ</w:t>
+            </w:r>
+            <w:r>
+              <w:rPr>
+                <w:sz w:val="20"/>
+              </w:rPr>
+              <w:t>W bei 10 km/h.</w:t>
+            </w:r>
+            <w:r>
+              <w:rPr>
+                <w:sz w:val="20"/>
+              </w:rPr>
+              <w:t xml:space="preserve"> </w:t>
+            </w:r>
+            <w:r>
+              <w:rPr>
+                <w:sz w:val="20"/>
+              </w:rPr>
+              <w:br/>
+              <w:t xml:space="preserve">Das erste Paket wird nach 12 s gesendet. </w:t>
+            </w:r>
+            <w:r>
+              <w:rPr>
+                <w:sz w:val="20"/>
+              </w:rPr>
+              <w:t xml:space="preserve">(sofern SPI nicht viel mehr Energie braucht.) </w:t>
+            </w:r>
+            <w:r>
+              <w:rPr>
+                <w:sz w:val="20"/>
+              </w:rPr>
+              <w:br/>
+            </w:r>
+            <w:r>
+              <w:rPr>
+                <w:sz w:val="20"/>
+              </w:rPr>
+              <w:br/>
+              <w:t xml:space="preserve">Brauch es die bessere Spule ? </w:t>
+            </w:r>
+            <w:r>
+              <w:rPr>
+                <w:sz w:val="20"/>
+              </w:rPr>
+              <w:br/>
+            </w:r>
+            <w:r>
+              <w:rPr>
+                <w:sz w:val="20"/>
+              </w:rPr>
+              <w:t xml:space="preserve">Braucht es doppelte Magnete ? </w:t>
+            </w:r>
+            <w:r>
+              <w:rPr>
+                <w:sz w:val="20"/>
+              </w:rPr>
+              <w:br/>
+            </w:r>
+          </w:p>
+          <w:p>
+            <w:pPr>
+              <w:pStyle w:val="T2-TitelP"/>
+              <w:numPr>
+                <w:ilvl w:val="0"/>
+                <w:numId w:val="27"/>
+              </w:numPr>
+              <w:rPr>
+                <w:sz w:val="20"/>
+              </w:rPr>
+            </w:pPr>
+            <w:r>
+              <w:rPr>
+                <w:sz w:val="20"/>
+              </w:rPr>
+              <w:t>STS, LTS berechnen für akutelles Board</w:t>
+            </w:r>
+            <w:r>
+              <w:rPr>
+                <w:sz w:val="20"/>
+              </w:rPr>
+              <w:br/>
+              <w:t xml:space="preserve">Sobald klar, welche Spule und welche Magnete. </w:t>
+            </w:r>
+            <w:r>
+              <w:rPr>
+                <w:sz w:val="20"/>
+              </w:rPr>
+              <w:br/>
+            </w:r>
+          </w:p>
+          <w:p>
+            <w:pPr>
+              <w:pStyle w:val="T2-TitelP"/>
+              <w:numPr>
+                <w:ilvl w:val="0"/>
+                <w:numId w:val="27"/>
+              </w:numPr>
+              <w:rPr>
+                <w:sz w:val="20"/>
+              </w:rPr>
+            </w:pPr>
+            <w:r>
+              <w:rPr>
+                <w:sz w:val="20"/>
+              </w:rPr>
+              <w:t>Unique ID in BLE-Packete</w:t>
+            </w:r>
           </w:p>
         </w:tc>
         <w:tc>
@@ -1518,6 +1569,152 @@
                 <w:sz w:val="20"/>
               </w:rPr>
             </w:pPr>
+            <w:r>
+              <w:rPr>
+                <w:sz w:val="20"/>
+              </w:rPr>
+              <w:t>B</w:t>
+            </w:r>
+            <w:r>
+              <w:rPr>
+                <w:sz w:val="20"/>
+              </w:rPr>
+              <w:t>achlkat</w:t>
+            </w:r>
+            <w:r>
+              <w:rPr>
+                <w:sz w:val="20"/>
+              </w:rPr>
+              <w:br/>
+            </w:r>
+            <w:r>
+              <w:rPr>
+                <w:sz w:val="20"/>
+              </w:rPr>
+              <w:br/>
+            </w:r>
+            <w:r>
+              <w:rPr>
+                <w:sz w:val="20"/>
+              </w:rPr>
+              <w:t>E</w:t>
+            </w:r>
+            <w:r>
+              <w:rPr>
+                <w:sz w:val="20"/>
+              </w:rPr>
+              <w:t>rledigt</w:t>
+            </w:r>
+          </w:p>
+          <w:p>
+            <w:pPr>
+              <w:pStyle w:val="ZustndigTermin"/>
+              <w:rPr>
+                <w:sz w:val="20"/>
+              </w:rPr>
+            </w:pPr>
+          </w:p>
+          <w:p>
+            <w:pPr>
+              <w:pStyle w:val="ZustndigTermin"/>
+              <w:rPr>
+                <w:sz w:val="20"/>
+              </w:rPr>
+            </w:pPr>
+            <w:r>
+              <w:rPr>
+                <w:sz w:val="20"/>
+              </w:rPr>
+              <w:t>Erledigt</w:t>
+            </w:r>
+            <w:r>
+              <w:rPr>
+                <w:sz w:val="20"/>
+              </w:rPr>
+              <w:br/>
+            </w:r>
+            <w:r>
+              <w:rPr>
+                <w:sz w:val="20"/>
+              </w:rPr>
+              <w:br/>
+            </w:r>
+          </w:p>
+          <w:p>
+            <w:pPr>
+              <w:pStyle w:val="ZustndigTermin"/>
+              <w:rPr>
+                <w:sz w:val="20"/>
+              </w:rPr>
+            </w:pPr>
+          </w:p>
+          <w:p>
+            <w:pPr>
+              <w:pStyle w:val="ZustndigTermin"/>
+              <w:rPr>
+                <w:sz w:val="20"/>
+              </w:rPr>
+            </w:pPr>
+          </w:p>
+          <w:p>
+            <w:pPr>
+              <w:pStyle w:val="ZustndigTermin"/>
+              <w:rPr>
+                <w:sz w:val="20"/>
+              </w:rPr>
+            </w:pPr>
+          </w:p>
+          <w:p>
+            <w:pPr>
+              <w:pStyle w:val="ZustndigTermin"/>
+              <w:rPr>
+                <w:sz w:val="20"/>
+              </w:rPr>
+            </w:pPr>
+          </w:p>
+          <w:p>
+            <w:pPr>
+              <w:pStyle w:val="ZustndigTermin"/>
+              <w:rPr>
+                <w:sz w:val="20"/>
+              </w:rPr>
+            </w:pPr>
+            <w:r>
+              <w:rPr>
+                <w:sz w:val="20"/>
+              </w:rPr>
+              <w:t>offen</w:t>
+            </w:r>
+            <w:r>
+              <w:rPr>
+                <w:sz w:val="20"/>
+              </w:rPr>
+              <w:t xml:space="preserve"> </w:t>
+            </w:r>
+          </w:p>
+          <w:p>
+            <w:pPr>
+              <w:pStyle w:val="ZustndigTermin"/>
+              <w:rPr>
+                <w:sz w:val="20"/>
+              </w:rPr>
+            </w:pPr>
+          </w:p>
+          <w:p>
+            <w:pPr>
+              <w:pStyle w:val="ZustndigTermin"/>
+              <w:rPr>
+                <w:sz w:val="20"/>
+              </w:rPr>
+            </w:pPr>
+            <w:r>
+              <w:rPr>
+                <w:sz w:val="20"/>
+              </w:rPr>
+              <w:t>offen</w:t>
+            </w:r>
+            <w:bookmarkStart w:id="0" w:name="_GoBack"/>
+            <w:bookmarkEnd w:id="0"/>
           </w:p>
         </w:tc>
         <w:tc>
@@ -1528,15 +1725,144 @@
           <w:p>
             <w:pPr>
               <w:pStyle w:val="ZustndigTermin"/>
+              <w:rPr>
+                <w:sz w:val="16"/>
+                <w:szCs w:val="16"/>
+              </w:rPr>
+            </w:pPr>
+          </w:p>
+          <w:p>
+            <w:pPr>
+              <w:pStyle w:val="ZustndigTermin"/>
+              <w:rPr>
+                <w:sz w:val="20"/>
+              </w:rPr>
+            </w:pPr>
+            <w:r>
+              <w:rPr>
+                <w:sz w:val="16"/>
+                <w:szCs w:val="16"/>
+              </w:rPr>
+              <w:br/>
+            </w:r>
+            <w:r>
+              <w:rPr>
+                <w:sz w:val="20"/>
+              </w:rPr>
+              <w:t>21.04.16</w:t>
+            </w:r>
+            <w:r>
+              <w:rPr>
+                <w:sz w:val="20"/>
+              </w:rPr>
+              <w:br/>
+            </w:r>
+            <w:r>
+              <w:rPr>
+                <w:sz w:val="20"/>
+              </w:rPr>
+              <w:br/>
+            </w:r>
+            <w:r>
+              <w:rPr>
+                <w:sz w:val="20"/>
+              </w:rPr>
+              <w:br/>
+            </w:r>
+            <w:r>
+              <w:rPr>
+                <w:sz w:val="20"/>
+              </w:rPr>
+              <w:t>21.04.16</w:t>
+            </w:r>
+          </w:p>
+          <w:p>
+            <w:pPr>
+              <w:pStyle w:val="ZustndigTermin"/>
+              <w:rPr>
+                <w:sz w:val="20"/>
+              </w:rPr>
+            </w:pPr>
+            <w:r>
+              <w:rPr>
+                <w:sz w:val="20"/>
+              </w:rPr>
+              <w:br/>
+            </w:r>
+            <w:r>
+              <w:rPr>
+                <w:sz w:val="20"/>
+              </w:rPr>
+              <w:br/>
+            </w:r>
+          </w:p>
+          <w:p>
+            <w:pPr>
+              <w:pStyle w:val="ZustndigTermin"/>
+              <w:rPr>
+                <w:sz w:val="20"/>
+              </w:rPr>
+            </w:pPr>
+          </w:p>
+          <w:p>
+            <w:pPr>
+              <w:pStyle w:val="ZustndigTermin"/>
               <w:jc w:val="left"/>
               <w:rPr>
                 <w:sz w:val="20"/>
               </w:rPr>
             </w:pPr>
+          </w:p>
+          <w:p>
+            <w:pPr>
+              <w:pStyle w:val="ZustndigTermin"/>
+              <w:rPr>
+                <w:sz w:val="20"/>
+              </w:rPr>
+            </w:pPr>
+            <w:r>
+              <w:rPr>
+                <w:sz w:val="20"/>
+              </w:rPr>
+              <w:t>21.04.16</w:t>
+            </w:r>
+          </w:p>
+          <w:p>
+            <w:pPr>
+              <w:pStyle w:val="ZustndigTermin"/>
+              <w:rPr>
+                <w:sz w:val="20"/>
+              </w:rPr>
+            </w:pPr>
+          </w:p>
+          <w:p>
+            <w:pPr>
+              <w:pStyle w:val="ZustndigTermin"/>
+              <w:rPr>
+                <w:sz w:val="20"/>
+              </w:rPr>
+            </w:pPr>
+          </w:p>
+          <w:p>
+            <w:pPr>
+              <w:pStyle w:val="ZustndigTermin"/>
+              <w:rPr>
+                <w:sz w:val="20"/>
+              </w:rPr>
+            </w:pPr>
+            <w:r>
+              <w:rPr>
+                <w:sz w:val="20"/>
+              </w:rPr>
+              <w:t>offen</w:t>
+            </w:r>
           </w:p>
         </w:tc>
       </w:tr>
       <w:tr>
+        <w:trPr>
+          <w:cnfStyle w:val="000000100000" w:firstRow="0" w:lastRow="0" w:firstColumn="0" w:lastColumn="0" w:oddVBand="0" w:evenVBand="0" w:oddHBand="1" w:evenHBand="0" w:firstRowFirstColumn="0" w:firstRowLastColumn="0" w:lastRowFirstColumn="0" w:lastRowLastColumn="0"/>
+        </w:trPr>
         <w:tc>
           <w:tcPr>
             <w:cnfStyle w:val="000010000000" w:firstRow="0" w:lastRow="0" w:firstColumn="0" w:lastColumn="0" w:oddVBand="1" w:evenVBand="0" w:oddHBand="0" w:evenHBand="0" w:firstRowFirstColumn="0" w:firstRowLastColumn="0" w:lastRowFirstColumn="0" w:lastRowLastColumn="0"/>
@@ -1554,6 +1880,56 @@
                 <w:sz w:val="20"/>
               </w:rPr>
             </w:pPr>
+          </w:p>
+        </w:tc>
+        <w:tc>
+          <w:tcPr>
+            <w:cnfStyle w:val="000001000000" w:firstRow="0" w:lastRow="0" w:firstColumn="0" w:lastColumn="0" w:oddVBand="0" w:evenVBand="1" w:oddHBand="0" w:evenHBand="0" w:firstRowFirstColumn="0" w:firstRowLastColumn="0" w:lastRowFirstColumn="0" w:lastRowLastColumn="0"/>
+            <w:tcW w:w="1271" w:type="dxa"/>
+          </w:tcPr>
+          <w:p>
+            <w:pPr>
+              <w:pStyle w:val="ZustndigTermin"/>
+              <w:rPr>
+                <w:sz w:val="20"/>
+              </w:rPr>
+            </w:pPr>
+          </w:p>
+        </w:tc>
+        <w:tc>
+          <w:tcPr>
+            <w:cnfStyle w:val="000010000000" w:firstRow="0" w:lastRow="0" w:firstColumn="0" w:lastColumn="0" w:oddVBand="1" w:evenVBand="0" w:oddHBand="0" w:evenHBand="0" w:firstRowFirstColumn="0" w:firstRowLastColumn="0" w:lastRowFirstColumn="0" w:lastRowLastColumn="0"/>
+            <w:tcW w:w="1131" w:type="dxa"/>
+          </w:tcPr>
+          <w:p>
+            <w:pPr>
+              <w:pStyle w:val="ZustndigTermin"/>
+              <w:jc w:val="left"/>
+              <w:rPr>
+                <w:sz w:val="20"/>
+              </w:rPr>
+            </w:pPr>
+          </w:p>
+        </w:tc>
+      </w:tr>
+      <w:tr>
+        <w:tc>
+          <w:tcPr>
+            <w:cnfStyle w:val="000010000000" w:firstRow="0" w:lastRow="0" w:firstColumn="0" w:lastColumn="0" w:oddVBand="1" w:evenVBand="0" w:oddHBand="0" w:evenHBand="0" w:firstRowFirstColumn="0" w:firstRowLastColumn="0" w:lastRowFirstColumn="0" w:lastRowLastColumn="0"/>
+            <w:tcW w:w="7274" w:type="dxa"/>
+          </w:tcPr>
+          <w:p>
+            <w:pPr>
+              <w:pStyle w:val="T2-TitelP"/>
+              <w:numPr>
+                <w:ilvl w:val="0"/>
+                <w:numId w:val="0"/>
+              </w:numPr>
+              <w:ind w:left="567" w:hanging="567"/>
+              <w:rPr>
+                <w:sz w:val="20"/>
+              </w:rPr>
+            </w:pPr>
             <w:r>
               <w:rPr>
                 <w:sz w:val="20"/>
@@ -2061,7 +2437,6 @@
               <w:rPr>
                 <w:sz w:val="20"/>
               </w:rPr>
-              <w:lastRenderedPageBreak/>
               <w:t>Hardware-Layout</w:t>
             </w:r>
           </w:p>
@@ -2216,14 +2591,38 @@
               <w:pStyle w:val="T2-TitelP"/>
               <w:numPr>
                 <w:ilvl w:val="0"/>
-                <w:numId w:val="0"/>
+                <w:numId w:val="27"/>
               </w:numPr>
-              <w:ind w:left="567" w:hanging="567"/>
               <w:rPr>
                 <w:sz w:val="20"/>
                 <w:lang w:val="en-GB"/>
               </w:rPr>
             </w:pPr>
+            <w:r>
+              <w:rPr>
+                <w:sz w:val="20"/>
+                <w:lang w:val="en-GB"/>
+              </w:rPr>
+              <w:t>Auslesen von Sensoren</w:t>
+            </w:r>
+          </w:p>
+          <w:p>
+            <w:pPr>
+              <w:pStyle w:val="T2-TitelP"/>
+              <w:numPr>
+                <w:ilvl w:val="0"/>
+                <w:numId w:val="27"/>
+              </w:numPr>
+              <w:rPr>
+                <w:sz w:val="20"/>
+              </w:rPr>
+            </w:pPr>
+            <w:r>
+              <w:rPr>
+                <w:sz w:val="20"/>
+              </w:rPr>
+              <w:t>SPI-Schnittstelle implementieren (für Energielevel erhalten)</w:t>
+            </w:r>
           </w:p>
         </w:tc>
         <w:tc>
@@ -2332,6 +2731,138 @@
                 <w:sz w:val="20"/>
               </w:rPr>
             </w:pPr>
+            <w:r>
+              <w:rPr>
+                <w:sz w:val="20"/>
+              </w:rPr>
+              <w:t>EM-Board</w:t>
+            </w:r>
+          </w:p>
+        </w:tc>
+        <w:tc>
+          <w:tcPr>
+            <w:cnfStyle w:val="000001000000" w:firstRow="0" w:lastRow="0" w:firstColumn="0" w:lastColumn="0" w:oddVBand="0" w:evenVBand="1" w:oddHBand="0" w:evenHBand="0" w:firstRowFirstColumn="0" w:firstRowLastColumn="0" w:lastRowFirstColumn="0" w:lastRowLastColumn="0"/>
+            <w:tcW w:w="1271" w:type="dxa"/>
+          </w:tcPr>
+          <w:p>
+            <w:pPr>
+              <w:pStyle w:val="ZustndigTermin"/>
+              <w:rPr>
+                <w:sz w:val="20"/>
+              </w:rPr>
+            </w:pPr>
+          </w:p>
+        </w:tc>
+        <w:tc>
+          <w:tcPr>
+            <w:cnfStyle w:val="000010000000" w:firstRow="0" w:lastRow="0" w:firstColumn="0" w:lastColumn="0" w:oddVBand="1" w:evenVBand="0" w:oddHBand="0" w:evenHBand="0" w:firstRowFirstColumn="0" w:firstRowLastColumn="0" w:lastRowFirstColumn="0" w:lastRowLastColumn="0"/>
+            <w:tcW w:w="1131" w:type="dxa"/>
+          </w:tcPr>
+          <w:p>
+            <w:pPr>
+              <w:pStyle w:val="ZustndigTermin"/>
+              <w:jc w:val="left"/>
+              <w:rPr>
+                <w:sz w:val="20"/>
+              </w:rPr>
+            </w:pPr>
+          </w:p>
+        </w:tc>
+      </w:tr>
+      <w:tr>
+        <w:trPr>
+          <w:cnfStyle w:val="000000100000" w:firstRow="0" w:lastRow="0" w:firstColumn="0" w:lastColumn="0" w:oddVBand="0" w:evenVBand="0" w:oddHBand="1" w:evenHBand="0" w:firstRowFirstColumn="0" w:firstRowLastColumn="0" w:lastRowFirstColumn="0" w:lastRowLastColumn="0"/>
+        </w:trPr>
+        <w:tc>
+          <w:tcPr>
+            <w:cnfStyle w:val="000010000000" w:firstRow="0" w:lastRow="0" w:firstColumn="0" w:lastColumn="0" w:oddVBand="1" w:evenVBand="0" w:oddHBand="0" w:evenHBand="0" w:firstRowFirstColumn="0" w:firstRowLastColumn="0" w:lastRowFirstColumn="0" w:lastRowLastColumn="0"/>
+            <w:tcW w:w="7274" w:type="dxa"/>
+          </w:tcPr>
+          <w:p>
+            <w:pPr>
+              <w:pStyle w:val="T2-TitelP"/>
+              <w:numPr>
+                <w:ilvl w:val="0"/>
+                <w:numId w:val="27"/>
+              </w:numPr>
+              <w:rPr>
+                <w:sz w:val="20"/>
+              </w:rPr>
+            </w:pPr>
+            <w:r>
+              <w:rPr>
+                <w:sz w:val="20"/>
+              </w:rPr>
+              <w:t>Berechnung LTS, STS mit Testmessungen</w:t>
+            </w:r>
+          </w:p>
+          <w:p>
+            <w:pPr>
+              <w:pStyle w:val="T2-TitelP"/>
+              <w:numPr>
+                <w:ilvl w:val="0"/>
+                <w:numId w:val="27"/>
+              </w:numPr>
+              <w:rPr>
+                <w:sz w:val="20"/>
+              </w:rPr>
+            </w:pPr>
+            <w:r>
+              <w:rPr>
+                <w:sz w:val="20"/>
+              </w:rPr>
+              <w:t>EM-Board-Konfigurationen testen</w:t>
+            </w:r>
+          </w:p>
+        </w:tc>
+        <w:tc>
+          <w:tcPr>
+            <w:cnfStyle w:val="000001000000" w:firstRow="0" w:lastRow="0" w:firstColumn="0" w:lastColumn="0" w:oddVBand="0" w:evenVBand="1" w:oddHBand="0" w:evenHBand="0" w:firstRowFirstColumn="0" w:firstRowLastColumn="0" w:lastRowFirstColumn="0" w:lastRowLastColumn="0"/>
+            <w:tcW w:w="1271" w:type="dxa"/>
+          </w:tcPr>
+          <w:p>
+            <w:pPr>
+              <w:pStyle w:val="ZustndigTermin"/>
+              <w:rPr>
+                <w:sz w:val="20"/>
+              </w:rPr>
+            </w:pPr>
+          </w:p>
+        </w:tc>
+        <w:tc>
+          <w:tcPr>
+            <w:cnfStyle w:val="000010000000" w:firstRow="0" w:lastRow="0" w:firstColumn="0" w:lastColumn="0" w:oddVBand="1" w:evenVBand="0" w:oddHBand="0" w:evenHBand="0" w:firstRowFirstColumn="0" w:firstRowLastColumn="0" w:lastRowFirstColumn="0" w:lastRowLastColumn="0"/>
+            <w:tcW w:w="1131" w:type="dxa"/>
+          </w:tcPr>
+          <w:p>
+            <w:pPr>
+              <w:pStyle w:val="ZustndigTermin"/>
+              <w:jc w:val="left"/>
+              <w:rPr>
+                <w:sz w:val="20"/>
+              </w:rPr>
+            </w:pPr>
+          </w:p>
+        </w:tc>
+      </w:tr>
+      <w:tr>
+        <w:tc>
+          <w:tcPr>
+            <w:cnfStyle w:val="000010000000" w:firstRow="0" w:lastRow="0" w:firstColumn="0" w:lastColumn="0" w:oddVBand="1" w:evenVBand="0" w:oddHBand="0" w:evenHBand="0" w:firstRowFirstColumn="0" w:firstRowLastColumn="0" w:lastRowFirstColumn="0" w:lastRowLastColumn="0"/>
+            <w:tcW w:w="7274" w:type="dxa"/>
+          </w:tcPr>
+          <w:p>
+            <w:pPr>
+              <w:pStyle w:val="T2-TitelP"/>
+              <w:numPr>
+                <w:ilvl w:val="0"/>
+                <w:numId w:val="0"/>
+              </w:numPr>
+              <w:ind w:left="720"/>
+              <w:rPr>
+                <w:sz w:val="20"/>
+              </w:rPr>
+            </w:pPr>
           </w:p>
         </w:tc>
         <w:tc>
@@ -2389,7 +2920,25 @@
               <w:rPr>
                 <w:sz w:val="20"/>
               </w:rPr>
-              <w:t>EM-Board</w:t>
+              <w:t>Android-Applikation</w:t>
+            </w:r>
+          </w:p>
+          <w:p>
+            <w:pPr>
+              <w:pStyle w:val="T2-TitelP"/>
+              <w:numPr>
+                <w:ilvl w:val="0"/>
+                <w:numId w:val="27"/>
+              </w:numPr>
+              <w:rPr>
+                <w:sz w:val="20"/>
+              </w:rPr>
+            </w:pPr>
+            <w:r>
+              <w:rPr>
+                <w:sz w:val="20"/>
+              </w:rPr>
+              <w:t xml:space="preserve">Unique ID-Sensortag Filter </w:t>
             </w:r>
           </w:p>
         </w:tc>
@@ -2405,6 +2954,12 @@
                 <w:sz w:val="20"/>
               </w:rPr>
             </w:pPr>
+            <w:r>
+              <w:rPr>
+                <w:sz w:val="20"/>
+              </w:rPr>
+              <w:t>koenigma</w:t>
+            </w:r>
           </w:p>
         </w:tc>
         <w:tc>
@@ -2412,6 +2967,15 @@
             <w:cnfStyle w:val="000010000000" w:firstRow="0" w:lastRow="0" w:firstColumn="0" w:lastColumn="0" w:oddVBand="1" w:evenVBand="0" w:oddHBand="0" w:evenHBand="0" w:firstRowFirstColumn="0" w:firstRowLastColumn="0" w:lastRowFirstColumn="0" w:lastRowLastColumn="0"/>
             <w:tcW w:w="1131" w:type="dxa"/>
           </w:tcPr>
+          <w:p>
+            <w:pPr>
+              <w:pStyle w:val="ZustndigTermin"/>
+              <w:jc w:val="left"/>
+              <w:rPr>
+                <w:sz w:val="20"/>
+              </w:rPr>
+            </w:pPr>
+          </w:p>
           <w:p>
             <w:pPr>
               <w:pStyle w:val="ZustndigTermin"/>
@@ -2484,148 +3048,6 @@
           </w:tcPr>
           <w:p>
             <w:pPr>
-              <w:pStyle w:val="T2-TitelP"/>
-              <w:numPr>
-                <w:ilvl w:val="0"/>
-                <w:numId w:val="0"/>
-              </w:numPr>
-              <w:ind w:left="567" w:hanging="567"/>
-              <w:rPr>
-                <w:sz w:val="20"/>
-              </w:rPr>
-            </w:pPr>
-            <w:r>
-              <w:rPr>
-                <w:sz w:val="20"/>
-              </w:rPr>
-              <w:t>Android-Applikation</w:t>
-            </w:r>
-          </w:p>
-          <w:p>
-            <w:pPr>
-              <w:pStyle w:val="T2-TitelP"/>
-              <w:numPr>
-                <w:ilvl w:val="0"/>
-                <w:numId w:val="27"/>
-              </w:numPr>
-              <w:rPr>
-                <w:sz w:val="20"/>
-              </w:rPr>
-            </w:pPr>
-            <w:r>
-              <w:rPr>
-                <w:sz w:val="20"/>
-              </w:rPr>
-              <w:t xml:space="preserve">Unique ID-Sensortag Filter </w:t>
-            </w:r>
-          </w:p>
-        </w:tc>
-        <w:tc>
-          <w:tcPr>
-            <w:cnfStyle w:val="000001000000" w:firstRow="0" w:lastRow="0" w:firstColumn="0" w:lastColumn="0" w:oddVBand="0" w:evenVBand="1" w:oddHBand="0" w:evenHBand="0" w:firstRowFirstColumn="0" w:firstRowLastColumn="0" w:lastRowFirstColumn="0" w:lastRowLastColumn="0"/>
-            <w:tcW w:w="1271" w:type="dxa"/>
-          </w:tcPr>
-          <w:p>
-            <w:pPr>
-              <w:pStyle w:val="ZustndigTermin"/>
-              <w:rPr>
-                <w:sz w:val="20"/>
-              </w:rPr>
-            </w:pPr>
-            <w:r>
-              <w:rPr>
-                <w:sz w:val="20"/>
-              </w:rPr>
-              <w:t>koenigma</w:t>
-            </w:r>
-          </w:p>
-        </w:tc>
-        <w:tc>
-          <w:tcPr>
-            <w:cnfStyle w:val="000010000000" w:firstRow="0" w:lastRow="0" w:firstColumn="0" w:lastColumn="0" w:oddVBand="1" w:evenVBand="0" w:oddHBand="0" w:evenHBand="0" w:firstRowFirstColumn="0" w:firstRowLastColumn="0" w:lastRowFirstColumn="0" w:lastRowLastColumn="0"/>
-            <w:tcW w:w="1131" w:type="dxa"/>
-          </w:tcPr>
-          <w:p>
-            <w:pPr>
-              <w:pStyle w:val="ZustndigTermin"/>
-              <w:jc w:val="left"/>
-              <w:rPr>
-                <w:sz w:val="20"/>
-              </w:rPr>
-            </w:pPr>
-          </w:p>
-          <w:p>
-            <w:pPr>
-              <w:pStyle w:val="ZustndigTermin"/>
-              <w:jc w:val="left"/>
-              <w:rPr>
-                <w:sz w:val="20"/>
-              </w:rPr>
-            </w:pPr>
-          </w:p>
-        </w:tc>
-      </w:tr>
-      <w:tr>
-        <w:tc>
-          <w:tcPr>
-            <w:cnfStyle w:val="000010000000" w:firstRow="0" w:lastRow="0" w:firstColumn="0" w:lastColumn="0" w:oddVBand="1" w:evenVBand="0" w:oddHBand="0" w:evenHBand="0" w:firstRowFirstColumn="0" w:firstRowLastColumn="0" w:lastRowFirstColumn="0" w:lastRowLastColumn="0"/>
-            <w:tcW w:w="7274" w:type="dxa"/>
-          </w:tcPr>
-          <w:p>
-            <w:pPr>
-              <w:pStyle w:val="T2-TitelP"/>
-              <w:numPr>
-                <w:ilvl w:val="0"/>
-                <w:numId w:val="0"/>
-              </w:numPr>
-              <w:ind w:left="567" w:hanging="567"/>
-              <w:rPr>
-                <w:sz w:val="20"/>
-              </w:rPr>
-            </w:pPr>
-          </w:p>
-        </w:tc>
-        <w:tc>
-          <w:tcPr>
-            <w:cnfStyle w:val="000001000000" w:firstRow="0" w:lastRow="0" w:firstColumn="0" w:lastColumn="0" w:oddVBand="0" w:evenVBand="1" w:oddHBand="0" w:evenHBand="0" w:firstRowFirstColumn="0" w:firstRowLastColumn="0" w:lastRowFirstColumn="0" w:lastRowLastColumn="0"/>
-            <w:tcW w:w="1271" w:type="dxa"/>
-          </w:tcPr>
-          <w:p>
-            <w:pPr>
-              <w:pStyle w:val="ZustndigTermin"/>
-              <w:rPr>
-                <w:sz w:val="20"/>
-              </w:rPr>
-            </w:pPr>
-          </w:p>
-        </w:tc>
-        <w:tc>
-          <w:tcPr>
-            <w:cnfStyle w:val="000010000000" w:firstRow="0" w:lastRow="0" w:firstColumn="0" w:lastColumn="0" w:oddVBand="1" w:evenVBand="0" w:oddHBand="0" w:evenHBand="0" w:firstRowFirstColumn="0" w:firstRowLastColumn="0" w:lastRowFirstColumn="0" w:lastRowLastColumn="0"/>
-            <w:tcW w:w="1131" w:type="dxa"/>
-          </w:tcPr>
-          <w:p>
-            <w:pPr>
-              <w:pStyle w:val="ZustndigTermin"/>
-              <w:jc w:val="left"/>
-              <w:rPr>
-                <w:sz w:val="20"/>
-              </w:rPr>
-            </w:pPr>
-          </w:p>
-        </w:tc>
-      </w:tr>
-      <w:tr>
-        <w:trPr>
-          <w:cnfStyle w:val="000000100000" w:firstRow="0" w:lastRow="0" w:firstColumn="0" w:lastColumn="0" w:oddVBand="0" w:evenVBand="0" w:oddHBand="1" w:evenHBand="0" w:firstRowFirstColumn="0" w:firstRowLastColumn="0" w:lastRowFirstColumn="0" w:lastRowLastColumn="0"/>
-        </w:trPr>
-        <w:tc>
-          <w:tcPr>
-            <w:cnfStyle w:val="000010000000" w:firstRow="0" w:lastRow="0" w:firstColumn="0" w:lastColumn="0" w:oddVBand="1" w:evenVBand="0" w:oddHBand="0" w:evenHBand="0" w:firstRowFirstColumn="0" w:firstRowLastColumn="0" w:lastRowFirstColumn="0" w:lastRowLastColumn="0"/>
-            <w:tcW w:w="7274" w:type="dxa"/>
-          </w:tcPr>
-          <w:p>
-            <w:pPr>
               <w:pStyle w:val="T1-TitelP"/>
               <w:rPr>
                 <w:sz w:val="20"/>
@@ -2770,7 +3192,21 @@
                 <w:b w:val="0"/>
                 <w:sz w:val="20"/>
               </w:rPr>
-              <w:t>Fr. 7.Mai 16</w:t>
+              <w:t>Fr. 7.</w:t>
+            </w:r>
+            <w:r>
+              <w:rPr>
+                <w:b w:val="0"/>
+                <w:sz w:val="20"/>
+              </w:rPr>
+              <w:t xml:space="preserve"> </w:t>
+            </w:r>
+            <w:r>
+              <w:rPr>
+                <w:b w:val="0"/>
+                <w:sz w:val="20"/>
+              </w:rPr>
+              <w:t>Mai 16</w:t>
             </w:r>
             <w:r>
               <w:rPr>
@@ -2950,11 +3386,6 @@
           <w:p>
             <w:pPr>
               <w:pStyle w:val="T1-TitelP"/>
-              <w:numPr>
-                <w:ilvl w:val="0"/>
-                <w:numId w:val="0"/>
-              </w:numPr>
-              <w:ind w:left="567" w:hanging="567"/>
               <w:rPr>
                 <w:b w:val="0"/>
                 <w:sz w:val="20"/>
@@ -2964,7 +3395,7 @@
               <w:rPr>
                 <w:sz w:val="20"/>
               </w:rPr>
-              <w:t>Termine</w:t>
+              <w:t>Diverses</w:t>
             </w:r>
           </w:p>
         </w:tc>
@@ -3025,6 +3456,7 @@
                 <w:b w:val="0"/>
                 <w:sz w:val="20"/>
               </w:rPr>
+              <w:lastRenderedPageBreak/>
               <w:t xml:space="preserve">Ausstellung </w:t>
             </w:r>
             <w:r>
@@ -3286,7 +3718,7 @@
             <w:rPr>
               <w:noProof/>
             </w:rPr>
-            <w:t>3</w:t>
+            <w:t>4</w:t>
           </w:r>
           <w:r>
             <w:rPr>
@@ -3310,7 +3742,7 @@
             <w:rPr>
               <w:noProof/>
             </w:rPr>
-            <w:t>3</w:t>
+            <w:t>4</w:t>
           </w:r>
           <w:r>
             <w:rPr>
@@ -6486,6 +6918,9 @@
     <w:abstractNumId w:val="16"/>
   </w:num>
   <w:num w:numId="36">
+    <w:abstractNumId w:val="12"/>
+  </w:num>
+  <w:num w:numId="37">
     <w:abstractNumId w:val="12"/>
   </w:num>
 </w:numbering>
@@ -8194,7 +8629,7 @@
 </file>
 
 <file path=customXml/itemProps1.xml><?xml version="1.0" encoding="utf-8"?>
-<ds:datastoreItem xmlns:ds="http://schemas.openxmlformats.org/officeDocument/2006/customXml" ds:itemID="{B01D1698-D61E-44FF-B69F-CBCF9C004EE8}">
+<ds:datastoreItem xmlns:ds="http://schemas.openxmlformats.org/officeDocument/2006/customXml" ds:itemID="{1FC3F9B5-BC1A-4D3C-A6DA-DB29B8C6B097}">
   <ds:schemaRefs>
     <ds:schemaRef ds:uri="http://schemas.openxmlformats.org/officeDocument/2006/bibliography"/>
   </ds:schemaRefs>

</xml_diff>

<commit_message>
Protokoll send an Manu for adding measurements data
</commit_message>
<xml_diff>
--- a/Protokoll_Sitzung_22.04.2016_MS2.docx
+++ b/Protokoll_Sitzung_22.04.2016_MS2.docx
@@ -615,6 +615,13 @@
         <w:tblStyle w:val="EinfacheTabelle2"/>
         <w:tblW w:w="9676" w:type="dxa"/>
         <w:tblInd w:w="-10" w:type="dxa"/>
+        <w:tblBorders>
+          <w:top w:val="single" w:sz="4" w:space="0" w:color="auto"/>
+          <w:left w:val="single" w:sz="4" w:space="0" w:color="auto"/>
+          <w:bottom w:val="single" w:sz="4" w:space="0" w:color="auto"/>
+          <w:right w:val="single" w:sz="4" w:space="0" w:color="auto"/>
+          <w:insideH w:val="single" w:sz="4" w:space="0" w:color="auto"/>
+        </w:tblBorders>
         <w:tblLayout w:type="fixed"/>
         <w:tblLook w:val="0000" w:firstRow="0" w:lastRow="0" w:firstColumn="0" w:lastColumn="0" w:noHBand="0" w:noVBand="0"/>
       </w:tblPr>
@@ -631,6 +638,12 @@
           <w:tcPr>
             <w:cnfStyle w:val="000010000000" w:firstRow="0" w:lastRow="0" w:firstColumn="0" w:lastColumn="0" w:oddVBand="1" w:evenVBand="0" w:oddHBand="0" w:evenHBand="0" w:firstRowFirstColumn="0" w:firstRowLastColumn="0" w:lastRowFirstColumn="0" w:lastRowLastColumn="0"/>
             <w:tcW w:w="7274" w:type="dxa"/>
+            <w:tcBorders>
+              <w:top w:val="none" w:sz="0" w:space="0" w:color="auto"/>
+              <w:left w:val="none" w:sz="0" w:space="0" w:color="auto"/>
+              <w:bottom w:val="none" w:sz="0" w:space="0" w:color="auto"/>
+              <w:right w:val="none" w:sz="0" w:space="0" w:color="auto"/>
+            </w:tcBorders>
           </w:tcPr>
           <w:p>
             <w:pPr>
@@ -660,6 +673,12 @@
           <w:tcPr>
             <w:cnfStyle w:val="000001000000" w:firstRow="0" w:lastRow="0" w:firstColumn="0" w:lastColumn="0" w:oddVBand="0" w:evenVBand="1" w:oddHBand="0" w:evenHBand="0" w:firstRowFirstColumn="0" w:firstRowLastColumn="0" w:lastRowFirstColumn="0" w:lastRowLastColumn="0"/>
             <w:tcW w:w="1271" w:type="dxa"/>
+            <w:tcBorders>
+              <w:top w:val="none" w:sz="0" w:space="0" w:color="auto"/>
+              <w:left w:val="none" w:sz="0" w:space="0" w:color="auto"/>
+              <w:bottom w:val="none" w:sz="0" w:space="0" w:color="auto"/>
+              <w:right w:val="none" w:sz="0" w:space="0" w:color="auto"/>
+            </w:tcBorders>
           </w:tcPr>
           <w:p>
             <w:pPr>
@@ -674,6 +693,12 @@
           <w:tcPr>
             <w:cnfStyle w:val="000010000000" w:firstRow="0" w:lastRow="0" w:firstColumn="0" w:lastColumn="0" w:oddVBand="1" w:evenVBand="0" w:oddHBand="0" w:evenHBand="0" w:firstRowFirstColumn="0" w:firstRowLastColumn="0" w:lastRowFirstColumn="0" w:lastRowLastColumn="0"/>
             <w:tcW w:w="1131" w:type="dxa"/>
+            <w:tcBorders>
+              <w:top w:val="none" w:sz="0" w:space="0" w:color="auto"/>
+              <w:left w:val="none" w:sz="0" w:space="0" w:color="auto"/>
+              <w:bottom w:val="none" w:sz="0" w:space="0" w:color="auto"/>
+              <w:right w:val="none" w:sz="0" w:space="0" w:color="auto"/>
+            </w:tcBorders>
           </w:tcPr>
           <w:p>
             <w:pPr>
@@ -690,6 +715,10 @@
           <w:tcPr>
             <w:cnfStyle w:val="000010000000" w:firstRow="0" w:lastRow="0" w:firstColumn="0" w:lastColumn="0" w:oddVBand="1" w:evenVBand="0" w:oddHBand="0" w:evenHBand="0" w:firstRowFirstColumn="0" w:firstRowLastColumn="0" w:lastRowFirstColumn="0" w:lastRowLastColumn="0"/>
             <w:tcW w:w="7274" w:type="dxa"/>
+            <w:tcBorders>
+              <w:left w:val="none" w:sz="0" w:space="0" w:color="auto"/>
+              <w:right w:val="none" w:sz="0" w:space="0" w:color="auto"/>
+            </w:tcBorders>
           </w:tcPr>
           <w:p>
             <w:pPr>
@@ -710,6 +739,10 @@
           <w:tcPr>
             <w:cnfStyle w:val="000001000000" w:firstRow="0" w:lastRow="0" w:firstColumn="0" w:lastColumn="0" w:oddVBand="0" w:evenVBand="1" w:oddHBand="0" w:evenHBand="0" w:firstRowFirstColumn="0" w:firstRowLastColumn="0" w:lastRowFirstColumn="0" w:lastRowLastColumn="0"/>
             <w:tcW w:w="1271" w:type="dxa"/>
+            <w:tcBorders>
+              <w:left w:val="none" w:sz="0" w:space="0" w:color="auto"/>
+              <w:right w:val="none" w:sz="0" w:space="0" w:color="auto"/>
+            </w:tcBorders>
           </w:tcPr>
           <w:p>
             <w:pPr>
@@ -724,6 +757,10 @@
           <w:tcPr>
             <w:cnfStyle w:val="000010000000" w:firstRow="0" w:lastRow="0" w:firstColumn="0" w:lastColumn="0" w:oddVBand="1" w:evenVBand="0" w:oddHBand="0" w:evenHBand="0" w:firstRowFirstColumn="0" w:firstRowLastColumn="0" w:lastRowFirstColumn="0" w:lastRowLastColumn="0"/>
             <w:tcW w:w="1131" w:type="dxa"/>
+            <w:tcBorders>
+              <w:left w:val="none" w:sz="0" w:space="0" w:color="auto"/>
+              <w:right w:val="none" w:sz="0" w:space="0" w:color="auto"/>
+            </w:tcBorders>
           </w:tcPr>
           <w:p>
             <w:pPr>
@@ -743,6 +780,12 @@
           <w:tcPr>
             <w:cnfStyle w:val="000010000000" w:firstRow="0" w:lastRow="0" w:firstColumn="0" w:lastColumn="0" w:oddVBand="1" w:evenVBand="0" w:oddHBand="0" w:evenHBand="0" w:firstRowFirstColumn="0" w:firstRowLastColumn="0" w:lastRowFirstColumn="0" w:lastRowLastColumn="0"/>
             <w:tcW w:w="7274" w:type="dxa"/>
+            <w:tcBorders>
+              <w:top w:val="none" w:sz="0" w:space="0" w:color="auto"/>
+              <w:left w:val="none" w:sz="0" w:space="0" w:color="auto"/>
+              <w:bottom w:val="none" w:sz="0" w:space="0" w:color="auto"/>
+              <w:right w:val="none" w:sz="0" w:space="0" w:color="auto"/>
+            </w:tcBorders>
           </w:tcPr>
           <w:p>
             <w:pPr>
@@ -783,28 +826,7 @@
                 <w:b w:val="0"/>
                 <w:sz w:val="20"/>
               </w:rPr>
-              <w:t xml:space="preserve">16   </w:t>
-            </w:r>
-            <w:r>
-              <w:rPr>
-                <w:b w:val="0"/>
-                <w:sz w:val="20"/>
-              </w:rPr>
-              <w:t>…</w:t>
-            </w:r>
-            <w:r>
-              <w:rPr>
-                <w:b w:val="0"/>
-                <w:sz w:val="20"/>
-              </w:rPr>
-              <w:t>.</w:t>
-            </w:r>
-            <w:r>
-              <w:rPr>
-                <w:b w:val="0"/>
-                <w:sz w:val="20"/>
-              </w:rPr>
-              <w:t xml:space="preserve"> </w:t>
+              <w:t>16 ist abgenommen</w:t>
             </w:r>
           </w:p>
         </w:tc>
@@ -812,6 +834,12 @@
           <w:tcPr>
             <w:cnfStyle w:val="000001000000" w:firstRow="0" w:lastRow="0" w:firstColumn="0" w:lastColumn="0" w:oddVBand="0" w:evenVBand="1" w:oddHBand="0" w:evenHBand="0" w:firstRowFirstColumn="0" w:firstRowLastColumn="0" w:lastRowFirstColumn="0" w:lastRowLastColumn="0"/>
             <w:tcW w:w="1271" w:type="dxa"/>
+            <w:tcBorders>
+              <w:top w:val="none" w:sz="0" w:space="0" w:color="auto"/>
+              <w:left w:val="none" w:sz="0" w:space="0" w:color="auto"/>
+              <w:bottom w:val="none" w:sz="0" w:space="0" w:color="auto"/>
+              <w:right w:val="none" w:sz="0" w:space="0" w:color="auto"/>
+            </w:tcBorders>
           </w:tcPr>
           <w:p>
             <w:pPr>
@@ -835,6 +863,12 @@
           <w:tcPr>
             <w:cnfStyle w:val="000010000000" w:firstRow="0" w:lastRow="0" w:firstColumn="0" w:lastColumn="0" w:oddVBand="1" w:evenVBand="0" w:oddHBand="0" w:evenHBand="0" w:firstRowFirstColumn="0" w:firstRowLastColumn="0" w:lastRowFirstColumn="0" w:lastRowLastColumn="0"/>
             <w:tcW w:w="1131" w:type="dxa"/>
+            <w:tcBorders>
+              <w:top w:val="none" w:sz="0" w:space="0" w:color="auto"/>
+              <w:left w:val="none" w:sz="0" w:space="0" w:color="auto"/>
+              <w:bottom w:val="none" w:sz="0" w:space="0" w:color="auto"/>
+              <w:right w:val="none" w:sz="0" w:space="0" w:color="auto"/>
+            </w:tcBorders>
           </w:tcPr>
           <w:p>
             <w:pPr>
@@ -857,6 +891,10 @@
           <w:tcPr>
             <w:cnfStyle w:val="000010000000" w:firstRow="0" w:lastRow="0" w:firstColumn="0" w:lastColumn="0" w:oddVBand="1" w:evenVBand="0" w:oddHBand="0" w:evenHBand="0" w:firstRowFirstColumn="0" w:firstRowLastColumn="0" w:lastRowFirstColumn="0" w:lastRowLastColumn="0"/>
             <w:tcW w:w="7274" w:type="dxa"/>
+            <w:tcBorders>
+              <w:left w:val="none" w:sz="0" w:space="0" w:color="auto"/>
+              <w:right w:val="none" w:sz="0" w:space="0" w:color="auto"/>
+            </w:tcBorders>
           </w:tcPr>
           <w:p>
             <w:pPr>
@@ -876,6 +914,10 @@
           <w:tcPr>
             <w:cnfStyle w:val="000001000000" w:firstRow="0" w:lastRow="0" w:firstColumn="0" w:lastColumn="0" w:oddVBand="0" w:evenVBand="1" w:oddHBand="0" w:evenHBand="0" w:firstRowFirstColumn="0" w:firstRowLastColumn="0" w:lastRowFirstColumn="0" w:lastRowLastColumn="0"/>
             <w:tcW w:w="1271" w:type="dxa"/>
+            <w:tcBorders>
+              <w:left w:val="none" w:sz="0" w:space="0" w:color="auto"/>
+              <w:right w:val="none" w:sz="0" w:space="0" w:color="auto"/>
+            </w:tcBorders>
           </w:tcPr>
           <w:p>
             <w:pPr>
@@ -890,6 +932,10 @@
           <w:tcPr>
             <w:cnfStyle w:val="000010000000" w:firstRow="0" w:lastRow="0" w:firstColumn="0" w:lastColumn="0" w:oddVBand="1" w:evenVBand="0" w:oddHBand="0" w:evenHBand="0" w:firstRowFirstColumn="0" w:firstRowLastColumn="0" w:lastRowFirstColumn="0" w:lastRowLastColumn="0"/>
             <w:tcW w:w="1131" w:type="dxa"/>
+            <w:tcBorders>
+              <w:left w:val="none" w:sz="0" w:space="0" w:color="auto"/>
+              <w:right w:val="none" w:sz="0" w:space="0" w:color="auto"/>
+            </w:tcBorders>
           </w:tcPr>
           <w:p>
             <w:pPr>
@@ -909,6 +955,12 @@
           <w:tcPr>
             <w:cnfStyle w:val="000010000000" w:firstRow="0" w:lastRow="0" w:firstColumn="0" w:lastColumn="0" w:oddVBand="1" w:evenVBand="0" w:oddHBand="0" w:evenHBand="0" w:firstRowFirstColumn="0" w:firstRowLastColumn="0" w:lastRowFirstColumn="0" w:lastRowLastColumn="0"/>
             <w:tcW w:w="7274" w:type="dxa"/>
+            <w:tcBorders>
+              <w:top w:val="none" w:sz="0" w:space="0" w:color="auto"/>
+              <w:left w:val="none" w:sz="0" w:space="0" w:color="auto"/>
+              <w:bottom w:val="none" w:sz="0" w:space="0" w:color="auto"/>
+              <w:right w:val="none" w:sz="0" w:space="0" w:color="auto"/>
+            </w:tcBorders>
           </w:tcPr>
           <w:p>
             <w:pPr>
@@ -926,6 +978,12 @@
           <w:tcPr>
             <w:cnfStyle w:val="000001000000" w:firstRow="0" w:lastRow="0" w:firstColumn="0" w:lastColumn="0" w:oddVBand="0" w:evenVBand="1" w:oddHBand="0" w:evenHBand="0" w:firstRowFirstColumn="0" w:firstRowLastColumn="0" w:lastRowFirstColumn="0" w:lastRowLastColumn="0"/>
             <w:tcW w:w="1271" w:type="dxa"/>
+            <w:tcBorders>
+              <w:top w:val="none" w:sz="0" w:space="0" w:color="auto"/>
+              <w:left w:val="none" w:sz="0" w:space="0" w:color="auto"/>
+              <w:bottom w:val="none" w:sz="0" w:space="0" w:color="auto"/>
+              <w:right w:val="none" w:sz="0" w:space="0" w:color="auto"/>
+            </w:tcBorders>
           </w:tcPr>
           <w:p>
             <w:pPr>
@@ -940,6 +998,12 @@
           <w:tcPr>
             <w:cnfStyle w:val="000010000000" w:firstRow="0" w:lastRow="0" w:firstColumn="0" w:lastColumn="0" w:oddVBand="1" w:evenVBand="0" w:oddHBand="0" w:evenHBand="0" w:firstRowFirstColumn="0" w:firstRowLastColumn="0" w:lastRowFirstColumn="0" w:lastRowLastColumn="0"/>
             <w:tcW w:w="1131" w:type="dxa"/>
+            <w:tcBorders>
+              <w:top w:val="none" w:sz="0" w:space="0" w:color="auto"/>
+              <w:left w:val="none" w:sz="0" w:space="0" w:color="auto"/>
+              <w:bottom w:val="none" w:sz="0" w:space="0" w:color="auto"/>
+              <w:right w:val="none" w:sz="0" w:space="0" w:color="auto"/>
+            </w:tcBorders>
           </w:tcPr>
           <w:p>
             <w:pPr>
@@ -956,6 +1020,10 @@
           <w:tcPr>
             <w:cnfStyle w:val="000010000000" w:firstRow="0" w:lastRow="0" w:firstColumn="0" w:lastColumn="0" w:oddVBand="1" w:evenVBand="0" w:oddHBand="0" w:evenHBand="0" w:firstRowFirstColumn="0" w:firstRowLastColumn="0" w:lastRowFirstColumn="0" w:lastRowLastColumn="0"/>
             <w:tcW w:w="7274" w:type="dxa"/>
+            <w:tcBorders>
+              <w:left w:val="none" w:sz="0" w:space="0" w:color="auto"/>
+              <w:right w:val="none" w:sz="0" w:space="0" w:color="auto"/>
+            </w:tcBorders>
           </w:tcPr>
           <w:p>
             <w:pPr>
@@ -991,7 +1059,32 @@
               <w:rPr>
                 <w:sz w:val="20"/>
               </w:rPr>
-              <w:t>Funktionstest mit allen Bauteilen.</w:t>
+              <w:t>Funktionstest mit allen Bauteilen</w:t>
+            </w:r>
+            <w:r>
+              <w:rPr>
+                <w:sz w:val="20"/>
+              </w:rPr>
+              <w:t>.</w:t>
+            </w:r>
+            <w:r>
+              <w:rPr>
+                <w:sz w:val="20"/>
+              </w:rPr>
+              <w:br/>
+              <w:t xml:space="preserve">Der neue Print funktioniert. </w:t>
+            </w:r>
+            <w:r>
+              <w:rPr>
+                <w:sz w:val="20"/>
+              </w:rPr>
+              <w:br/>
+            </w:r>
+            <w:r>
+              <w:rPr>
+                <w:sz w:val="20"/>
+              </w:rPr>
+              <w:t xml:space="preserve">Die Messdaten werden dem Protokoll beigelegt. </w:t>
             </w:r>
           </w:p>
           <w:p>
@@ -1009,21 +1102,288 @@
               <w:rPr>
                 <w:sz w:val="20"/>
               </w:rPr>
-              <w:t xml:space="preserve">Weiteres Ausmessen: </w:t>
+              <w:t xml:space="preserve">Leistungsoptimierung </w:t>
             </w:r>
             <w:r>
               <w:rPr>
                 <w:sz w:val="20"/>
               </w:rPr>
               <w:br/>
-              <w:t xml:space="preserve">- Mit 2 Magneten direkt  hintereinander, </w:t>
+            </w:r>
+            <w:r>
+              <w:rPr>
+                <w:sz w:val="20"/>
+              </w:rPr>
+              <w:t>Mit Reel Light Magnet: 100 % Mehr.</w:t>
             </w:r>
             <w:r>
               <w:rPr>
                 <w:sz w:val="20"/>
               </w:rPr>
               <w:br/>
-              <w:t>- Mit zweitem Spulentypen</w:t>
+            </w:r>
+            <w:r>
+              <w:rPr>
+                <w:color w:val="FF0000"/>
+                <w:sz w:val="20"/>
+              </w:rPr>
+              <w:t xml:space="preserve">Manu: Daten einfügen </w:t>
+            </w:r>
+            <w:r>
+              <w:rPr>
+                <w:sz w:val="20"/>
+              </w:rPr>
+              <w:br/>
+            </w:r>
+            <w:r>
+              <w:rPr>
+                <w:sz w:val="20"/>
+              </w:rPr>
+              <w:br/>
+              <w:t xml:space="preserve">Mit zweiter Spule: 35 % mehr. </w:t>
+            </w:r>
+            <w:r>
+              <w:rPr>
+                <w:color w:val="FF0000"/>
+                <w:sz w:val="20"/>
+              </w:rPr>
+              <w:t>Manu Daten einfügen</w:t>
+            </w:r>
+          </w:p>
+          <w:p>
+            <w:pPr>
+              <w:pStyle w:val="T2-TitelP"/>
+              <w:numPr>
+                <w:ilvl w:val="0"/>
+                <w:numId w:val="0"/>
+              </w:numPr>
+              <w:ind w:left="567" w:hanging="567"/>
+              <w:rPr>
+                <w:sz w:val="20"/>
+              </w:rPr>
+            </w:pPr>
+            <w:r>
+              <w:rPr>
+                <w:sz w:val="20"/>
+                <w:u w:val="single"/>
+              </w:rPr>
+              <w:br/>
+            </w:r>
+            <w:r>
+              <w:rPr>
+                <w:sz w:val="20"/>
+                <w:u w:val="single"/>
+              </w:rPr>
+              <w:t>Diskussion</w:t>
+            </w:r>
+            <w:r>
+              <w:rPr>
+                <w:sz w:val="20"/>
+              </w:rPr>
+              <w:br/>
+            </w:r>
+            <w:r>
+              <w:rPr>
+                <w:sz w:val="20"/>
+              </w:rPr>
+              <w:br/>
+            </w:r>
+            <w:r>
+              <w:rPr>
+                <w:sz w:val="20"/>
+              </w:rPr>
+              <w:t>- Mit 2 Magneten direkt hintereinander</w:t>
+            </w:r>
+            <w:r>
+              <w:rPr>
+                <w:sz w:val="20"/>
+              </w:rPr>
+              <w:t xml:space="preserve"> ist ausstehend  und muss </w:t>
+            </w:r>
+            <w:r>
+              <w:rPr>
+                <w:sz w:val="20"/>
+              </w:rPr>
+              <w:br/>
+              <w:t xml:space="preserve">  gemacht werden.</w:t>
+            </w:r>
+          </w:p>
+          <w:p>
+            <w:pPr>
+              <w:pStyle w:val="T2-TitelP"/>
+              <w:numPr>
+                <w:ilvl w:val="0"/>
+                <w:numId w:val="0"/>
+              </w:numPr>
+              <w:ind w:left="567" w:hanging="567"/>
+              <w:rPr>
+                <w:sz w:val="20"/>
+              </w:rPr>
+            </w:pPr>
+            <w:r>
+              <w:rPr>
+                <w:sz w:val="20"/>
+              </w:rPr>
+              <w:br/>
+              <w:t xml:space="preserve">Bilder von </w:t>
+            </w:r>
+            <w:r>
+              <w:rPr>
+                <w:sz w:val="20"/>
+              </w:rPr>
+              <w:t xml:space="preserve">2 </w:t>
+            </w:r>
+            <w:r>
+              <w:rPr>
+                <w:sz w:val="20"/>
+              </w:rPr>
+              <w:t xml:space="preserve">Magneten aufnehmen. </w:t>
+            </w:r>
+            <w:r>
+              <w:rPr>
+                <w:sz w:val="20"/>
+              </w:rPr>
+              <w:t xml:space="preserve">-&gt; </w:t>
+            </w:r>
+            <w:r>
+              <w:rPr>
+                <w:sz w:val="20"/>
+              </w:rPr>
+              <w:t>Die doppelte Welle, wegen der bereits bestehenden Anregung sollte man sehen.</w:t>
+            </w:r>
+            <w:r>
+              <w:rPr>
+                <w:sz w:val="20"/>
+              </w:rPr>
+              <w:t xml:space="preserve"> </w:t>
+            </w:r>
+            <w:r>
+              <w:rPr>
+                <w:sz w:val="20"/>
+              </w:rPr>
+              <w:br/>
+            </w:r>
+            <w:r>
+              <w:rPr>
+                <w:sz w:val="20"/>
+                <w:u w:val="single"/>
+              </w:rPr>
+              <w:t>Bild soll in die Dokumentation kommen</w:t>
+            </w:r>
+            <w:r>
+              <w:rPr>
+                <w:sz w:val="20"/>
+              </w:rPr>
+              <w:t>.</w:t>
+            </w:r>
+            <w:r>
+              <w:rPr>
+                <w:sz w:val="20"/>
+              </w:rPr>
+              <w:t xml:space="preserve"> Als markante Verbesserung.</w:t>
+            </w:r>
+            <w:r>
+              <w:rPr>
+                <w:sz w:val="20"/>
+              </w:rPr>
+              <w:br/>
+            </w:r>
+          </w:p>
+          <w:p>
+            <w:pPr>
+              <w:pStyle w:val="T2-TitelP"/>
+              <w:numPr>
+                <w:ilvl w:val="0"/>
+                <w:numId w:val="0"/>
+              </w:numPr>
+              <w:ind w:left="567" w:hanging="567"/>
+              <w:rPr>
+                <w:sz w:val="20"/>
+              </w:rPr>
+            </w:pPr>
+            <w:r>
+              <w:rPr>
+                <w:sz w:val="20"/>
+              </w:rPr>
+              <w:t xml:space="preserve">          Dario bestellt neue Supermagnete in der gleichen Grösse, wie die, mit denen wir jetzt messen.</w:t>
+            </w:r>
+            <w:r>
+              <w:rPr>
+                <w:sz w:val="20"/>
+              </w:rPr>
+              <w:br/>
+            </w:r>
+            <w:r>
+              <w:rPr>
+                <w:sz w:val="20"/>
+              </w:rPr>
+              <w:t xml:space="preserve">Erich </w:t>
+            </w:r>
+            <w:r>
+              <w:rPr>
+                <w:sz w:val="20"/>
+              </w:rPr>
+              <w:t>soll Aufbau für z</w:t>
+            </w:r>
+            <w:r>
+              <w:rPr>
+                <w:sz w:val="20"/>
+              </w:rPr>
+              <w:t xml:space="preserve">wei </w:t>
+            </w:r>
+            <w:r>
+              <w:rPr>
+                <w:sz w:val="20"/>
+              </w:rPr>
+              <w:t>und</w:t>
+            </w:r>
+            <w:r>
+              <w:rPr>
+                <w:sz w:val="20"/>
+              </w:rPr>
+              <w:t xml:space="preserve"> drei Magnete</w:t>
+            </w:r>
+            <w:r>
+              <w:rPr>
+                <w:sz w:val="20"/>
+              </w:rPr>
+              <w:t xml:space="preserve"> hintereinander in Auftrag gegeben werden. (</w:t>
+            </w:r>
+            <w:r>
+              <w:rPr>
+                <w:sz w:val="20"/>
+              </w:rPr>
+              <w:t>Erich ist 2 Wochen in den Ferien.</w:t>
+            </w:r>
+            <w:r>
+              <w:rPr>
+                <w:sz w:val="20"/>
+              </w:rPr>
+              <w:t>)</w:t>
+            </w:r>
+            <w:r>
+              <w:rPr>
+                <w:sz w:val="20"/>
+              </w:rPr>
+              <w:t xml:space="preserve"> </w:t>
+            </w:r>
+            <w:r>
+              <w:rPr>
+                <w:sz w:val="20"/>
+              </w:rPr>
+              <w:br/>
+            </w:r>
+            <w:r>
+              <w:rPr>
+                <w:sz w:val="20"/>
+              </w:rPr>
+              <w:t xml:space="preserve">Manu macht mit ihm danach einen Termin für die Konstruktion ab. </w:t>
+            </w:r>
+            <w:r>
+              <w:rPr>
+                <w:sz w:val="20"/>
+              </w:rPr>
+              <w:br/>
             </w:r>
           </w:p>
           <w:p>
@@ -1041,74 +1401,14 @@
               <w:rPr>
                 <w:sz w:val="20"/>
               </w:rPr>
-              <w:t xml:space="preserve">Leistungsoptimierung </w:t>
+              <w:t>Konfiguration des EM-Chip über I2C testen</w:t>
             </w:r>
             <w:r>
               <w:rPr>
                 <w:sz w:val="20"/>
               </w:rPr>
               <w:br/>
-              <w:t xml:space="preserve">- Die </w:t>
-            </w:r>
-            <w:r>
-              <w:rPr>
-                <w:sz w:val="20"/>
-              </w:rPr>
-              <w:t xml:space="preserve">Magnete von Reel Light testen </w:t>
-            </w:r>
-            <w:r>
-              <w:rPr>
-                <w:sz w:val="20"/>
-              </w:rPr>
-              <w:t>(</w:t>
-            </w:r>
-            <w:r>
-              <w:rPr>
-                <w:sz w:val="20"/>
-              </w:rPr>
-              <w:t>Anregung nutzen</w:t>
-            </w:r>
-            <w:r>
-              <w:rPr>
-                <w:sz w:val="20"/>
-              </w:rPr>
-              <w:t xml:space="preserve">) </w:t>
-            </w:r>
-          </w:p>
-          <w:p>
-            <w:pPr>
-              <w:pStyle w:val="T2-TitelP"/>
-              <w:numPr>
-                <w:ilvl w:val="0"/>
-                <w:numId w:val="27"/>
-              </w:numPr>
-              <w:rPr>
-                <w:sz w:val="20"/>
-              </w:rPr>
-            </w:pPr>
-            <w:r>
-              <w:rPr>
-                <w:sz w:val="20"/>
-              </w:rPr>
-              <w:t>Konfiguration des EM-Chip über I2C testen</w:t>
-            </w:r>
-          </w:p>
-          <w:p>
-            <w:pPr>
-              <w:pStyle w:val="T2-TitelP"/>
-              <w:numPr>
-                <w:ilvl w:val="0"/>
-                <w:numId w:val="27"/>
-              </w:numPr>
-              <w:rPr>
-                <w:sz w:val="20"/>
-              </w:rPr>
-            </w:pPr>
-            <w:r>
-              <w:rPr>
-                <w:sz w:val="20"/>
-              </w:rPr>
-              <w:t>Printreview in Doku einbauen</w:t>
+              <w:t>Pull-Up bei SCL und SDA-Daten angelötet, Chip select auf GND gezogen. Man kann mit dem Programmer von EM die neue Hardware konfigureren.</w:t>
             </w:r>
           </w:p>
           <w:p>
@@ -1129,6 +1429,30 @@
               <w:pStyle w:val="T2-TitelP"/>
               <w:numPr>
                 <w:ilvl w:val="0"/>
+                <w:numId w:val="27"/>
+              </w:numPr>
+              <w:rPr>
+                <w:sz w:val="20"/>
+              </w:rPr>
+            </w:pPr>
+            <w:r>
+              <w:rPr>
+                <w:sz w:val="20"/>
+              </w:rPr>
+              <w:t>Printreview in Doku einbauen</w:t>
+            </w:r>
+            <w:r>
+              <w:rPr>
+                <w:sz w:val="20"/>
+              </w:rPr>
+              <w:br/>
+            </w:r>
+          </w:p>
+          <w:p>
+            <w:pPr>
+              <w:pStyle w:val="T2-TitelP"/>
+              <w:numPr>
+                <w:ilvl w:val="0"/>
                 <w:numId w:val="0"/>
               </w:numPr>
               <w:ind w:left="567" w:hanging="567"/>
@@ -1140,14 +1464,56 @@
               <w:rPr>
                 <w:sz w:val="20"/>
               </w:rPr>
-              <w:t>Diskussion:</w:t>
+              <w:t xml:space="preserve">       </w:t>
+            </w:r>
+            <w:r>
+              <w:rPr>
+                <w:sz w:val="20"/>
+                <w:u w:val="single"/>
+              </w:rPr>
+              <w:t>Diskussion</w:t>
+            </w:r>
+            <w:r>
+              <w:rPr>
+                <w:sz w:val="20"/>
+              </w:rPr>
+              <w:t>:</w:t>
             </w:r>
             <w:r>
               <w:rPr>
                 <w:sz w:val="20"/>
               </w:rPr>
               <w:br/>
-              <w:t>Spule, Magnetmessungen</w:t>
+            </w:r>
+            <w:r>
+              <w:rPr>
+                <w:sz w:val="20"/>
+              </w:rPr>
+              <w:t xml:space="preserve">Es wird die neue </w:t>
+            </w:r>
+            <w:r>
+              <w:rPr>
+                <w:sz w:val="20"/>
+              </w:rPr>
+              <w:t>Spule</w:t>
+            </w:r>
+            <w:r>
+              <w:rPr>
+                <w:sz w:val="20"/>
+              </w:rPr>
+              <w:t xml:space="preserve"> mit 4.77 mH genommen. </w:t>
+            </w:r>
+            <w:r>
+              <w:rPr>
+                <w:sz w:val="20"/>
+              </w:rPr>
+              <w:br/>
+            </w:r>
+            <w:r>
+              <w:rPr>
+                <w:sz w:val="20"/>
+              </w:rPr>
+              <w:t>Es hat noch im Institut:</w:t>
             </w:r>
           </w:p>
         </w:tc>
@@ -1155,6 +1521,10 @@
           <w:tcPr>
             <w:cnfStyle w:val="000001000000" w:firstRow="0" w:lastRow="0" w:firstColumn="0" w:lastColumn="0" w:oddVBand="0" w:evenVBand="1" w:oddHBand="0" w:evenHBand="0" w:firstRowFirstColumn="0" w:firstRowLastColumn="0" w:lastRowFirstColumn="0" w:lastRowLastColumn="0"/>
             <w:tcW w:w="1271" w:type="dxa"/>
+            <w:tcBorders>
+              <w:left w:val="none" w:sz="0" w:space="0" w:color="auto"/>
+              <w:right w:val="none" w:sz="0" w:space="0" w:color="auto"/>
+            </w:tcBorders>
           </w:tcPr>
           <w:p>
             <w:pPr>
@@ -1167,14 +1537,231 @@
               <w:rPr>
                 <w:sz w:val="20"/>
               </w:rPr>
+              <w:t>K</w:t>
+            </w:r>
+            <w:r>
+              <w:rPr>
+                <w:sz w:val="20"/>
+              </w:rPr>
+              <w:t>oenigma</w:t>
+            </w:r>
+            <w:r>
+              <w:rPr>
+                <w:sz w:val="20"/>
+              </w:rPr>
+              <w:br/>
+            </w:r>
+            <w:r>
+              <w:rPr>
+                <w:sz w:val="20"/>
+              </w:rPr>
+              <w:br/>
+            </w:r>
+            <w:r>
+              <w:rPr>
+                <w:sz w:val="20"/>
+              </w:rPr>
+              <w:t>Erledigt</w:t>
+            </w:r>
+            <w:r>
+              <w:rPr>
+                <w:sz w:val="20"/>
+              </w:rPr>
+              <w:br/>
+            </w:r>
+            <w:r>
+              <w:rPr>
+                <w:sz w:val="20"/>
+              </w:rPr>
+              <w:br/>
+              <w:t>Erledigt</w:t>
+            </w:r>
+          </w:p>
+          <w:p>
+            <w:pPr>
+              <w:pStyle w:val="ZustndigTermin"/>
+              <w:rPr>
+                <w:sz w:val="20"/>
+              </w:rPr>
+            </w:pPr>
+            <w:r>
+              <w:rPr>
+                <w:sz w:val="20"/>
+              </w:rPr>
+              <w:br/>
+            </w:r>
+            <w:r>
+              <w:rPr>
+                <w:sz w:val="20"/>
+              </w:rPr>
+              <w:t>Erledigt</w:t>
+            </w:r>
+            <w:r>
+              <w:rPr>
+                <w:sz w:val="20"/>
+              </w:rPr>
+              <w:br/>
+            </w:r>
+            <w:r>
+              <w:rPr>
+                <w:sz w:val="20"/>
+              </w:rPr>
+              <w:br/>
+            </w:r>
+            <w:r>
+              <w:rPr>
+                <w:sz w:val="20"/>
+              </w:rPr>
+              <w:br/>
+            </w:r>
+            <w:r>
+              <w:rPr>
+                <w:sz w:val="20"/>
+              </w:rPr>
+              <w:br/>
+              <w:t>offen</w:t>
+            </w:r>
+            <w:r>
+              <w:rPr>
+                <w:sz w:val="20"/>
+              </w:rPr>
+              <w:br/>
+            </w:r>
+            <w:r>
+              <w:rPr>
+                <w:sz w:val="20"/>
+              </w:rPr>
+              <w:br/>
               <w:t>koenigma</w:t>
             </w:r>
+            <w:r>
+              <w:rPr>
+                <w:sz w:val="20"/>
+              </w:rPr>
+              <w:br/>
+            </w:r>
+            <w:r>
+              <w:rPr>
+                <w:sz w:val="20"/>
+              </w:rPr>
+              <w:br/>
+            </w:r>
+            <w:r>
+              <w:rPr>
+                <w:sz w:val="20"/>
+              </w:rPr>
+              <w:br/>
+            </w:r>
+            <w:r>
+              <w:rPr>
+                <w:sz w:val="20"/>
+              </w:rPr>
+              <w:br/>
+              <w:t>duen</w:t>
+            </w:r>
+            <w:r>
+              <w:rPr>
+                <w:sz w:val="20"/>
+              </w:rPr>
+              <w:br/>
+            </w:r>
+            <w:r>
+              <w:rPr>
+                <w:sz w:val="20"/>
+              </w:rPr>
+              <w:br/>
+            </w:r>
+            <w:r>
+              <w:rPr>
+                <w:sz w:val="20"/>
+              </w:rPr>
+              <w:br/>
+            </w:r>
+            <w:r>
+              <w:rPr>
+                <w:sz w:val="20"/>
+              </w:rPr>
+              <w:br/>
+            </w:r>
+            <w:r>
+              <w:rPr>
+                <w:sz w:val="20"/>
+              </w:rPr>
+              <w:br/>
+              <w:t>erledigt</w:t>
+            </w:r>
+            <w:r>
+              <w:rPr>
+                <w:sz w:val="20"/>
+              </w:rPr>
+              <w:br/>
+            </w:r>
+            <w:r>
+              <w:rPr>
+                <w:sz w:val="20"/>
+              </w:rPr>
+              <w:br/>
+            </w:r>
+            <w:r>
+              <w:rPr>
+                <w:sz w:val="20"/>
+              </w:rPr>
+              <w:br/>
+            </w:r>
+            <w:r>
+              <w:rPr>
+                <w:sz w:val="20"/>
+              </w:rPr>
+              <w:br/>
+              <w:t>offen</w:t>
+            </w:r>
+          </w:p>
+          <w:p>
+            <w:pPr>
+              <w:pStyle w:val="ZustndigTermin"/>
+              <w:rPr>
+                <w:sz w:val="20"/>
+              </w:rPr>
+            </w:pPr>
+          </w:p>
+          <w:p>
+            <w:pPr>
+              <w:pStyle w:val="ZustndigTermin"/>
+              <w:jc w:val="left"/>
+              <w:rPr>
+                <w:sz w:val="20"/>
+              </w:rPr>
+            </w:pPr>
+            <w:r>
+              <w:rPr>
+                <w:sz w:val="20"/>
+              </w:rPr>
+              <w:t xml:space="preserve">    </w:t>
+            </w:r>
+            <w:r>
+              <w:rPr>
+                <w:sz w:val="20"/>
+              </w:rPr>
+              <w:t>duen</w:t>
+            </w:r>
+          </w:p>
+          <w:p>
+            <w:pPr>
+              <w:pStyle w:val="ZustndigTermin"/>
+              <w:rPr>
+                <w:sz w:val="20"/>
+              </w:rPr>
+            </w:pPr>
           </w:p>
         </w:tc>
         <w:tc>
           <w:tcPr>
             <w:cnfStyle w:val="000010000000" w:firstRow="0" w:lastRow="0" w:firstColumn="0" w:lastColumn="0" w:oddVBand="1" w:evenVBand="0" w:oddHBand="0" w:evenHBand="0" w:firstRowFirstColumn="0" w:firstRowLastColumn="0" w:lastRowFirstColumn="0" w:lastRowLastColumn="0"/>
             <w:tcW w:w="1131" w:type="dxa"/>
+            <w:tcBorders>
+              <w:left w:val="none" w:sz="0" w:space="0" w:color="auto"/>
+              <w:right w:val="none" w:sz="0" w:space="0" w:color="auto"/>
+            </w:tcBorders>
           </w:tcPr>
           <w:p>
             <w:pPr>
@@ -1208,6 +1795,12 @@
               <w:rPr>
                 <w:sz w:val="20"/>
               </w:rPr>
+              <w:br/>
+            </w:r>
+            <w:r>
+              <w:rPr>
+                <w:sz w:val="20"/>
+              </w:rPr>
               <w:t>21.04.16</w:t>
             </w:r>
           </w:p>
@@ -1237,16 +1830,117 @@
               <w:rPr>
                 <w:sz w:val="20"/>
               </w:rPr>
+              <w:br/>
+            </w:r>
+            <w:r>
+              <w:rPr>
+                <w:sz w:val="20"/>
+              </w:rPr>
+              <w:br/>
+            </w:r>
+            <w:r>
+              <w:rPr>
+                <w:sz w:val="20"/>
+              </w:rPr>
               <w:t>21.04.06</w:t>
             </w:r>
+            <w:r>
+              <w:rPr>
+                <w:sz w:val="20"/>
+              </w:rPr>
+              <w:br/>
+            </w:r>
+            <w:r>
+              <w:rPr>
+                <w:sz w:val="20"/>
+              </w:rPr>
+              <w:br/>
+            </w:r>
+            <w:r>
+              <w:rPr>
+                <w:sz w:val="20"/>
+              </w:rPr>
+              <w:br/>
+            </w:r>
+            <w:r>
+              <w:rPr>
+                <w:sz w:val="20"/>
+              </w:rPr>
+              <w:br/>
+            </w:r>
+            <w:r>
+              <w:rPr>
+                <w:sz w:val="20"/>
+              </w:rPr>
+              <w:br/>
+            </w:r>
+            <w:r>
+              <w:rPr>
+                <w:sz w:val="20"/>
+              </w:rPr>
+              <w:br/>
+            </w:r>
+            <w:r>
+              <w:rPr>
+                <w:sz w:val="20"/>
+              </w:rPr>
+              <w:br/>
+            </w:r>
+            <w:r>
+              <w:rPr>
+                <w:sz w:val="20"/>
+              </w:rPr>
+              <w:br/>
+            </w:r>
+            <w:r>
+              <w:rPr>
+                <w:sz w:val="20"/>
+              </w:rPr>
+              <w:br/>
+            </w:r>
+            <w:r>
+              <w:rPr>
+                <w:sz w:val="20"/>
+              </w:rPr>
+              <w:br/>
+            </w:r>
+            <w:r>
+              <w:rPr>
+                <w:sz w:val="20"/>
+              </w:rPr>
+              <w:br/>
+              <w:t xml:space="preserve"> 21.04.06</w:t>
+            </w:r>
+            <w:r>
+              <w:rPr>
+                <w:sz w:val="20"/>
+              </w:rPr>
+              <w:br/>
+            </w:r>
           </w:p>
           <w:p>
             <w:pPr>
               <w:pStyle w:val="ZustndigTermin"/>
-              <w:rPr>
-                <w:sz w:val="20"/>
-              </w:rPr>
-            </w:pPr>
+              <w:jc w:val="left"/>
+              <w:rPr>
+                <w:sz w:val="20"/>
+              </w:rPr>
+            </w:pPr>
+          </w:p>
+          <w:p>
+            <w:pPr>
+              <w:pStyle w:val="ZustndigTermin"/>
+              <w:jc w:val="left"/>
+              <w:rPr>
+                <w:sz w:val="20"/>
+              </w:rPr>
+            </w:pPr>
+            <w:r>
+              <w:rPr>
+                <w:sz w:val="20"/>
+              </w:rPr>
+              <w:br/>
+            </w:r>
             <w:r>
               <w:rPr>
                 <w:sz w:val="20"/>
@@ -1264,6 +1958,12 @@
           <w:tcPr>
             <w:cnfStyle w:val="000010000000" w:firstRow="0" w:lastRow="0" w:firstColumn="0" w:lastColumn="0" w:oddVBand="1" w:evenVBand="0" w:oddHBand="0" w:evenHBand="0" w:firstRowFirstColumn="0" w:firstRowLastColumn="0" w:lastRowFirstColumn="0" w:lastRowLastColumn="0"/>
             <w:tcW w:w="7274" w:type="dxa"/>
+            <w:tcBorders>
+              <w:top w:val="none" w:sz="0" w:space="0" w:color="auto"/>
+              <w:left w:val="none" w:sz="0" w:space="0" w:color="auto"/>
+              <w:bottom w:val="none" w:sz="0" w:space="0" w:color="auto"/>
+              <w:right w:val="none" w:sz="0" w:space="0" w:color="auto"/>
+            </w:tcBorders>
           </w:tcPr>
           <w:p>
             <w:pPr>
@@ -1283,6 +1983,12 @@
           <w:tcPr>
             <w:cnfStyle w:val="000001000000" w:firstRow="0" w:lastRow="0" w:firstColumn="0" w:lastColumn="0" w:oddVBand="0" w:evenVBand="1" w:oddHBand="0" w:evenHBand="0" w:firstRowFirstColumn="0" w:firstRowLastColumn="0" w:lastRowFirstColumn="0" w:lastRowLastColumn="0"/>
             <w:tcW w:w="1271" w:type="dxa"/>
+            <w:tcBorders>
+              <w:top w:val="none" w:sz="0" w:space="0" w:color="auto"/>
+              <w:left w:val="none" w:sz="0" w:space="0" w:color="auto"/>
+              <w:bottom w:val="none" w:sz="0" w:space="0" w:color="auto"/>
+              <w:right w:val="none" w:sz="0" w:space="0" w:color="auto"/>
+            </w:tcBorders>
           </w:tcPr>
           <w:p>
             <w:pPr>
@@ -1298,6 +2004,12 @@
           <w:tcPr>
             <w:cnfStyle w:val="000010000000" w:firstRow="0" w:lastRow="0" w:firstColumn="0" w:lastColumn="0" w:oddVBand="1" w:evenVBand="0" w:oddHBand="0" w:evenHBand="0" w:firstRowFirstColumn="0" w:firstRowLastColumn="0" w:lastRowFirstColumn="0" w:lastRowLastColumn="0"/>
             <w:tcW w:w="1131" w:type="dxa"/>
+            <w:tcBorders>
+              <w:top w:val="none" w:sz="0" w:space="0" w:color="auto"/>
+              <w:left w:val="none" w:sz="0" w:space="0" w:color="auto"/>
+              <w:bottom w:val="none" w:sz="0" w:space="0" w:color="auto"/>
+              <w:right w:val="none" w:sz="0" w:space="0" w:color="auto"/>
+            </w:tcBorders>
           </w:tcPr>
           <w:p>
             <w:pPr>
@@ -1314,6 +2026,10 @@
           <w:tcPr>
             <w:cnfStyle w:val="000010000000" w:firstRow="0" w:lastRow="0" w:firstColumn="0" w:lastColumn="0" w:oddVBand="1" w:evenVBand="0" w:oddHBand="0" w:evenHBand="0" w:firstRowFirstColumn="0" w:firstRowLastColumn="0" w:lastRowFirstColumn="0" w:lastRowLastColumn="0"/>
             <w:tcW w:w="7274" w:type="dxa"/>
+            <w:tcBorders>
+              <w:left w:val="none" w:sz="0" w:space="0" w:color="auto"/>
+              <w:right w:val="none" w:sz="0" w:space="0" w:color="auto"/>
+            </w:tcBorders>
           </w:tcPr>
           <w:p>
             <w:pPr>
@@ -1381,6 +2097,7 @@
               <w:rPr>
                 <w:sz w:val="20"/>
               </w:rPr>
+              <w:lastRenderedPageBreak/>
               <w:t>Energiemessung akutelles Board</w:t>
             </w:r>
             <w:r>
@@ -1441,7 +2158,19 @@
                 <w:sz w:val="20"/>
               </w:rPr>
               <w:br/>
-              <w:t xml:space="preserve">Mit der aktuellen Hardware gewinnt  man 8 </w:t>
+              <w:t xml:space="preserve">Mit der aktuellen Hardware </w:t>
+            </w:r>
+            <w:r>
+              <w:rPr>
+                <w:sz w:val="20"/>
+              </w:rPr>
+              <w:t>gewinnt man</w:t>
+            </w:r>
+            <w:r>
+              <w:rPr>
+                <w:sz w:val="20"/>
+              </w:rPr>
+              <w:t xml:space="preserve"> 8 </w:t>
             </w:r>
             <w:r>
               <w:rPr>
@@ -1486,19 +2215,12 @@
                 <w:sz w:val="20"/>
               </w:rPr>
               <w:br/>
-              <w:t xml:space="preserve">Brauch es die bessere Spule ? </w:t>
-            </w:r>
-            <w:r>
-              <w:rPr>
-                <w:sz w:val="20"/>
-              </w:rPr>
-              <w:br/>
-            </w:r>
-            <w:r>
-              <w:rPr>
-                <w:sz w:val="20"/>
-              </w:rPr>
-              <w:t xml:space="preserve">Braucht es doppelte Magnete ? </w:t>
+            </w:r>
+            <w:r>
+              <w:rPr>
+                <w:sz w:val="20"/>
+              </w:rPr>
+              <w:t>Wir nehmen die besser Spule für den Prototyp. Zudem wird es für die Schlussdoku 2 und 3 Magnete hintereinander geben.</w:t>
             </w:r>
             <w:r>
               <w:rPr>
@@ -1547,13 +2269,132 @@
               </w:numPr>
               <w:rPr>
                 <w:sz w:val="20"/>
-              </w:rPr>
-            </w:pPr>
-            <w:r>
-              <w:rPr>
-                <w:sz w:val="20"/>
+                <w:lang w:val="en-GB"/>
+              </w:rPr>
+            </w:pPr>
+            <w:r>
+              <w:rPr>
+                <w:sz w:val="20"/>
+                <w:lang w:val="en-GB"/>
               </w:rPr>
               <w:t>Unique ID in BLE-Packete</w:t>
+            </w:r>
+            <w:r>
+              <w:rPr>
+                <w:sz w:val="20"/>
+                <w:lang w:val="en-GB"/>
+              </w:rPr>
+              <w:br/>
+            </w:r>
+          </w:p>
+          <w:p>
+            <w:pPr>
+              <w:pStyle w:val="T2-TitelP"/>
+              <w:numPr>
+                <w:ilvl w:val="0"/>
+                <w:numId w:val="0"/>
+              </w:numPr>
+              <w:ind w:left="567" w:hanging="567"/>
+              <w:rPr>
+                <w:sz w:val="20"/>
+                <w:lang w:val="en-GB"/>
+              </w:rPr>
+            </w:pPr>
+            <w:r>
+              <w:rPr>
+                <w:sz w:val="20"/>
+                <w:lang w:val="en-GB"/>
+              </w:rPr>
+              <w:t>Diskussion:</w:t>
+            </w:r>
+          </w:p>
+          <w:p>
+            <w:pPr>
+              <w:pStyle w:val="T2-TitelP"/>
+              <w:numPr>
+                <w:ilvl w:val="0"/>
+                <w:numId w:val="0"/>
+              </w:numPr>
+              <w:ind w:left="567" w:hanging="567"/>
+              <w:rPr>
+                <w:sz w:val="20"/>
+              </w:rPr>
+            </w:pPr>
+            <w:r>
+              <w:rPr>
+                <w:sz w:val="20"/>
+              </w:rPr>
+              <w:t>Achtung: Beim Setzen der Länge im Packet, muss die Länge stimmen, da Android exakt so viele Daten-bytes einliest, wie in Length steht.</w:t>
+            </w:r>
+            <w:r>
+              <w:rPr>
+                <w:sz w:val="20"/>
+              </w:rPr>
+              <w:br/>
+            </w:r>
+            <w:r>
+              <w:rPr>
+                <w:sz w:val="20"/>
+              </w:rPr>
+              <w:t xml:space="preserve">Bei length zählt auch das Type-Byte mit zu den Daten. </w:t>
+            </w:r>
+          </w:p>
+          <w:p>
+            <w:pPr>
+              <w:pStyle w:val="T2-TitelP"/>
+              <w:numPr>
+                <w:ilvl w:val="0"/>
+                <w:numId w:val="0"/>
+              </w:numPr>
+              <w:ind w:left="567" w:hanging="567"/>
+              <w:rPr>
+                <w:sz w:val="20"/>
+              </w:rPr>
+            </w:pPr>
+            <w:r>
+              <w:rPr>
+                <w:sz w:val="20"/>
+              </w:rPr>
+              <w:t>Ines: Als Type wird complete UUID-List und dann (dort wo UUID-Services kommen, stehen dann die Daten.)</w:t>
+            </w:r>
+            <w:r>
+              <w:rPr>
+                <w:sz w:val="20"/>
+              </w:rPr>
+              <w:br/>
+            </w:r>
+          </w:p>
+          <w:p>
+            <w:pPr>
+              <w:pStyle w:val="T2-TitelP"/>
+              <w:numPr>
+                <w:ilvl w:val="0"/>
+                <w:numId w:val="0"/>
+              </w:numPr>
+              <w:ind w:left="567" w:hanging="567"/>
+              <w:rPr>
+                <w:sz w:val="20"/>
+              </w:rPr>
+            </w:pPr>
+            <w:r>
+              <w:rPr>
+                <w:sz w:val="20"/>
+              </w:rPr>
+              <w:t>Leng</w:t>
+            </w:r>
+            <w:r>
+              <w:rPr>
+                <w:sz w:val="20"/>
+              </w:rPr>
+              <w:t>t</w:t>
+            </w:r>
+            <w:bookmarkStart w:id="0" w:name="_GoBack"/>
+            <w:bookmarkEnd w:id="0"/>
+            <w:r>
+              <w:rPr>
+                <w:sz w:val="20"/>
+              </w:rPr>
+              <w:t xml:space="preserve">h: Nur so lang wie notwendig, um Energie zu sparen. (Also nicht alle 37 Bytes senden.) </w:t>
             </w:r>
           </w:p>
         </w:tc>
@@ -1561,6 +2402,10 @@
           <w:tcPr>
             <w:cnfStyle w:val="000001000000" w:firstRow="0" w:lastRow="0" w:firstColumn="0" w:lastColumn="0" w:oddVBand="0" w:evenVBand="1" w:oddHBand="0" w:evenHBand="0" w:firstRowFirstColumn="0" w:firstRowLastColumn="0" w:lastRowFirstColumn="0" w:lastRowLastColumn="0"/>
             <w:tcW w:w="1271" w:type="dxa"/>
+            <w:tcBorders>
+              <w:left w:val="none" w:sz="0" w:space="0" w:color="auto"/>
+              <w:right w:val="none" w:sz="0" w:space="0" w:color="auto"/>
+            </w:tcBorders>
           </w:tcPr>
           <w:p>
             <w:pPr>
@@ -1573,6 +2418,7 @@
               <w:rPr>
                 <w:sz w:val="20"/>
               </w:rPr>
+              <w:lastRenderedPageBreak/>
               <w:t>B</w:t>
             </w:r>
             <w:r>
@@ -1625,6 +2471,7 @@
               <w:rPr>
                 <w:sz w:val="20"/>
               </w:rPr>
+              <w:lastRenderedPageBreak/>
               <w:t>Erledigt</w:t>
             </w:r>
             <w:r>
@@ -1713,14 +2560,16 @@
               </w:rPr>
               <w:t>offen</w:t>
             </w:r>
-            <w:bookmarkStart w:id="0" w:name="_GoBack"/>
-            <w:bookmarkEnd w:id="0"/>
           </w:p>
         </w:tc>
         <w:tc>
           <w:tcPr>
             <w:cnfStyle w:val="000010000000" w:firstRow="0" w:lastRow="0" w:firstColumn="0" w:lastColumn="0" w:oddVBand="1" w:evenVBand="0" w:oddHBand="0" w:evenHBand="0" w:firstRowFirstColumn="0" w:firstRowLastColumn="0" w:lastRowFirstColumn="0" w:lastRowLastColumn="0"/>
             <w:tcW w:w="1131" w:type="dxa"/>
+            <w:tcBorders>
+              <w:left w:val="none" w:sz="0" w:space="0" w:color="auto"/>
+              <w:right w:val="none" w:sz="0" w:space="0" w:color="auto"/>
+            </w:tcBorders>
           </w:tcPr>
           <w:p>
             <w:pPr>
@@ -1767,8 +2616,17 @@
               <w:rPr>
                 <w:sz w:val="20"/>
               </w:rPr>
+              <w:lastRenderedPageBreak/>
               <w:br/>
             </w:r>
+          </w:p>
+          <w:p>
+            <w:pPr>
+              <w:pStyle w:val="ZustndigTermin"/>
+              <w:rPr>
+                <w:sz w:val="20"/>
+              </w:rPr>
+            </w:pPr>
             <w:r>
               <w:rPr>
                 <w:sz w:val="20"/>
@@ -1824,20 +2682,19 @@
               <w:rPr>
                 <w:sz w:val="20"/>
               </w:rPr>
+              <w:br/>
+            </w:r>
+            <w:r>
+              <w:rPr>
+                <w:sz w:val="20"/>
+              </w:rPr>
               <w:t>21.04.16</w:t>
             </w:r>
           </w:p>
           <w:p>
             <w:pPr>
               <w:pStyle w:val="ZustndigTermin"/>
-              <w:rPr>
-                <w:sz w:val="20"/>
-              </w:rPr>
-            </w:pPr>
-          </w:p>
-          <w:p>
-            <w:pPr>
-              <w:pStyle w:val="ZustndigTermin"/>
+              <w:jc w:val="left"/>
               <w:rPr>
                 <w:sz w:val="20"/>
               </w:rPr>
@@ -1867,6 +2724,12 @@
           <w:tcPr>
             <w:cnfStyle w:val="000010000000" w:firstRow="0" w:lastRow="0" w:firstColumn="0" w:lastColumn="0" w:oddVBand="1" w:evenVBand="0" w:oddHBand="0" w:evenHBand="0" w:firstRowFirstColumn="0" w:firstRowLastColumn="0" w:lastRowFirstColumn="0" w:lastRowLastColumn="0"/>
             <w:tcW w:w="7274" w:type="dxa"/>
+            <w:tcBorders>
+              <w:top w:val="none" w:sz="0" w:space="0" w:color="auto"/>
+              <w:left w:val="none" w:sz="0" w:space="0" w:color="auto"/>
+              <w:bottom w:val="none" w:sz="0" w:space="0" w:color="auto"/>
+              <w:right w:val="none" w:sz="0" w:space="0" w:color="auto"/>
+            </w:tcBorders>
           </w:tcPr>
           <w:p>
             <w:pPr>
@@ -1886,6 +2749,12 @@
           <w:tcPr>
             <w:cnfStyle w:val="000001000000" w:firstRow="0" w:lastRow="0" w:firstColumn="0" w:lastColumn="0" w:oddVBand="0" w:evenVBand="1" w:oddHBand="0" w:evenHBand="0" w:firstRowFirstColumn="0" w:firstRowLastColumn="0" w:lastRowFirstColumn="0" w:lastRowLastColumn="0"/>
             <w:tcW w:w="1271" w:type="dxa"/>
+            <w:tcBorders>
+              <w:top w:val="none" w:sz="0" w:space="0" w:color="auto"/>
+              <w:left w:val="none" w:sz="0" w:space="0" w:color="auto"/>
+              <w:bottom w:val="none" w:sz="0" w:space="0" w:color="auto"/>
+              <w:right w:val="none" w:sz="0" w:space="0" w:color="auto"/>
+            </w:tcBorders>
           </w:tcPr>
           <w:p>
             <w:pPr>
@@ -1900,6 +2769,12 @@
           <w:tcPr>
             <w:cnfStyle w:val="000010000000" w:firstRow="0" w:lastRow="0" w:firstColumn="0" w:lastColumn="0" w:oddVBand="1" w:evenVBand="0" w:oddHBand="0" w:evenHBand="0" w:firstRowFirstColumn="0" w:firstRowLastColumn="0" w:lastRowFirstColumn="0" w:lastRowLastColumn="0"/>
             <w:tcW w:w="1131" w:type="dxa"/>
+            <w:tcBorders>
+              <w:top w:val="none" w:sz="0" w:space="0" w:color="auto"/>
+              <w:left w:val="none" w:sz="0" w:space="0" w:color="auto"/>
+              <w:bottom w:val="none" w:sz="0" w:space="0" w:color="auto"/>
+              <w:right w:val="none" w:sz="0" w:space="0" w:color="auto"/>
+            </w:tcBorders>
           </w:tcPr>
           <w:p>
             <w:pPr>
@@ -1917,6 +2792,10 @@
           <w:tcPr>
             <w:cnfStyle w:val="000010000000" w:firstRow="0" w:lastRow="0" w:firstColumn="0" w:lastColumn="0" w:oddVBand="1" w:evenVBand="0" w:oddHBand="0" w:evenHBand="0" w:firstRowFirstColumn="0" w:firstRowLastColumn="0" w:lastRowFirstColumn="0" w:lastRowLastColumn="0"/>
             <w:tcW w:w="7274" w:type="dxa"/>
+            <w:tcBorders>
+              <w:left w:val="none" w:sz="0" w:space="0" w:color="auto"/>
+              <w:right w:val="none" w:sz="0" w:space="0" w:color="auto"/>
+            </w:tcBorders>
           </w:tcPr>
           <w:p>
             <w:pPr>
@@ -1978,6 +2857,10 @@
           <w:tcPr>
             <w:cnfStyle w:val="000001000000" w:firstRow="0" w:lastRow="0" w:firstColumn="0" w:lastColumn="0" w:oddVBand="0" w:evenVBand="1" w:oddHBand="0" w:evenHBand="0" w:firstRowFirstColumn="0" w:firstRowLastColumn="0" w:lastRowFirstColumn="0" w:lastRowLastColumn="0"/>
             <w:tcW w:w="1271" w:type="dxa"/>
+            <w:tcBorders>
+              <w:left w:val="none" w:sz="0" w:space="0" w:color="auto"/>
+              <w:right w:val="none" w:sz="0" w:space="0" w:color="auto"/>
+            </w:tcBorders>
           </w:tcPr>
           <w:p>
             <w:pPr>
@@ -1990,7 +2873,27 @@
               <w:rPr>
                 <w:sz w:val="20"/>
               </w:rPr>
-              <w:t>koenigma</w:t>
+              <w:t>K</w:t>
+            </w:r>
+            <w:r>
+              <w:rPr>
+                <w:sz w:val="20"/>
+              </w:rPr>
+              <w:t>oenigma</w:t>
+            </w:r>
+            <w:r>
+              <w:rPr>
+                <w:sz w:val="20"/>
+              </w:rPr>
+              <w:br/>
+              <w:t>erledigt</w:t>
+            </w:r>
+            <w:r>
+              <w:rPr>
+                <w:sz w:val="20"/>
+              </w:rPr>
+              <w:br/>
+              <w:t>offen</w:t>
             </w:r>
           </w:p>
         </w:tc>
@@ -1998,6 +2901,10 @@
           <w:tcPr>
             <w:cnfStyle w:val="000010000000" w:firstRow="0" w:lastRow="0" w:firstColumn="0" w:lastColumn="0" w:oddVBand="1" w:evenVBand="0" w:oddHBand="0" w:evenHBand="0" w:firstRowFirstColumn="0" w:firstRowLastColumn="0" w:lastRowFirstColumn="0" w:lastRowLastColumn="0"/>
             <w:tcW w:w="1131" w:type="dxa"/>
+            <w:tcBorders>
+              <w:left w:val="none" w:sz="0" w:space="0" w:color="auto"/>
+              <w:right w:val="none" w:sz="0" w:space="0" w:color="auto"/>
+            </w:tcBorders>
           </w:tcPr>
           <w:p>
             <w:pPr>
@@ -2048,6 +2955,12 @@
           <w:tcPr>
             <w:cnfStyle w:val="000010000000" w:firstRow="0" w:lastRow="0" w:firstColumn="0" w:lastColumn="0" w:oddVBand="1" w:evenVBand="0" w:oddHBand="0" w:evenHBand="0" w:firstRowFirstColumn="0" w:firstRowLastColumn="0" w:lastRowFirstColumn="0" w:lastRowLastColumn="0"/>
             <w:tcW w:w="7274" w:type="dxa"/>
+            <w:tcBorders>
+              <w:top w:val="none" w:sz="0" w:space="0" w:color="auto"/>
+              <w:left w:val="none" w:sz="0" w:space="0" w:color="auto"/>
+              <w:bottom w:val="none" w:sz="0" w:space="0" w:color="auto"/>
+              <w:right w:val="none" w:sz="0" w:space="0" w:color="auto"/>
+            </w:tcBorders>
           </w:tcPr>
           <w:p>
             <w:pPr>
@@ -2067,6 +2980,12 @@
           <w:tcPr>
             <w:cnfStyle w:val="000001000000" w:firstRow="0" w:lastRow="0" w:firstColumn="0" w:lastColumn="0" w:oddVBand="0" w:evenVBand="1" w:oddHBand="0" w:evenHBand="0" w:firstRowFirstColumn="0" w:firstRowLastColumn="0" w:lastRowFirstColumn="0" w:lastRowLastColumn="0"/>
             <w:tcW w:w="1271" w:type="dxa"/>
+            <w:tcBorders>
+              <w:top w:val="none" w:sz="0" w:space="0" w:color="auto"/>
+              <w:left w:val="none" w:sz="0" w:space="0" w:color="auto"/>
+              <w:bottom w:val="none" w:sz="0" w:space="0" w:color="auto"/>
+              <w:right w:val="none" w:sz="0" w:space="0" w:color="auto"/>
+            </w:tcBorders>
           </w:tcPr>
           <w:p>
             <w:pPr>
@@ -2081,6 +3000,12 @@
           <w:tcPr>
             <w:cnfStyle w:val="000010000000" w:firstRow="0" w:lastRow="0" w:firstColumn="0" w:lastColumn="0" w:oddVBand="1" w:evenVBand="0" w:oddHBand="0" w:evenHBand="0" w:firstRowFirstColumn="0" w:firstRowLastColumn="0" w:lastRowFirstColumn="0" w:lastRowLastColumn="0"/>
             <w:tcW w:w="1131" w:type="dxa"/>
+            <w:tcBorders>
+              <w:top w:val="none" w:sz="0" w:space="0" w:color="auto"/>
+              <w:left w:val="none" w:sz="0" w:space="0" w:color="auto"/>
+              <w:bottom w:val="none" w:sz="0" w:space="0" w:color="auto"/>
+              <w:right w:val="none" w:sz="0" w:space="0" w:color="auto"/>
+            </w:tcBorders>
           </w:tcPr>
           <w:p>
             <w:pPr>
@@ -2097,6 +3022,10 @@
           <w:tcPr>
             <w:cnfStyle w:val="000010000000" w:firstRow="0" w:lastRow="0" w:firstColumn="0" w:lastColumn="0" w:oddVBand="1" w:evenVBand="0" w:oddHBand="0" w:evenHBand="0" w:firstRowFirstColumn="0" w:firstRowLastColumn="0" w:lastRowFirstColumn="0" w:lastRowLastColumn="0"/>
             <w:tcW w:w="7274" w:type="dxa"/>
+            <w:tcBorders>
+              <w:left w:val="none" w:sz="0" w:space="0" w:color="auto"/>
+              <w:right w:val="none" w:sz="0" w:space="0" w:color="auto"/>
+            </w:tcBorders>
           </w:tcPr>
           <w:p>
             <w:pPr>
@@ -2117,6 +3046,10 @@
           <w:tcPr>
             <w:cnfStyle w:val="000001000000" w:firstRow="0" w:lastRow="0" w:firstColumn="0" w:lastColumn="0" w:oddVBand="0" w:evenVBand="1" w:oddHBand="0" w:evenHBand="0" w:firstRowFirstColumn="0" w:firstRowLastColumn="0" w:lastRowFirstColumn="0" w:lastRowLastColumn="0"/>
             <w:tcW w:w="1271" w:type="dxa"/>
+            <w:tcBorders>
+              <w:left w:val="none" w:sz="0" w:space="0" w:color="auto"/>
+              <w:right w:val="none" w:sz="0" w:space="0" w:color="auto"/>
+            </w:tcBorders>
           </w:tcPr>
           <w:p>
             <w:pPr>
@@ -2131,6 +3064,10 @@
           <w:tcPr>
             <w:cnfStyle w:val="000010000000" w:firstRow="0" w:lastRow="0" w:firstColumn="0" w:lastColumn="0" w:oddVBand="1" w:evenVBand="0" w:oddHBand="0" w:evenHBand="0" w:firstRowFirstColumn="0" w:firstRowLastColumn="0" w:lastRowFirstColumn="0" w:lastRowLastColumn="0"/>
             <w:tcW w:w="1131" w:type="dxa"/>
+            <w:tcBorders>
+              <w:left w:val="none" w:sz="0" w:space="0" w:color="auto"/>
+              <w:right w:val="none" w:sz="0" w:space="0" w:color="auto"/>
+            </w:tcBorders>
           </w:tcPr>
           <w:p>
             <w:pPr>
@@ -2150,6 +3087,12 @@
           <w:tcPr>
             <w:cnfStyle w:val="000010000000" w:firstRow="0" w:lastRow="0" w:firstColumn="0" w:lastColumn="0" w:oddVBand="1" w:evenVBand="0" w:oddHBand="0" w:evenHBand="0" w:firstRowFirstColumn="0" w:firstRowLastColumn="0" w:lastRowFirstColumn="0" w:lastRowLastColumn="0"/>
             <w:tcW w:w="7274" w:type="dxa"/>
+            <w:tcBorders>
+              <w:top w:val="none" w:sz="0" w:space="0" w:color="auto"/>
+              <w:left w:val="none" w:sz="0" w:space="0" w:color="auto"/>
+              <w:bottom w:val="none" w:sz="0" w:space="0" w:color="auto"/>
+              <w:right w:val="none" w:sz="0" w:space="0" w:color="auto"/>
+            </w:tcBorders>
           </w:tcPr>
           <w:p>
             <w:pPr>
@@ -2177,6 +3120,12 @@
           <w:tcPr>
             <w:cnfStyle w:val="000001000000" w:firstRow="0" w:lastRow="0" w:firstColumn="0" w:lastColumn="0" w:oddVBand="0" w:evenVBand="1" w:oddHBand="0" w:evenHBand="0" w:firstRowFirstColumn="0" w:firstRowLastColumn="0" w:lastRowFirstColumn="0" w:lastRowLastColumn="0"/>
             <w:tcW w:w="1271" w:type="dxa"/>
+            <w:tcBorders>
+              <w:top w:val="none" w:sz="0" w:space="0" w:color="auto"/>
+              <w:left w:val="none" w:sz="0" w:space="0" w:color="auto"/>
+              <w:bottom w:val="none" w:sz="0" w:space="0" w:color="auto"/>
+              <w:right w:val="none" w:sz="0" w:space="0" w:color="auto"/>
+            </w:tcBorders>
           </w:tcPr>
           <w:p>
             <w:pPr>
@@ -2191,6 +3140,12 @@
           <w:tcPr>
             <w:cnfStyle w:val="000010000000" w:firstRow="0" w:lastRow="0" w:firstColumn="0" w:lastColumn="0" w:oddVBand="1" w:evenVBand="0" w:oddHBand="0" w:evenHBand="0" w:firstRowFirstColumn="0" w:firstRowLastColumn="0" w:lastRowFirstColumn="0" w:lastRowLastColumn="0"/>
             <w:tcW w:w="1131" w:type="dxa"/>
+            <w:tcBorders>
+              <w:top w:val="none" w:sz="0" w:space="0" w:color="auto"/>
+              <w:left w:val="none" w:sz="0" w:space="0" w:color="auto"/>
+              <w:bottom w:val="none" w:sz="0" w:space="0" w:color="auto"/>
+              <w:right w:val="none" w:sz="0" w:space="0" w:color="auto"/>
+            </w:tcBorders>
           </w:tcPr>
           <w:p>
             <w:pPr>
@@ -2207,6 +3162,10 @@
           <w:tcPr>
             <w:cnfStyle w:val="000010000000" w:firstRow="0" w:lastRow="0" w:firstColumn="0" w:lastColumn="0" w:oddVBand="1" w:evenVBand="0" w:oddHBand="0" w:evenHBand="0" w:firstRowFirstColumn="0" w:firstRowLastColumn="0" w:lastRowFirstColumn="0" w:lastRowLastColumn="0"/>
             <w:tcW w:w="7274" w:type="dxa"/>
+            <w:tcBorders>
+              <w:left w:val="none" w:sz="0" w:space="0" w:color="auto"/>
+              <w:right w:val="none" w:sz="0" w:space="0" w:color="auto"/>
+            </w:tcBorders>
           </w:tcPr>
           <w:p>
             <w:pPr>
@@ -2234,6 +3193,10 @@
           <w:tcPr>
             <w:cnfStyle w:val="000001000000" w:firstRow="0" w:lastRow="0" w:firstColumn="0" w:lastColumn="0" w:oddVBand="0" w:evenVBand="1" w:oddHBand="0" w:evenHBand="0" w:firstRowFirstColumn="0" w:firstRowLastColumn="0" w:lastRowFirstColumn="0" w:lastRowLastColumn="0"/>
             <w:tcW w:w="1271" w:type="dxa"/>
+            <w:tcBorders>
+              <w:left w:val="none" w:sz="0" w:space="0" w:color="auto"/>
+              <w:right w:val="none" w:sz="0" w:space="0" w:color="auto"/>
+            </w:tcBorders>
           </w:tcPr>
           <w:p>
             <w:pPr>
@@ -2248,6 +3211,10 @@
           <w:tcPr>
             <w:cnfStyle w:val="000010000000" w:firstRow="0" w:lastRow="0" w:firstColumn="0" w:lastColumn="0" w:oddVBand="1" w:evenVBand="0" w:oddHBand="0" w:evenHBand="0" w:firstRowFirstColumn="0" w:firstRowLastColumn="0" w:lastRowFirstColumn="0" w:lastRowLastColumn="0"/>
             <w:tcW w:w="1131" w:type="dxa"/>
+            <w:tcBorders>
+              <w:left w:val="none" w:sz="0" w:space="0" w:color="auto"/>
+              <w:right w:val="none" w:sz="0" w:space="0" w:color="auto"/>
+            </w:tcBorders>
           </w:tcPr>
           <w:p>
             <w:pPr>
@@ -2267,6 +3234,12 @@
           <w:tcPr>
             <w:cnfStyle w:val="000010000000" w:firstRow="0" w:lastRow="0" w:firstColumn="0" w:lastColumn="0" w:oddVBand="1" w:evenVBand="0" w:oddHBand="0" w:evenHBand="0" w:firstRowFirstColumn="0" w:firstRowLastColumn="0" w:lastRowFirstColumn="0" w:lastRowLastColumn="0"/>
             <w:tcW w:w="7274" w:type="dxa"/>
+            <w:tcBorders>
+              <w:top w:val="none" w:sz="0" w:space="0" w:color="auto"/>
+              <w:left w:val="none" w:sz="0" w:space="0" w:color="auto"/>
+              <w:bottom w:val="none" w:sz="0" w:space="0" w:color="auto"/>
+              <w:right w:val="none" w:sz="0" w:space="0" w:color="auto"/>
+            </w:tcBorders>
           </w:tcPr>
           <w:p>
             <w:pPr>
@@ -2287,6 +3260,12 @@
           <w:tcPr>
             <w:cnfStyle w:val="000001000000" w:firstRow="0" w:lastRow="0" w:firstColumn="0" w:lastColumn="0" w:oddVBand="0" w:evenVBand="1" w:oddHBand="0" w:evenHBand="0" w:firstRowFirstColumn="0" w:firstRowLastColumn="0" w:lastRowFirstColumn="0" w:lastRowLastColumn="0"/>
             <w:tcW w:w="1271" w:type="dxa"/>
+            <w:tcBorders>
+              <w:top w:val="none" w:sz="0" w:space="0" w:color="auto"/>
+              <w:left w:val="none" w:sz="0" w:space="0" w:color="auto"/>
+              <w:bottom w:val="none" w:sz="0" w:space="0" w:color="auto"/>
+              <w:right w:val="none" w:sz="0" w:space="0" w:color="auto"/>
+            </w:tcBorders>
           </w:tcPr>
           <w:p>
             <w:pPr>
@@ -2301,6 +3280,12 @@
           <w:tcPr>
             <w:cnfStyle w:val="000010000000" w:firstRow="0" w:lastRow="0" w:firstColumn="0" w:lastColumn="0" w:oddVBand="1" w:evenVBand="0" w:oddHBand="0" w:evenHBand="0" w:firstRowFirstColumn="0" w:firstRowLastColumn="0" w:lastRowFirstColumn="0" w:lastRowLastColumn="0"/>
             <w:tcW w:w="1131" w:type="dxa"/>
+            <w:tcBorders>
+              <w:top w:val="none" w:sz="0" w:space="0" w:color="auto"/>
+              <w:left w:val="none" w:sz="0" w:space="0" w:color="auto"/>
+              <w:bottom w:val="none" w:sz="0" w:space="0" w:color="auto"/>
+              <w:right w:val="none" w:sz="0" w:space="0" w:color="auto"/>
+            </w:tcBorders>
           </w:tcPr>
           <w:p>
             <w:pPr>
@@ -2317,26 +3302,34 @@
           <w:tcPr>
             <w:cnfStyle w:val="000010000000" w:firstRow="0" w:lastRow="0" w:firstColumn="0" w:lastColumn="0" w:oddVBand="1" w:evenVBand="0" w:oddHBand="0" w:evenHBand="0" w:firstRowFirstColumn="0" w:firstRowLastColumn="0" w:lastRowFirstColumn="0" w:lastRowLastColumn="0"/>
             <w:tcW w:w="7274" w:type="dxa"/>
+            <w:tcBorders>
+              <w:left w:val="none" w:sz="0" w:space="0" w:color="auto"/>
+              <w:right w:val="none" w:sz="0" w:space="0" w:color="auto"/>
+            </w:tcBorders>
           </w:tcPr>
           <w:p>
             <w:pPr>
               <w:pStyle w:val="T1-TitelP"/>
-              <w:numPr>
-                <w:ilvl w:val="0"/>
-                <w:numId w:val="0"/>
-              </w:numPr>
-              <w:ind w:left="567" w:hanging="567"/>
-              <w:rPr>
-                <w:b w:val="0"/>
-                <w:sz w:val="20"/>
-              </w:rPr>
-            </w:pPr>
+              <w:rPr>
+                <w:sz w:val="20"/>
+              </w:rPr>
+            </w:pPr>
+            <w:r>
+              <w:rPr>
+                <w:sz w:val="20"/>
+              </w:rPr>
+              <w:t>Weiteres Vorgehen</w:t>
+            </w:r>
           </w:p>
         </w:tc>
         <w:tc>
           <w:tcPr>
             <w:cnfStyle w:val="000001000000" w:firstRow="0" w:lastRow="0" w:firstColumn="0" w:lastColumn="0" w:oddVBand="0" w:evenVBand="1" w:oddHBand="0" w:evenHBand="0" w:firstRowFirstColumn="0" w:firstRowLastColumn="0" w:lastRowFirstColumn="0" w:lastRowLastColumn="0"/>
             <w:tcW w:w="1271" w:type="dxa"/>
+            <w:tcBorders>
+              <w:left w:val="none" w:sz="0" w:space="0" w:color="auto"/>
+              <w:right w:val="none" w:sz="0" w:space="0" w:color="auto"/>
+            </w:tcBorders>
           </w:tcPr>
           <w:p>
             <w:pPr>
@@ -2351,6 +3344,10 @@
           <w:tcPr>
             <w:cnfStyle w:val="000010000000" w:firstRow="0" w:lastRow="0" w:firstColumn="0" w:lastColumn="0" w:oddVBand="1" w:evenVBand="0" w:oddHBand="0" w:evenHBand="0" w:firstRowFirstColumn="0" w:firstRowLastColumn="0" w:lastRowFirstColumn="0" w:lastRowLastColumn="0"/>
             <w:tcW w:w="1131" w:type="dxa"/>
+            <w:tcBorders>
+              <w:left w:val="none" w:sz="0" w:space="0" w:color="auto"/>
+              <w:right w:val="none" w:sz="0" w:space="0" w:color="auto"/>
+            </w:tcBorders>
           </w:tcPr>
           <w:p>
             <w:pPr>
@@ -2370,19 +3367,30 @@
           <w:tcPr>
             <w:cnfStyle w:val="000010000000" w:firstRow="0" w:lastRow="0" w:firstColumn="0" w:lastColumn="0" w:oddVBand="1" w:evenVBand="0" w:oddHBand="0" w:evenHBand="0" w:firstRowFirstColumn="0" w:firstRowLastColumn="0" w:lastRowFirstColumn="0" w:lastRowLastColumn="0"/>
             <w:tcW w:w="7274" w:type="dxa"/>
+            <w:tcBorders>
+              <w:top w:val="none" w:sz="0" w:space="0" w:color="auto"/>
+              <w:left w:val="none" w:sz="0" w:space="0" w:color="auto"/>
+              <w:bottom w:val="none" w:sz="0" w:space="0" w:color="auto"/>
+              <w:right w:val="none" w:sz="0" w:space="0" w:color="auto"/>
+            </w:tcBorders>
           </w:tcPr>
           <w:p>
             <w:pPr>
-              <w:pStyle w:val="T1-TitelP"/>
-              <w:rPr>
-                <w:sz w:val="20"/>
-              </w:rPr>
-            </w:pPr>
-            <w:r>
-              <w:rPr>
-                <w:sz w:val="20"/>
-              </w:rPr>
-              <w:t>Weiteres Vorgehen</w:t>
+              <w:pStyle w:val="T2-TitelP"/>
+              <w:numPr>
+                <w:ilvl w:val="0"/>
+                <w:numId w:val="0"/>
+              </w:numPr>
+              <w:ind w:left="567" w:hanging="567"/>
+              <w:rPr>
+                <w:sz w:val="20"/>
+              </w:rPr>
+            </w:pPr>
+            <w:r>
+              <w:rPr>
+                <w:sz w:val="20"/>
+              </w:rPr>
+              <w:t>Hardware-Layout</w:t>
             </w:r>
           </w:p>
         </w:tc>
@@ -2390,6 +3398,12 @@
           <w:tcPr>
             <w:cnfStyle w:val="000001000000" w:firstRow="0" w:lastRow="0" w:firstColumn="0" w:lastColumn="0" w:oddVBand="0" w:evenVBand="1" w:oddHBand="0" w:evenHBand="0" w:firstRowFirstColumn="0" w:firstRowLastColumn="0" w:lastRowFirstColumn="0" w:lastRowLastColumn="0"/>
             <w:tcW w:w="1271" w:type="dxa"/>
+            <w:tcBorders>
+              <w:top w:val="none" w:sz="0" w:space="0" w:color="auto"/>
+              <w:left w:val="none" w:sz="0" w:space="0" w:color="auto"/>
+              <w:bottom w:val="none" w:sz="0" w:space="0" w:color="auto"/>
+              <w:right w:val="none" w:sz="0" w:space="0" w:color="auto"/>
+            </w:tcBorders>
           </w:tcPr>
           <w:p>
             <w:pPr>
@@ -2398,12 +3412,24 @@
                 <w:sz w:val="20"/>
               </w:rPr>
             </w:pPr>
+            <w:r>
+              <w:rPr>
+                <w:sz w:val="20"/>
+              </w:rPr>
+              <w:t>koenigma</w:t>
+            </w:r>
           </w:p>
         </w:tc>
         <w:tc>
           <w:tcPr>
             <w:cnfStyle w:val="000010000000" w:firstRow="0" w:lastRow="0" w:firstColumn="0" w:lastColumn="0" w:oddVBand="1" w:evenVBand="0" w:oddHBand="0" w:evenHBand="0" w:firstRowFirstColumn="0" w:firstRowLastColumn="0" w:lastRowFirstColumn="0" w:lastRowLastColumn="0"/>
             <w:tcW w:w="1131" w:type="dxa"/>
+            <w:tcBorders>
+              <w:top w:val="none" w:sz="0" w:space="0" w:color="auto"/>
+              <w:left w:val="none" w:sz="0" w:space="0" w:color="auto"/>
+              <w:bottom w:val="none" w:sz="0" w:space="0" w:color="auto"/>
+              <w:right w:val="none" w:sz="0" w:space="0" w:color="auto"/>
+            </w:tcBorders>
           </w:tcPr>
           <w:p>
             <w:pPr>
@@ -2420,6 +3446,10 @@
           <w:tcPr>
             <w:cnfStyle w:val="000010000000" w:firstRow="0" w:lastRow="0" w:firstColumn="0" w:lastColumn="0" w:oddVBand="1" w:evenVBand="0" w:oddHBand="0" w:evenHBand="0" w:firstRowFirstColumn="0" w:firstRowLastColumn="0" w:lastRowFirstColumn="0" w:lastRowLastColumn="0"/>
             <w:tcW w:w="7274" w:type="dxa"/>
+            <w:tcBorders>
+              <w:left w:val="none" w:sz="0" w:space="0" w:color="auto"/>
+              <w:right w:val="none" w:sz="0" w:space="0" w:color="auto"/>
+            </w:tcBorders>
           </w:tcPr>
           <w:p>
             <w:pPr>
@@ -2428,25 +3458,7 @@
                 <w:ilvl w:val="0"/>
                 <w:numId w:val="0"/>
               </w:numPr>
-              <w:ind w:left="567" w:hanging="567"/>
-              <w:rPr>
-                <w:sz w:val="20"/>
-              </w:rPr>
-            </w:pPr>
-            <w:r>
-              <w:rPr>
-                <w:sz w:val="20"/>
-              </w:rPr>
-              <w:t>Hardware-Layout</w:t>
-            </w:r>
-          </w:p>
-          <w:p>
-            <w:pPr>
-              <w:pStyle w:val="T2-TitelP"/>
-              <w:numPr>
-                <w:ilvl w:val="0"/>
-                <w:numId w:val="0"/>
-              </w:numPr>
+              <w:ind w:left="720"/>
               <w:rPr>
                 <w:sz w:val="20"/>
               </w:rPr>
@@ -2457,6 +3469,10 @@
           <w:tcPr>
             <w:cnfStyle w:val="000001000000" w:firstRow="0" w:lastRow="0" w:firstColumn="0" w:lastColumn="0" w:oddVBand="0" w:evenVBand="1" w:oddHBand="0" w:evenHBand="0" w:firstRowFirstColumn="0" w:firstRowLastColumn="0" w:lastRowFirstColumn="0" w:lastRowLastColumn="0"/>
             <w:tcW w:w="1271" w:type="dxa"/>
+            <w:tcBorders>
+              <w:left w:val="none" w:sz="0" w:space="0" w:color="auto"/>
+              <w:right w:val="none" w:sz="0" w:space="0" w:color="auto"/>
+            </w:tcBorders>
           </w:tcPr>
           <w:p>
             <w:pPr>
@@ -2465,42 +3481,21 @@
                 <w:sz w:val="20"/>
               </w:rPr>
             </w:pPr>
-            <w:r>
-              <w:rPr>
-                <w:sz w:val="20"/>
-              </w:rPr>
-              <w:t>koenigma</w:t>
-            </w:r>
           </w:p>
         </w:tc>
         <w:tc>
           <w:tcPr>
             <w:cnfStyle w:val="000010000000" w:firstRow="0" w:lastRow="0" w:firstColumn="0" w:lastColumn="0" w:oddVBand="1" w:evenVBand="0" w:oddHBand="0" w:evenHBand="0" w:firstRowFirstColumn="0" w:firstRowLastColumn="0" w:lastRowFirstColumn="0" w:lastRowLastColumn="0"/>
             <w:tcW w:w="1131" w:type="dxa"/>
+            <w:tcBorders>
+              <w:left w:val="none" w:sz="0" w:space="0" w:color="auto"/>
+              <w:right w:val="none" w:sz="0" w:space="0" w:color="auto"/>
+            </w:tcBorders>
           </w:tcPr>
           <w:p>
             <w:pPr>
               <w:pStyle w:val="ZustndigTermin"/>
-              <w:rPr>
-                <w:sz w:val="20"/>
-              </w:rPr>
-            </w:pPr>
-            <w:r>
-              <w:rPr>
-                <w:sz w:val="20"/>
-              </w:rPr>
-              <w:br/>
-            </w:r>
-            <w:r>
-              <w:rPr>
-                <w:sz w:val="20"/>
-              </w:rPr>
-              <w:br/>
-            </w:r>
-          </w:p>
-          <w:p>
-            <w:pPr>
-              <w:pStyle w:val="ZustndigTermin"/>
+              <w:jc w:val="left"/>
               <w:rPr>
                 <w:sz w:val="20"/>
               </w:rPr>
@@ -2516,6 +3511,12 @@
           <w:tcPr>
             <w:cnfStyle w:val="000010000000" w:firstRow="0" w:lastRow="0" w:firstColumn="0" w:lastColumn="0" w:oddVBand="1" w:evenVBand="0" w:oddHBand="0" w:evenHBand="0" w:firstRowFirstColumn="0" w:firstRowLastColumn="0" w:lastRowFirstColumn="0" w:lastRowLastColumn="0"/>
             <w:tcW w:w="7274" w:type="dxa"/>
+            <w:tcBorders>
+              <w:top w:val="none" w:sz="0" w:space="0" w:color="auto"/>
+              <w:left w:val="none" w:sz="0" w:space="0" w:color="auto"/>
+              <w:bottom w:val="none" w:sz="0" w:space="0" w:color="auto"/>
+              <w:right w:val="none" w:sz="0" w:space="0" w:color="auto"/>
+            </w:tcBorders>
           </w:tcPr>
           <w:p>
             <w:pPr>
@@ -2524,17 +3525,85 @@
                 <w:ilvl w:val="0"/>
                 <w:numId w:val="0"/>
               </w:numPr>
-              <w:ind w:left="720"/>
-              <w:rPr>
-                <w:sz w:val="20"/>
-              </w:rPr>
-            </w:pPr>
+              <w:ind w:left="567" w:hanging="567"/>
+              <w:rPr>
+                <w:sz w:val="20"/>
+              </w:rPr>
+            </w:pPr>
+            <w:r>
+              <w:rPr>
+                <w:sz w:val="20"/>
+              </w:rPr>
+              <w:t>Firmware-TI-SensorTag</w:t>
+            </w:r>
+          </w:p>
+          <w:p>
+            <w:pPr>
+              <w:pStyle w:val="T2-TitelP"/>
+              <w:numPr>
+                <w:ilvl w:val="0"/>
+                <w:numId w:val="27"/>
+              </w:numPr>
+              <w:rPr>
+                <w:sz w:val="20"/>
+                <w:lang w:val="en-GB"/>
+              </w:rPr>
+            </w:pPr>
+            <w:r>
+              <w:rPr>
+                <w:sz w:val="20"/>
+                <w:lang w:val="en-GB"/>
+              </w:rPr>
+              <w:t>Auslesen von Sensoren</w:t>
+            </w:r>
+          </w:p>
+          <w:p>
+            <w:pPr>
+              <w:pStyle w:val="T2-TitelP"/>
+              <w:numPr>
+                <w:ilvl w:val="0"/>
+                <w:numId w:val="27"/>
+              </w:numPr>
+              <w:rPr>
+                <w:sz w:val="20"/>
+              </w:rPr>
+            </w:pPr>
+            <w:r>
+              <w:rPr>
+                <w:sz w:val="20"/>
+              </w:rPr>
+              <w:t>SPI-Schnittstelle implementieren (für Energielevel erhalten)</w:t>
+            </w:r>
+          </w:p>
+          <w:p>
+            <w:pPr>
+              <w:pStyle w:val="T2-TitelP"/>
+              <w:numPr>
+                <w:ilvl w:val="0"/>
+                <w:numId w:val="27"/>
+              </w:numPr>
+              <w:rPr>
+                <w:sz w:val="20"/>
+              </w:rPr>
+            </w:pPr>
+            <w:r>
+              <w:rPr>
+                <w:sz w:val="20"/>
+              </w:rPr>
+              <w:t>Power Optimieren: 2. Priorität.</w:t>
+            </w:r>
           </w:p>
         </w:tc>
         <w:tc>
           <w:tcPr>
             <w:cnfStyle w:val="000001000000" w:firstRow="0" w:lastRow="0" w:firstColumn="0" w:lastColumn="0" w:oddVBand="0" w:evenVBand="1" w:oddHBand="0" w:evenHBand="0" w:firstRowFirstColumn="0" w:firstRowLastColumn="0" w:lastRowFirstColumn="0" w:lastRowLastColumn="0"/>
             <w:tcW w:w="1271" w:type="dxa"/>
+            <w:tcBorders>
+              <w:top w:val="none" w:sz="0" w:space="0" w:color="auto"/>
+              <w:left w:val="none" w:sz="0" w:space="0" w:color="auto"/>
+              <w:bottom w:val="none" w:sz="0" w:space="0" w:color="auto"/>
+              <w:right w:val="none" w:sz="0" w:space="0" w:color="auto"/>
+            </w:tcBorders>
           </w:tcPr>
           <w:p>
             <w:pPr>
@@ -2543,17 +3612,28 @@
                 <w:sz w:val="20"/>
               </w:rPr>
             </w:pPr>
+            <w:r>
+              <w:rPr>
+                <w:sz w:val="20"/>
+              </w:rPr>
+              <w:t>bachlkat</w:t>
+            </w:r>
           </w:p>
         </w:tc>
         <w:tc>
           <w:tcPr>
             <w:cnfStyle w:val="000010000000" w:firstRow="0" w:lastRow="0" w:firstColumn="0" w:lastColumn="0" w:oddVBand="1" w:evenVBand="0" w:oddHBand="0" w:evenHBand="0" w:firstRowFirstColumn="0" w:firstRowLastColumn="0" w:lastRowFirstColumn="0" w:lastRowLastColumn="0"/>
             <w:tcW w:w="1131" w:type="dxa"/>
+            <w:tcBorders>
+              <w:top w:val="none" w:sz="0" w:space="0" w:color="auto"/>
+              <w:left w:val="none" w:sz="0" w:space="0" w:color="auto"/>
+              <w:bottom w:val="none" w:sz="0" w:space="0" w:color="auto"/>
+              <w:right w:val="none" w:sz="0" w:space="0" w:color="auto"/>
+            </w:tcBorders>
           </w:tcPr>
           <w:p>
             <w:pPr>
               <w:pStyle w:val="ZustndigTermin"/>
-              <w:jc w:val="left"/>
               <w:rPr>
                 <w:sz w:val="20"/>
               </w:rPr>
@@ -2566,6 +3646,10 @@
           <w:tcPr>
             <w:cnfStyle w:val="000010000000" w:firstRow="0" w:lastRow="0" w:firstColumn="0" w:lastColumn="0" w:oddVBand="1" w:evenVBand="0" w:oddHBand="0" w:evenHBand="0" w:firstRowFirstColumn="0" w:firstRowLastColumn="0" w:lastRowFirstColumn="0" w:lastRowLastColumn="0"/>
             <w:tcW w:w="7274" w:type="dxa"/>
+            <w:tcBorders>
+              <w:left w:val="none" w:sz="0" w:space="0" w:color="auto"/>
+              <w:right w:val="none" w:sz="0" w:space="0" w:color="auto"/>
+            </w:tcBorders>
           </w:tcPr>
           <w:p>
             <w:pPr>
@@ -2579,56 +3663,16 @@
                 <w:sz w:val="20"/>
               </w:rPr>
             </w:pPr>
-            <w:r>
-              <w:rPr>
-                <w:sz w:val="20"/>
-              </w:rPr>
-              <w:t>Firmware-TI-SensorTag</w:t>
-            </w:r>
-          </w:p>
-          <w:p>
-            <w:pPr>
-              <w:pStyle w:val="T2-TitelP"/>
-              <w:numPr>
-                <w:ilvl w:val="0"/>
-                <w:numId w:val="27"/>
-              </w:numPr>
-              <w:rPr>
-                <w:sz w:val="20"/>
-                <w:lang w:val="en-GB"/>
-              </w:rPr>
-            </w:pPr>
-            <w:r>
-              <w:rPr>
-                <w:sz w:val="20"/>
-                <w:lang w:val="en-GB"/>
-              </w:rPr>
-              <w:t>Auslesen von Sensoren</w:t>
-            </w:r>
-          </w:p>
-          <w:p>
-            <w:pPr>
-              <w:pStyle w:val="T2-TitelP"/>
-              <w:numPr>
-                <w:ilvl w:val="0"/>
-                <w:numId w:val="27"/>
-              </w:numPr>
-              <w:rPr>
-                <w:sz w:val="20"/>
-              </w:rPr>
-            </w:pPr>
-            <w:r>
-              <w:rPr>
-                <w:sz w:val="20"/>
-              </w:rPr>
-              <w:t>SPI-Schnittstelle implementieren (für Energielevel erhalten)</w:t>
-            </w:r>
           </w:p>
         </w:tc>
         <w:tc>
           <w:tcPr>
             <w:cnfStyle w:val="000001000000" w:firstRow="0" w:lastRow="0" w:firstColumn="0" w:lastColumn="0" w:oddVBand="0" w:evenVBand="1" w:oddHBand="0" w:evenHBand="0" w:firstRowFirstColumn="0" w:firstRowLastColumn="0" w:lastRowFirstColumn="0" w:lastRowLastColumn="0"/>
             <w:tcW w:w="1271" w:type="dxa"/>
+            <w:tcBorders>
+              <w:left w:val="none" w:sz="0" w:space="0" w:color="auto"/>
+              <w:right w:val="none" w:sz="0" w:space="0" w:color="auto"/>
+            </w:tcBorders>
           </w:tcPr>
           <w:p>
             <w:pPr>
@@ -2637,22 +3681,21 @@
                 <w:sz w:val="20"/>
               </w:rPr>
             </w:pPr>
-            <w:r>
-              <w:rPr>
-                <w:sz w:val="20"/>
-              </w:rPr>
-              <w:t>bachlkat</w:t>
-            </w:r>
           </w:p>
         </w:tc>
         <w:tc>
           <w:tcPr>
             <w:cnfStyle w:val="000010000000" w:firstRow="0" w:lastRow="0" w:firstColumn="0" w:lastColumn="0" w:oddVBand="1" w:evenVBand="0" w:oddHBand="0" w:evenHBand="0" w:firstRowFirstColumn="0" w:firstRowLastColumn="0" w:lastRowFirstColumn="0" w:lastRowLastColumn="0"/>
             <w:tcW w:w="1131" w:type="dxa"/>
+            <w:tcBorders>
+              <w:left w:val="none" w:sz="0" w:space="0" w:color="auto"/>
+              <w:right w:val="none" w:sz="0" w:space="0" w:color="auto"/>
+            </w:tcBorders>
           </w:tcPr>
           <w:p>
             <w:pPr>
               <w:pStyle w:val="ZustndigTermin"/>
+              <w:jc w:val="left"/>
               <w:rPr>
                 <w:sz w:val="20"/>
               </w:rPr>
@@ -2668,6 +3711,12 @@
           <w:tcPr>
             <w:cnfStyle w:val="000010000000" w:firstRow="0" w:lastRow="0" w:firstColumn="0" w:lastColumn="0" w:oddVBand="1" w:evenVBand="0" w:oddHBand="0" w:evenHBand="0" w:firstRowFirstColumn="0" w:firstRowLastColumn="0" w:lastRowFirstColumn="0" w:lastRowLastColumn="0"/>
             <w:tcW w:w="7274" w:type="dxa"/>
+            <w:tcBorders>
+              <w:top w:val="none" w:sz="0" w:space="0" w:color="auto"/>
+              <w:left w:val="none" w:sz="0" w:space="0" w:color="auto"/>
+              <w:bottom w:val="none" w:sz="0" w:space="0" w:color="auto"/>
+              <w:right w:val="none" w:sz="0" w:space="0" w:color="auto"/>
+            </w:tcBorders>
           </w:tcPr>
           <w:p>
             <w:pPr>
@@ -2681,12 +3730,24 @@
                 <w:sz w:val="20"/>
               </w:rPr>
             </w:pPr>
+            <w:r>
+              <w:rPr>
+                <w:sz w:val="20"/>
+              </w:rPr>
+              <w:t>EM-Board</w:t>
+            </w:r>
           </w:p>
         </w:tc>
         <w:tc>
           <w:tcPr>
             <w:cnfStyle w:val="000001000000" w:firstRow="0" w:lastRow="0" w:firstColumn="0" w:lastColumn="0" w:oddVBand="0" w:evenVBand="1" w:oddHBand="0" w:evenHBand="0" w:firstRowFirstColumn="0" w:firstRowLastColumn="0" w:lastRowFirstColumn="0" w:lastRowLastColumn="0"/>
             <w:tcW w:w="1271" w:type="dxa"/>
+            <w:tcBorders>
+              <w:top w:val="none" w:sz="0" w:space="0" w:color="auto"/>
+              <w:left w:val="none" w:sz="0" w:space="0" w:color="auto"/>
+              <w:bottom w:val="none" w:sz="0" w:space="0" w:color="auto"/>
+              <w:right w:val="none" w:sz="0" w:space="0" w:color="auto"/>
+            </w:tcBorders>
           </w:tcPr>
           <w:p>
             <w:pPr>
@@ -2701,6 +3762,12 @@
           <w:tcPr>
             <w:cnfStyle w:val="000010000000" w:firstRow="0" w:lastRow="0" w:firstColumn="0" w:lastColumn="0" w:oddVBand="1" w:evenVBand="0" w:oddHBand="0" w:evenHBand="0" w:firstRowFirstColumn="0" w:firstRowLastColumn="0" w:lastRowFirstColumn="0" w:lastRowLastColumn="0"/>
             <w:tcW w:w="1131" w:type="dxa"/>
+            <w:tcBorders>
+              <w:top w:val="none" w:sz="0" w:space="0" w:color="auto"/>
+              <w:left w:val="none" w:sz="0" w:space="0" w:color="auto"/>
+              <w:bottom w:val="none" w:sz="0" w:space="0" w:color="auto"/>
+              <w:right w:val="none" w:sz="0" w:space="0" w:color="auto"/>
+            </w:tcBorders>
           </w:tcPr>
           <w:p>
             <w:pPr>
@@ -2718,24 +3785,45 @@
           <w:tcPr>
             <w:cnfStyle w:val="000010000000" w:firstRow="0" w:lastRow="0" w:firstColumn="0" w:lastColumn="0" w:oddVBand="1" w:evenVBand="0" w:oddHBand="0" w:evenHBand="0" w:firstRowFirstColumn="0" w:firstRowLastColumn="0" w:lastRowFirstColumn="0" w:lastRowLastColumn="0"/>
             <w:tcW w:w="7274" w:type="dxa"/>
+            <w:tcBorders>
+              <w:left w:val="none" w:sz="0" w:space="0" w:color="auto"/>
+              <w:right w:val="none" w:sz="0" w:space="0" w:color="auto"/>
+            </w:tcBorders>
           </w:tcPr>
           <w:p>
             <w:pPr>
               <w:pStyle w:val="T2-TitelP"/>
               <w:numPr>
                 <w:ilvl w:val="0"/>
-                <w:numId w:val="0"/>
+                <w:numId w:val="27"/>
               </w:numPr>
-              <w:ind w:left="567" w:hanging="567"/>
-              <w:rPr>
-                <w:sz w:val="20"/>
-              </w:rPr>
-            </w:pPr>
-            <w:r>
-              <w:rPr>
-                <w:sz w:val="20"/>
-              </w:rPr>
-              <w:t>EM-Board</w:t>
+              <w:rPr>
+                <w:sz w:val="20"/>
+              </w:rPr>
+            </w:pPr>
+            <w:r>
+              <w:rPr>
+                <w:sz w:val="20"/>
+              </w:rPr>
+              <w:t>Berechnung LTS, STS mit Testmessungen</w:t>
+            </w:r>
+          </w:p>
+          <w:p>
+            <w:pPr>
+              <w:pStyle w:val="T2-TitelP"/>
+              <w:numPr>
+                <w:ilvl w:val="0"/>
+                <w:numId w:val="27"/>
+              </w:numPr>
+              <w:rPr>
+                <w:sz w:val="20"/>
+              </w:rPr>
+            </w:pPr>
+            <w:r>
+              <w:rPr>
+                <w:sz w:val="20"/>
+              </w:rPr>
+              <w:t>EM-Board-Konfigurationen testen</w:t>
             </w:r>
           </w:p>
         </w:tc>
@@ -2743,6 +3831,10 @@
           <w:tcPr>
             <w:cnfStyle w:val="000001000000" w:firstRow="0" w:lastRow="0" w:firstColumn="0" w:lastColumn="0" w:oddVBand="0" w:evenVBand="1" w:oddHBand="0" w:evenHBand="0" w:firstRowFirstColumn="0" w:firstRowLastColumn="0" w:lastRowFirstColumn="0" w:lastRowLastColumn="0"/>
             <w:tcW w:w="1271" w:type="dxa"/>
+            <w:tcBorders>
+              <w:left w:val="none" w:sz="0" w:space="0" w:color="auto"/>
+              <w:right w:val="none" w:sz="0" w:space="0" w:color="auto"/>
+            </w:tcBorders>
           </w:tcPr>
           <w:p>
             <w:pPr>
@@ -2757,6 +3849,10 @@
           <w:tcPr>
             <w:cnfStyle w:val="000010000000" w:firstRow="0" w:lastRow="0" w:firstColumn="0" w:lastColumn="0" w:oddVBand="1" w:evenVBand="0" w:oddHBand="0" w:evenHBand="0" w:firstRowFirstColumn="0" w:firstRowLastColumn="0" w:lastRowFirstColumn="0" w:lastRowLastColumn="0"/>
             <w:tcW w:w="1131" w:type="dxa"/>
+            <w:tcBorders>
+              <w:left w:val="none" w:sz="0" w:space="0" w:color="auto"/>
+              <w:right w:val="none" w:sz="0" w:space="0" w:color="auto"/>
+            </w:tcBorders>
           </w:tcPr>
           <w:p>
             <w:pPr>
@@ -2777,48 +3873,37 @@
           <w:tcPr>
             <w:cnfStyle w:val="000010000000" w:firstRow="0" w:lastRow="0" w:firstColumn="0" w:lastColumn="0" w:oddVBand="1" w:evenVBand="0" w:oddHBand="0" w:evenHBand="0" w:firstRowFirstColumn="0" w:firstRowLastColumn="0" w:lastRowFirstColumn="0" w:lastRowLastColumn="0"/>
             <w:tcW w:w="7274" w:type="dxa"/>
+            <w:tcBorders>
+              <w:top w:val="none" w:sz="0" w:space="0" w:color="auto"/>
+              <w:left w:val="none" w:sz="0" w:space="0" w:color="auto"/>
+              <w:bottom w:val="none" w:sz="0" w:space="0" w:color="auto"/>
+              <w:right w:val="none" w:sz="0" w:space="0" w:color="auto"/>
+            </w:tcBorders>
           </w:tcPr>
           <w:p>
             <w:pPr>
               <w:pStyle w:val="T2-TitelP"/>
               <w:numPr>
                 <w:ilvl w:val="0"/>
-                <w:numId w:val="27"/>
+                <w:numId w:val="0"/>
               </w:numPr>
-              <w:rPr>
-                <w:sz w:val="20"/>
-              </w:rPr>
-            </w:pPr>
-            <w:r>
-              <w:rPr>
-                <w:sz w:val="20"/>
-              </w:rPr>
-              <w:t>Berechnung LTS, STS mit Testmessungen</w:t>
-            </w:r>
-          </w:p>
-          <w:p>
-            <w:pPr>
-              <w:pStyle w:val="T2-TitelP"/>
-              <w:numPr>
-                <w:ilvl w:val="0"/>
-                <w:numId w:val="27"/>
-              </w:numPr>
-              <w:rPr>
-                <w:sz w:val="20"/>
-              </w:rPr>
-            </w:pPr>
-            <w:r>
-              <w:rPr>
-                <w:sz w:val="20"/>
-              </w:rPr>
-              <w:t>EM-Board-Konfigurationen testen</w:t>
-            </w:r>
+              <w:ind w:left="720"/>
+              <w:rPr>
+                <w:sz w:val="20"/>
+              </w:rPr>
+            </w:pPr>
           </w:p>
         </w:tc>
         <w:tc>
           <w:tcPr>
             <w:cnfStyle w:val="000001000000" w:firstRow="0" w:lastRow="0" w:firstColumn="0" w:lastColumn="0" w:oddVBand="0" w:evenVBand="1" w:oddHBand="0" w:evenHBand="0" w:firstRowFirstColumn="0" w:firstRowLastColumn="0" w:lastRowFirstColumn="0" w:lastRowLastColumn="0"/>
             <w:tcW w:w="1271" w:type="dxa"/>
+            <w:tcBorders>
+              <w:top w:val="none" w:sz="0" w:space="0" w:color="auto"/>
+              <w:left w:val="none" w:sz="0" w:space="0" w:color="auto"/>
+              <w:bottom w:val="none" w:sz="0" w:space="0" w:color="auto"/>
+              <w:right w:val="none" w:sz="0" w:space="0" w:color="auto"/>
+            </w:tcBorders>
           </w:tcPr>
           <w:p>
             <w:pPr>
@@ -2833,6 +3918,12 @@
           <w:tcPr>
             <w:cnfStyle w:val="000010000000" w:firstRow="0" w:lastRow="0" w:firstColumn="0" w:lastColumn="0" w:oddVBand="1" w:evenVBand="0" w:oddHBand="0" w:evenHBand="0" w:firstRowFirstColumn="0" w:firstRowLastColumn="0" w:lastRowFirstColumn="0" w:lastRowLastColumn="0"/>
             <w:tcW w:w="1131" w:type="dxa"/>
+            <w:tcBorders>
+              <w:top w:val="none" w:sz="0" w:space="0" w:color="auto"/>
+              <w:left w:val="none" w:sz="0" w:space="0" w:color="auto"/>
+              <w:bottom w:val="none" w:sz="0" w:space="0" w:color="auto"/>
+              <w:right w:val="none" w:sz="0" w:space="0" w:color="auto"/>
+            </w:tcBorders>
           </w:tcPr>
           <w:p>
             <w:pPr>
@@ -2850,6 +3941,10 @@
           <w:tcPr>
             <w:cnfStyle w:val="000010000000" w:firstRow="0" w:lastRow="0" w:firstColumn="0" w:lastColumn="0" w:oddVBand="1" w:evenVBand="0" w:oddHBand="0" w:evenHBand="0" w:firstRowFirstColumn="0" w:firstRowLastColumn="0" w:lastRowFirstColumn="0" w:lastRowLastColumn="0"/>
             <w:tcW w:w="7274" w:type="dxa"/>
+            <w:tcBorders>
+              <w:left w:val="none" w:sz="0" w:space="0" w:color="auto"/>
+              <w:right w:val="none" w:sz="0" w:space="0" w:color="auto"/>
+            </w:tcBorders>
           </w:tcPr>
           <w:p>
             <w:pPr>
@@ -2858,17 +3953,81 @@
                 <w:ilvl w:val="0"/>
                 <w:numId w:val="0"/>
               </w:numPr>
-              <w:ind w:left="720"/>
-              <w:rPr>
-                <w:sz w:val="20"/>
-              </w:rPr>
-            </w:pPr>
+              <w:ind w:left="567" w:hanging="567"/>
+              <w:rPr>
+                <w:sz w:val="20"/>
+              </w:rPr>
+            </w:pPr>
+            <w:r>
+              <w:rPr>
+                <w:sz w:val="20"/>
+              </w:rPr>
+              <w:t>Android-Applikation</w:t>
+            </w:r>
+          </w:p>
+          <w:p>
+            <w:pPr>
+              <w:pStyle w:val="T2-TitelP"/>
+              <w:numPr>
+                <w:ilvl w:val="0"/>
+                <w:numId w:val="27"/>
+              </w:numPr>
+              <w:rPr>
+                <w:sz w:val="20"/>
+              </w:rPr>
+            </w:pPr>
+            <w:r>
+              <w:rPr>
+                <w:sz w:val="20"/>
+              </w:rPr>
+              <w:t xml:space="preserve">Unique ID-Sensortag Filter </w:t>
+            </w:r>
+          </w:p>
+          <w:p>
+            <w:pPr>
+              <w:pStyle w:val="T2-TitelP"/>
+              <w:numPr>
+                <w:ilvl w:val="0"/>
+                <w:numId w:val="27"/>
+              </w:numPr>
+              <w:rPr>
+                <w:sz w:val="20"/>
+              </w:rPr>
+            </w:pPr>
+            <w:r>
+              <w:rPr>
+                <w:sz w:val="20"/>
+              </w:rPr>
+              <w:t>Modulare Programmierung beachten</w:t>
+            </w:r>
+          </w:p>
+          <w:p>
+            <w:pPr>
+              <w:pStyle w:val="T2-TitelP"/>
+              <w:numPr>
+                <w:ilvl w:val="0"/>
+                <w:numId w:val="27"/>
+              </w:numPr>
+              <w:rPr>
+                <w:sz w:val="20"/>
+              </w:rPr>
+            </w:pPr>
+            <w:r>
+              <w:rPr>
+                <w:sz w:val="20"/>
+              </w:rPr>
+              <w:t>Optionale Anforderungen umsetzen</w:t>
+            </w:r>
           </w:p>
         </w:tc>
         <w:tc>
           <w:tcPr>
             <w:cnfStyle w:val="000001000000" w:firstRow="0" w:lastRow="0" w:firstColumn="0" w:lastColumn="0" w:oddVBand="0" w:evenVBand="1" w:oddHBand="0" w:evenHBand="0" w:firstRowFirstColumn="0" w:firstRowLastColumn="0" w:lastRowFirstColumn="0" w:lastRowLastColumn="0"/>
             <w:tcW w:w="1271" w:type="dxa"/>
+            <w:tcBorders>
+              <w:left w:val="none" w:sz="0" w:space="0" w:color="auto"/>
+              <w:right w:val="none" w:sz="0" w:space="0" w:color="auto"/>
+            </w:tcBorders>
           </w:tcPr>
           <w:p>
             <w:pPr>
@@ -2877,13 +4036,37 @@
                 <w:sz w:val="20"/>
               </w:rPr>
             </w:pPr>
+            <w:r>
+              <w:rPr>
+                <w:sz w:val="20"/>
+              </w:rPr>
+              <w:t>koenigma</w:t>
+            </w:r>
           </w:p>
         </w:tc>
         <w:tc>
           <w:tcPr>
             <w:cnfStyle w:val="000010000000" w:firstRow="0" w:lastRow="0" w:firstColumn="0" w:lastColumn="0" w:oddVBand="1" w:evenVBand="0" w:oddHBand="0" w:evenHBand="0" w:firstRowFirstColumn="0" w:firstRowLastColumn="0" w:lastRowFirstColumn="0" w:lastRowLastColumn="0"/>
             <w:tcW w:w="1131" w:type="dxa"/>
+            <w:tcBorders>
+              <w:left w:val="none" w:sz="0" w:space="0" w:color="auto"/>
+              <w:right w:val="none" w:sz="0" w:space="0" w:color="auto"/>
+            </w:tcBorders>
           </w:tcPr>
+          <w:p>
+            <w:pPr>
+              <w:pStyle w:val="ZustndigTermin"/>
+              <w:rPr>
+                <w:sz w:val="20"/>
+              </w:rPr>
+            </w:pPr>
+            <w:r>
+              <w:rPr>
+                <w:sz w:val="20"/>
+              </w:rPr>
+              <w:t>7. Mai</w:t>
+            </w:r>
+          </w:p>
           <w:p>
             <w:pPr>
               <w:pStyle w:val="ZustndigTermin"/>
@@ -2903,6 +4086,12 @@
           <w:tcPr>
             <w:cnfStyle w:val="000010000000" w:firstRow="0" w:lastRow="0" w:firstColumn="0" w:lastColumn="0" w:oddVBand="1" w:evenVBand="0" w:oddHBand="0" w:evenHBand="0" w:firstRowFirstColumn="0" w:firstRowLastColumn="0" w:lastRowFirstColumn="0" w:lastRowLastColumn="0"/>
             <w:tcW w:w="7274" w:type="dxa"/>
+            <w:tcBorders>
+              <w:top w:val="none" w:sz="0" w:space="0" w:color="auto"/>
+              <w:left w:val="none" w:sz="0" w:space="0" w:color="auto"/>
+              <w:bottom w:val="none" w:sz="0" w:space="0" w:color="auto"/>
+              <w:right w:val="none" w:sz="0" w:space="0" w:color="auto"/>
+            </w:tcBorders>
           </w:tcPr>
           <w:p>
             <w:pPr>
@@ -2916,36 +4105,18 @@
                 <w:sz w:val="20"/>
               </w:rPr>
             </w:pPr>
-            <w:r>
-              <w:rPr>
-                <w:sz w:val="20"/>
-              </w:rPr>
-              <w:t>Android-Applikation</w:t>
-            </w:r>
-          </w:p>
-          <w:p>
-            <w:pPr>
-              <w:pStyle w:val="T2-TitelP"/>
-              <w:numPr>
-                <w:ilvl w:val="0"/>
-                <w:numId w:val="27"/>
-              </w:numPr>
-              <w:rPr>
-                <w:sz w:val="20"/>
-              </w:rPr>
-            </w:pPr>
-            <w:r>
-              <w:rPr>
-                <w:sz w:val="20"/>
-              </w:rPr>
-              <w:t xml:space="preserve">Unique ID-Sensortag Filter </w:t>
-            </w:r>
           </w:p>
         </w:tc>
         <w:tc>
           <w:tcPr>
             <w:cnfStyle w:val="000001000000" w:firstRow="0" w:lastRow="0" w:firstColumn="0" w:lastColumn="0" w:oddVBand="0" w:evenVBand="1" w:oddHBand="0" w:evenHBand="0" w:firstRowFirstColumn="0" w:firstRowLastColumn="0" w:lastRowFirstColumn="0" w:lastRowLastColumn="0"/>
             <w:tcW w:w="1271" w:type="dxa"/>
+            <w:tcBorders>
+              <w:top w:val="none" w:sz="0" w:space="0" w:color="auto"/>
+              <w:left w:val="none" w:sz="0" w:space="0" w:color="auto"/>
+              <w:bottom w:val="none" w:sz="0" w:space="0" w:color="auto"/>
+              <w:right w:val="none" w:sz="0" w:space="0" w:color="auto"/>
+            </w:tcBorders>
           </w:tcPr>
           <w:p>
             <w:pPr>
@@ -2954,28 +4125,19 @@
                 <w:sz w:val="20"/>
               </w:rPr>
             </w:pPr>
-            <w:r>
-              <w:rPr>
-                <w:sz w:val="20"/>
-              </w:rPr>
-              <w:t>koenigma</w:t>
-            </w:r>
           </w:p>
         </w:tc>
         <w:tc>
           <w:tcPr>
             <w:cnfStyle w:val="000010000000" w:firstRow="0" w:lastRow="0" w:firstColumn="0" w:lastColumn="0" w:oddVBand="1" w:evenVBand="0" w:oddHBand="0" w:evenHBand="0" w:firstRowFirstColumn="0" w:firstRowLastColumn="0" w:lastRowFirstColumn="0" w:lastRowLastColumn="0"/>
             <w:tcW w:w="1131" w:type="dxa"/>
+            <w:tcBorders>
+              <w:top w:val="none" w:sz="0" w:space="0" w:color="auto"/>
+              <w:left w:val="none" w:sz="0" w:space="0" w:color="auto"/>
+              <w:bottom w:val="none" w:sz="0" w:space="0" w:color="auto"/>
+              <w:right w:val="none" w:sz="0" w:space="0" w:color="auto"/>
+            </w:tcBorders>
           </w:tcPr>
-          <w:p>
-            <w:pPr>
-              <w:pStyle w:val="ZustndigTermin"/>
-              <w:jc w:val="left"/>
-              <w:rPr>
-                <w:sz w:val="20"/>
-              </w:rPr>
-            </w:pPr>
-          </w:p>
           <w:p>
             <w:pPr>
               <w:pStyle w:val="ZustndigTermin"/>
@@ -2992,25 +4154,34 @@
           <w:tcPr>
             <w:cnfStyle w:val="000010000000" w:firstRow="0" w:lastRow="0" w:firstColumn="0" w:lastColumn="0" w:oddVBand="1" w:evenVBand="0" w:oddHBand="0" w:evenHBand="0" w:firstRowFirstColumn="0" w:firstRowLastColumn="0" w:lastRowFirstColumn="0" w:lastRowLastColumn="0"/>
             <w:tcW w:w="7274" w:type="dxa"/>
+            <w:tcBorders>
+              <w:left w:val="none" w:sz="0" w:space="0" w:color="auto"/>
+              <w:right w:val="none" w:sz="0" w:space="0" w:color="auto"/>
+            </w:tcBorders>
           </w:tcPr>
           <w:p>
             <w:pPr>
-              <w:pStyle w:val="T2-TitelP"/>
-              <w:numPr>
-                <w:ilvl w:val="0"/>
-                <w:numId w:val="0"/>
-              </w:numPr>
-              <w:ind w:left="567" w:hanging="567"/>
-              <w:rPr>
-                <w:sz w:val="20"/>
-              </w:rPr>
-            </w:pPr>
+              <w:pStyle w:val="T1-TitelP"/>
+              <w:rPr>
+                <w:sz w:val="20"/>
+              </w:rPr>
+            </w:pPr>
+            <w:r>
+              <w:rPr>
+                <w:sz w:val="20"/>
+              </w:rPr>
+              <w:t>Termine</w:t>
+            </w:r>
           </w:p>
         </w:tc>
         <w:tc>
           <w:tcPr>
             <w:cnfStyle w:val="000001000000" w:firstRow="0" w:lastRow="0" w:firstColumn="0" w:lastColumn="0" w:oddVBand="0" w:evenVBand="1" w:oddHBand="0" w:evenHBand="0" w:firstRowFirstColumn="0" w:firstRowLastColumn="0" w:lastRowFirstColumn="0" w:lastRowLastColumn="0"/>
             <w:tcW w:w="1271" w:type="dxa"/>
+            <w:tcBorders>
+              <w:left w:val="none" w:sz="0" w:space="0" w:color="auto"/>
+              <w:right w:val="none" w:sz="0" w:space="0" w:color="auto"/>
+            </w:tcBorders>
           </w:tcPr>
           <w:p>
             <w:pPr>
@@ -3025,6 +4196,10 @@
           <w:tcPr>
             <w:cnfStyle w:val="000010000000" w:firstRow="0" w:lastRow="0" w:firstColumn="0" w:lastColumn="0" w:oddVBand="1" w:evenVBand="0" w:oddHBand="0" w:evenHBand="0" w:firstRowFirstColumn="0" w:firstRowLastColumn="0" w:lastRowFirstColumn="0" w:lastRowLastColumn="0"/>
             <w:tcW w:w="1131" w:type="dxa"/>
+            <w:tcBorders>
+              <w:left w:val="none" w:sz="0" w:space="0" w:color="auto"/>
+              <w:right w:val="none" w:sz="0" w:space="0" w:color="auto"/>
+            </w:tcBorders>
           </w:tcPr>
           <w:p>
             <w:pPr>
@@ -3045,19 +4220,200 @@
           <w:tcPr>
             <w:cnfStyle w:val="000010000000" w:firstRow="0" w:lastRow="0" w:firstColumn="0" w:lastColumn="0" w:oddVBand="1" w:evenVBand="0" w:oddHBand="0" w:evenHBand="0" w:firstRowFirstColumn="0" w:firstRowLastColumn="0" w:lastRowFirstColumn="0" w:lastRowLastColumn="0"/>
             <w:tcW w:w="7274" w:type="dxa"/>
+            <w:tcBorders>
+              <w:top w:val="none" w:sz="0" w:space="0" w:color="auto"/>
+              <w:left w:val="none" w:sz="0" w:space="0" w:color="auto"/>
+              <w:bottom w:val="none" w:sz="0" w:space="0" w:color="auto"/>
+              <w:right w:val="none" w:sz="0" w:space="0" w:color="auto"/>
+            </w:tcBorders>
           </w:tcPr>
           <w:p>
             <w:pPr>
               <w:pStyle w:val="T1-TitelP"/>
-              <w:rPr>
-                <w:sz w:val="20"/>
-              </w:rPr>
-            </w:pPr>
-            <w:r>
-              <w:rPr>
-                <w:sz w:val="20"/>
-              </w:rPr>
-              <w:t>Termine</w:t>
+              <w:numPr>
+                <w:ilvl w:val="0"/>
+                <w:numId w:val="0"/>
+              </w:numPr>
+              <w:ind w:left="567" w:hanging="567"/>
+              <w:rPr>
+                <w:b w:val="0"/>
+                <w:sz w:val="20"/>
+              </w:rPr>
+            </w:pPr>
+            <w:r>
+              <w:rPr>
+                <w:b w:val="0"/>
+                <w:sz w:val="20"/>
+              </w:rPr>
+              <w:t>Nächste Sitzung:            Do</w:t>
+            </w:r>
+            <w:r>
+              <w:rPr>
+                <w:b w:val="0"/>
+                <w:sz w:val="20"/>
+              </w:rPr>
+              <w:t xml:space="preserve">, 29. April 16 </w:t>
+            </w:r>
+            <w:r>
+              <w:rPr>
+                <w:b w:val="0"/>
+                <w:sz w:val="20"/>
+              </w:rPr>
+              <w:t xml:space="preserve"> (</w:t>
+            </w:r>
+            <w:r>
+              <w:rPr>
+                <w:b w:val="0"/>
+                <w:sz w:val="20"/>
+              </w:rPr>
+              <w:t>fällt aus, Dario in Ferien</w:t>
+            </w:r>
+            <w:r>
+              <w:rPr>
+                <w:b w:val="0"/>
+                <w:sz w:val="20"/>
+              </w:rPr>
+              <w:t>)</w:t>
+            </w:r>
+          </w:p>
+          <w:p>
+            <w:pPr>
+              <w:pStyle w:val="T1-TitelP"/>
+              <w:numPr>
+                <w:ilvl w:val="0"/>
+                <w:numId w:val="0"/>
+              </w:numPr>
+              <w:ind w:left="567" w:hanging="567"/>
+              <w:rPr>
+                <w:b w:val="0"/>
+                <w:sz w:val="20"/>
+              </w:rPr>
+            </w:pPr>
+            <w:r>
+              <w:rPr>
+                <w:b w:val="0"/>
+                <w:sz w:val="20"/>
+              </w:rPr>
+              <w:t>Meilenstein 3</w:t>
+            </w:r>
+            <w:r>
+              <w:rPr>
+                <w:b w:val="0"/>
+                <w:sz w:val="20"/>
+              </w:rPr>
+              <w:t xml:space="preserve">:  </w:t>
+            </w:r>
+            <w:r>
+              <w:rPr>
+                <w:b w:val="0"/>
+                <w:sz w:val="20"/>
+              </w:rPr>
+              <w:t xml:space="preserve"> </w:t>
+            </w:r>
+            <w:r>
+              <w:rPr>
+                <w:b w:val="0"/>
+                <w:sz w:val="20"/>
+              </w:rPr>
+              <w:t xml:space="preserve">              </w:t>
+            </w:r>
+            <w:r>
+              <w:rPr>
+                <w:b w:val="0"/>
+                <w:sz w:val="20"/>
+              </w:rPr>
+              <w:t>Fr. 7.</w:t>
+            </w:r>
+            <w:r>
+              <w:rPr>
+                <w:b w:val="0"/>
+                <w:sz w:val="20"/>
+              </w:rPr>
+              <w:t xml:space="preserve"> </w:t>
+            </w:r>
+            <w:r>
+              <w:rPr>
+                <w:b w:val="0"/>
+                <w:sz w:val="20"/>
+              </w:rPr>
+              <w:t>Mai 16</w:t>
+            </w:r>
+            <w:r>
+              <w:rPr>
+                <w:b w:val="0"/>
+                <w:sz w:val="20"/>
+              </w:rPr>
+              <w:br/>
+              <w:t xml:space="preserve">                             Prototyp fertig:</w:t>
+            </w:r>
+            <w:r>
+              <w:rPr>
+                <w:b w:val="0"/>
+                <w:sz w:val="20"/>
+              </w:rPr>
+              <w:br/>
+              <w:t xml:space="preserve">                             - Sensortag. Höhenmesser auslesen</w:t>
+            </w:r>
+            <w:r>
+              <w:rPr>
+                <w:b w:val="0"/>
+                <w:sz w:val="20"/>
+              </w:rPr>
+              <w:br/>
+              <w:t xml:space="preserve">                             - Energy Management: An Geschwindigkeit anpassen</w:t>
+            </w:r>
+            <w:r>
+              <w:rPr>
+                <w:b w:val="0"/>
+                <w:sz w:val="20"/>
+              </w:rPr>
+              <w:br/>
+              <w:t xml:space="preserve">                               (SPI-Schnittstelle implementieren)</w:t>
+            </w:r>
+            <w:r>
+              <w:rPr>
+                <w:b w:val="0"/>
+                <w:sz w:val="20"/>
+              </w:rPr>
+              <w:br/>
+              <w:t xml:space="preserve">                              - Android App benutzerfreundlich und </w:t>
+            </w:r>
+            <w:r>
+              <w:rPr>
+                <w:b w:val="0"/>
+                <w:sz w:val="20"/>
+              </w:rPr>
+              <w:br/>
+              <w:t xml:space="preserve">                                Design überarbeitet</w:t>
+            </w:r>
+            <w:r>
+              <w:rPr>
+                <w:b w:val="0"/>
+                <w:sz w:val="20"/>
+              </w:rPr>
+              <w:br/>
+              <w:t xml:space="preserve">                              - BLE-Kommunikation: Geschwindigkeit und Höhen_</w:t>
+            </w:r>
+            <w:r>
+              <w:rPr>
+                <w:b w:val="0"/>
+                <w:sz w:val="20"/>
+              </w:rPr>
+              <w:br/>
+              <w:t xml:space="preserve">                                 meter anzeigen  </w:t>
+            </w:r>
+            <w:r>
+              <w:rPr>
+                <w:b w:val="0"/>
+                <w:sz w:val="20"/>
+              </w:rPr>
+              <w:t xml:space="preserve"> </w:t>
+            </w:r>
+            <w:r>
+              <w:rPr>
+                <w:sz w:val="20"/>
+              </w:rPr>
+              <w:t xml:space="preserve"> </w:t>
             </w:r>
           </w:p>
         </w:tc>
@@ -3065,6 +4421,12 @@
           <w:tcPr>
             <w:cnfStyle w:val="000001000000" w:firstRow="0" w:lastRow="0" w:firstColumn="0" w:lastColumn="0" w:oddVBand="0" w:evenVBand="1" w:oddHBand="0" w:evenHBand="0" w:firstRowFirstColumn="0" w:firstRowLastColumn="0" w:lastRowFirstColumn="0" w:lastRowLastColumn="0"/>
             <w:tcW w:w="1271" w:type="dxa"/>
+            <w:tcBorders>
+              <w:top w:val="none" w:sz="0" w:space="0" w:color="auto"/>
+              <w:left w:val="none" w:sz="0" w:space="0" w:color="auto"/>
+              <w:bottom w:val="none" w:sz="0" w:space="0" w:color="auto"/>
+              <w:right w:val="none" w:sz="0" w:space="0" w:color="auto"/>
+            </w:tcBorders>
           </w:tcPr>
           <w:p>
             <w:pPr>
@@ -3073,12 +4435,24 @@
                 <w:sz w:val="20"/>
               </w:rPr>
             </w:pPr>
+            <w:r>
+              <w:rPr>
+                <w:sz w:val="20"/>
+              </w:rPr>
+              <w:t xml:space="preserve">  </w:t>
+            </w:r>
           </w:p>
         </w:tc>
         <w:tc>
           <w:tcPr>
             <w:cnfStyle w:val="000010000000" w:firstRow="0" w:lastRow="0" w:firstColumn="0" w:lastColumn="0" w:oddVBand="1" w:evenVBand="0" w:oddHBand="0" w:evenHBand="0" w:firstRowFirstColumn="0" w:firstRowLastColumn="0" w:lastRowFirstColumn="0" w:lastRowLastColumn="0"/>
             <w:tcW w:w="1131" w:type="dxa"/>
+            <w:tcBorders>
+              <w:top w:val="none" w:sz="0" w:space="0" w:color="auto"/>
+              <w:left w:val="none" w:sz="0" w:space="0" w:color="auto"/>
+              <w:bottom w:val="none" w:sz="0" w:space="0" w:color="auto"/>
+              <w:right w:val="none" w:sz="0" w:space="0" w:color="auto"/>
+            </w:tcBorders>
           </w:tcPr>
           <w:p>
             <w:pPr>
@@ -3096,6 +4470,10 @@
           <w:tcPr>
             <w:cnfStyle w:val="000010000000" w:firstRow="0" w:lastRow="0" w:firstColumn="0" w:lastColumn="0" w:oddVBand="1" w:evenVBand="0" w:oddHBand="0" w:evenHBand="0" w:firstRowFirstColumn="0" w:firstRowLastColumn="0" w:lastRowFirstColumn="0" w:lastRowLastColumn="0"/>
             <w:tcW w:w="7274" w:type="dxa"/>
+            <w:tcBorders>
+              <w:left w:val="none" w:sz="0" w:space="0" w:color="auto"/>
+              <w:right w:val="none" w:sz="0" w:space="0" w:color="auto"/>
+            </w:tcBorders>
           </w:tcPr>
           <w:p>
             <w:pPr>
@@ -3110,187 +4488,16 @@
                 <w:sz w:val="20"/>
               </w:rPr>
             </w:pPr>
-            <w:r>
-              <w:rPr>
-                <w:b w:val="0"/>
-                <w:sz w:val="20"/>
-              </w:rPr>
-              <w:t>Nächste Sitzung:            Do</w:t>
-            </w:r>
-            <w:r>
-              <w:rPr>
-                <w:b w:val="0"/>
-                <w:sz w:val="20"/>
-              </w:rPr>
-              <w:t xml:space="preserve">, 29. April 16 </w:t>
-            </w:r>
-            <w:r>
-              <w:rPr>
-                <w:b w:val="0"/>
-                <w:sz w:val="20"/>
-              </w:rPr>
-              <w:t xml:space="preserve"> (</w:t>
-            </w:r>
-            <w:r>
-              <w:rPr>
-                <w:b w:val="0"/>
-                <w:sz w:val="20"/>
-              </w:rPr>
-              <w:t>fällt aus, Dario in Ferien</w:t>
-            </w:r>
-            <w:r>
-              <w:rPr>
-                <w:b w:val="0"/>
-                <w:sz w:val="20"/>
-              </w:rPr>
-              <w:t>)</w:t>
-            </w:r>
-          </w:p>
-          <w:p>
-            <w:pPr>
-              <w:pStyle w:val="T1-TitelP"/>
-              <w:numPr>
-                <w:ilvl w:val="0"/>
-                <w:numId w:val="0"/>
-              </w:numPr>
-              <w:ind w:left="567" w:hanging="567"/>
-              <w:rPr>
-                <w:b w:val="0"/>
-                <w:sz w:val="20"/>
-              </w:rPr>
-            </w:pPr>
-            <w:r>
-              <w:rPr>
-                <w:b w:val="0"/>
-                <w:sz w:val="20"/>
-              </w:rPr>
-              <w:t>Meilenstein 3</w:t>
-            </w:r>
-            <w:r>
-              <w:rPr>
-                <w:b w:val="0"/>
-                <w:sz w:val="20"/>
-              </w:rPr>
-              <w:t xml:space="preserve">:  </w:t>
-            </w:r>
-            <w:r>
-              <w:rPr>
-                <w:b w:val="0"/>
-                <w:sz w:val="20"/>
-              </w:rPr>
-              <w:t xml:space="preserve"> </w:t>
-            </w:r>
-            <w:r>
-              <w:rPr>
-                <w:b w:val="0"/>
-                <w:sz w:val="20"/>
-              </w:rPr>
-              <w:t xml:space="preserve">              </w:t>
-            </w:r>
-            <w:r>
-              <w:rPr>
-                <w:b w:val="0"/>
-                <w:sz w:val="20"/>
-              </w:rPr>
-              <w:t>Fr. 7.</w:t>
-            </w:r>
-            <w:r>
-              <w:rPr>
-                <w:b w:val="0"/>
-                <w:sz w:val="20"/>
-              </w:rPr>
-              <w:t xml:space="preserve"> </w:t>
-            </w:r>
-            <w:r>
-              <w:rPr>
-                <w:b w:val="0"/>
-                <w:sz w:val="20"/>
-              </w:rPr>
-              <w:t>Mai 16</w:t>
-            </w:r>
-            <w:r>
-              <w:rPr>
-                <w:b w:val="0"/>
-                <w:sz w:val="20"/>
-              </w:rPr>
-              <w:br/>
-              <w:t xml:space="preserve">                             Prototyp fertig:</w:t>
-            </w:r>
-            <w:r>
-              <w:rPr>
-                <w:b w:val="0"/>
-                <w:sz w:val="20"/>
-              </w:rPr>
-              <w:br/>
-              <w:t xml:space="preserve">                             - Sensortag. Höhenmesser auslesen</w:t>
-            </w:r>
-            <w:r>
-              <w:rPr>
-                <w:b w:val="0"/>
-                <w:sz w:val="20"/>
-              </w:rPr>
-              <w:br/>
-              <w:t xml:space="preserve">                             - Energy Management: An Geschwindigkeit anpassen</w:t>
-            </w:r>
-            <w:r>
-              <w:rPr>
-                <w:b w:val="0"/>
-                <w:sz w:val="20"/>
-              </w:rPr>
-              <w:br/>
-              <w:t xml:space="preserve">                               (SPI-Schnittstelle implementieren)</w:t>
-            </w:r>
-            <w:r>
-              <w:rPr>
-                <w:b w:val="0"/>
-                <w:sz w:val="20"/>
-              </w:rPr>
-              <w:br/>
-              <w:t xml:space="preserve">                              - Android App benutzerfreundlich und </w:t>
-            </w:r>
-            <w:r>
-              <w:rPr>
-                <w:b w:val="0"/>
-                <w:sz w:val="20"/>
-              </w:rPr>
-              <w:br/>
-              <w:t xml:space="preserve">                                Design überarbeitet</w:t>
-            </w:r>
-            <w:r>
-              <w:rPr>
-                <w:b w:val="0"/>
-                <w:sz w:val="20"/>
-              </w:rPr>
-              <w:br/>
-              <w:t xml:space="preserve">                              - BLE-Kommunikation: Geschwindigkeit und Höhen_</w:t>
-            </w:r>
-            <w:r>
-              <w:rPr>
-                <w:b w:val="0"/>
-                <w:sz w:val="20"/>
-              </w:rPr>
-              <w:br/>
-              <w:t xml:space="preserve">                                 meter anzeigen  </w:t>
-            </w:r>
-            <w:r>
-              <w:rPr>
-                <w:b w:val="0"/>
-                <w:sz w:val="20"/>
-              </w:rPr>
-              <w:t xml:space="preserve"> </w:t>
-            </w:r>
-            <w:r>
-              <w:rPr>
-                <w:sz w:val="20"/>
-              </w:rPr>
-              <w:t xml:space="preserve"> </w:t>
-            </w:r>
           </w:p>
         </w:tc>
         <w:tc>
           <w:tcPr>
             <w:cnfStyle w:val="000001000000" w:firstRow="0" w:lastRow="0" w:firstColumn="0" w:lastColumn="0" w:oddVBand="0" w:evenVBand="1" w:oddHBand="0" w:evenHBand="0" w:firstRowFirstColumn="0" w:firstRowLastColumn="0" w:lastRowFirstColumn="0" w:lastRowLastColumn="0"/>
             <w:tcW w:w="1271" w:type="dxa"/>
+            <w:tcBorders>
+              <w:left w:val="none" w:sz="0" w:space="0" w:color="auto"/>
+              <w:right w:val="none" w:sz="0" w:space="0" w:color="auto"/>
+            </w:tcBorders>
           </w:tcPr>
           <w:p>
             <w:pPr>
@@ -3299,18 +4506,16 @@
                 <w:sz w:val="20"/>
               </w:rPr>
             </w:pPr>
-            <w:r>
-              <w:rPr>
-                <w:sz w:val="20"/>
-              </w:rPr>
-              <w:t xml:space="preserve">  </w:t>
-            </w:r>
           </w:p>
         </w:tc>
         <w:tc>
           <w:tcPr>
             <w:cnfStyle w:val="000010000000" w:firstRow="0" w:lastRow="0" w:firstColumn="0" w:lastColumn="0" w:oddVBand="1" w:evenVBand="0" w:oddHBand="0" w:evenHBand="0" w:firstRowFirstColumn="0" w:firstRowLastColumn="0" w:lastRowFirstColumn="0" w:lastRowLastColumn="0"/>
             <w:tcW w:w="1131" w:type="dxa"/>
+            <w:tcBorders>
+              <w:left w:val="none" w:sz="0" w:space="0" w:color="auto"/>
+              <w:right w:val="none" w:sz="0" w:space="0" w:color="auto"/>
+            </w:tcBorders>
           </w:tcPr>
           <w:p>
             <w:pPr>
@@ -3331,26 +4536,39 @@
           <w:tcPr>
             <w:cnfStyle w:val="000010000000" w:firstRow="0" w:lastRow="0" w:firstColumn="0" w:lastColumn="0" w:oddVBand="1" w:evenVBand="0" w:oddHBand="0" w:evenHBand="0" w:firstRowFirstColumn="0" w:firstRowLastColumn="0" w:lastRowFirstColumn="0" w:lastRowLastColumn="0"/>
             <w:tcW w:w="7274" w:type="dxa"/>
+            <w:tcBorders>
+              <w:top w:val="none" w:sz="0" w:space="0" w:color="auto"/>
+              <w:left w:val="none" w:sz="0" w:space="0" w:color="auto"/>
+              <w:bottom w:val="none" w:sz="0" w:space="0" w:color="auto"/>
+              <w:right w:val="none" w:sz="0" w:space="0" w:color="auto"/>
+            </w:tcBorders>
           </w:tcPr>
           <w:p>
             <w:pPr>
               <w:pStyle w:val="T1-TitelP"/>
-              <w:numPr>
-                <w:ilvl w:val="0"/>
-                <w:numId w:val="0"/>
-              </w:numPr>
-              <w:ind w:left="567" w:hanging="567"/>
               <w:rPr>
                 <w:b w:val="0"/>
                 <w:sz w:val="20"/>
               </w:rPr>
             </w:pPr>
+            <w:r>
+              <w:rPr>
+                <w:sz w:val="20"/>
+              </w:rPr>
+              <w:t>Diverses</w:t>
+            </w:r>
           </w:p>
         </w:tc>
         <w:tc>
           <w:tcPr>
             <w:cnfStyle w:val="000001000000" w:firstRow="0" w:lastRow="0" w:firstColumn="0" w:lastColumn="0" w:oddVBand="0" w:evenVBand="1" w:oddHBand="0" w:evenHBand="0" w:firstRowFirstColumn="0" w:firstRowLastColumn="0" w:lastRowFirstColumn="0" w:lastRowLastColumn="0"/>
             <w:tcW w:w="1271" w:type="dxa"/>
+            <w:tcBorders>
+              <w:top w:val="none" w:sz="0" w:space="0" w:color="auto"/>
+              <w:left w:val="none" w:sz="0" w:space="0" w:color="auto"/>
+              <w:bottom w:val="none" w:sz="0" w:space="0" w:color="auto"/>
+              <w:right w:val="none" w:sz="0" w:space="0" w:color="auto"/>
+            </w:tcBorders>
           </w:tcPr>
           <w:p>
             <w:pPr>
@@ -3365,6 +4583,12 @@
           <w:tcPr>
             <w:cnfStyle w:val="000010000000" w:firstRow="0" w:lastRow="0" w:firstColumn="0" w:lastColumn="0" w:oddVBand="1" w:evenVBand="0" w:oddHBand="0" w:evenHBand="0" w:firstRowFirstColumn="0" w:firstRowLastColumn="0" w:lastRowFirstColumn="0" w:lastRowLastColumn="0"/>
             <w:tcW w:w="1131" w:type="dxa"/>
+            <w:tcBorders>
+              <w:top w:val="none" w:sz="0" w:space="0" w:color="auto"/>
+              <w:left w:val="none" w:sz="0" w:space="0" w:color="auto"/>
+              <w:bottom w:val="none" w:sz="0" w:space="0" w:color="auto"/>
+              <w:right w:val="none" w:sz="0" w:space="0" w:color="auto"/>
+            </w:tcBorders>
           </w:tcPr>
           <w:p>
             <w:pPr>
@@ -3382,61 +4606,10 @@
           <w:tcPr>
             <w:cnfStyle w:val="000010000000" w:firstRow="0" w:lastRow="0" w:firstColumn="0" w:lastColumn="0" w:oddVBand="1" w:evenVBand="0" w:oddHBand="0" w:evenHBand="0" w:firstRowFirstColumn="0" w:firstRowLastColumn="0" w:lastRowFirstColumn="0" w:lastRowLastColumn="0"/>
             <w:tcW w:w="7274" w:type="dxa"/>
-          </w:tcPr>
-          <w:p>
-            <w:pPr>
-              <w:pStyle w:val="T1-TitelP"/>
-              <w:rPr>
-                <w:b w:val="0"/>
-                <w:sz w:val="20"/>
-              </w:rPr>
-            </w:pPr>
-            <w:r>
-              <w:rPr>
-                <w:sz w:val="20"/>
-              </w:rPr>
-              <w:t>Diverses</w:t>
-            </w:r>
-          </w:p>
-        </w:tc>
-        <w:tc>
-          <w:tcPr>
-            <w:cnfStyle w:val="000001000000" w:firstRow="0" w:lastRow="0" w:firstColumn="0" w:lastColumn="0" w:oddVBand="0" w:evenVBand="1" w:oddHBand="0" w:evenHBand="0" w:firstRowFirstColumn="0" w:firstRowLastColumn="0" w:lastRowFirstColumn="0" w:lastRowLastColumn="0"/>
-            <w:tcW w:w="1271" w:type="dxa"/>
-          </w:tcPr>
-          <w:p>
-            <w:pPr>
-              <w:pStyle w:val="ZustndigTermin"/>
-              <w:rPr>
-                <w:sz w:val="20"/>
-              </w:rPr>
-            </w:pPr>
-          </w:p>
-        </w:tc>
-        <w:tc>
-          <w:tcPr>
-            <w:cnfStyle w:val="000010000000" w:firstRow="0" w:lastRow="0" w:firstColumn="0" w:lastColumn="0" w:oddVBand="1" w:evenVBand="0" w:oddHBand="0" w:evenHBand="0" w:firstRowFirstColumn="0" w:firstRowLastColumn="0" w:lastRowFirstColumn="0" w:lastRowLastColumn="0"/>
-            <w:tcW w:w="1131" w:type="dxa"/>
-          </w:tcPr>
-          <w:p>
-            <w:pPr>
-              <w:pStyle w:val="ZustndigTermin"/>
-              <w:jc w:val="left"/>
-              <w:rPr>
-                <w:sz w:val="20"/>
-              </w:rPr>
-            </w:pPr>
-          </w:p>
-        </w:tc>
-      </w:tr>
-      <w:tr>
-        <w:trPr>
-          <w:cnfStyle w:val="000000100000" w:firstRow="0" w:lastRow="0" w:firstColumn="0" w:lastColumn="0" w:oddVBand="0" w:evenVBand="0" w:oddHBand="1" w:evenHBand="0" w:firstRowFirstColumn="0" w:firstRowLastColumn="0" w:lastRowFirstColumn="0" w:lastRowLastColumn="0"/>
-        </w:trPr>
-        <w:tc>
-          <w:tcPr>
-            <w:cnfStyle w:val="000010000000" w:firstRow="0" w:lastRow="0" w:firstColumn="0" w:lastColumn="0" w:oddVBand="1" w:evenVBand="0" w:oddHBand="0" w:evenHBand="0" w:firstRowFirstColumn="0" w:firstRowLastColumn="0" w:lastRowFirstColumn="0" w:lastRowLastColumn="0"/>
-            <w:tcW w:w="7274" w:type="dxa"/>
+            <w:tcBorders>
+              <w:left w:val="none" w:sz="0" w:space="0" w:color="auto"/>
+              <w:right w:val="none" w:sz="0" w:space="0" w:color="auto"/>
+            </w:tcBorders>
           </w:tcPr>
           <w:p>
             <w:pPr>
@@ -3456,7 +4629,6 @@
                 <w:b w:val="0"/>
                 <w:sz w:val="20"/>
               </w:rPr>
-              <w:lastRenderedPageBreak/>
               <w:t xml:space="preserve">Ausstellung </w:t>
             </w:r>
             <w:r>
@@ -3508,6 +4680,10 @@
           <w:tcPr>
             <w:cnfStyle w:val="000001000000" w:firstRow="0" w:lastRow="0" w:firstColumn="0" w:lastColumn="0" w:oddVBand="0" w:evenVBand="1" w:oddHBand="0" w:evenHBand="0" w:firstRowFirstColumn="0" w:firstRowLastColumn="0" w:lastRowFirstColumn="0" w:lastRowLastColumn="0"/>
             <w:tcW w:w="1271" w:type="dxa"/>
+            <w:tcBorders>
+              <w:left w:val="none" w:sz="0" w:space="0" w:color="auto"/>
+              <w:right w:val="none" w:sz="0" w:space="0" w:color="auto"/>
+            </w:tcBorders>
           </w:tcPr>
           <w:p>
             <w:pPr>
@@ -3522,6 +4698,10 @@
           <w:tcPr>
             <w:cnfStyle w:val="000010000000" w:firstRow="0" w:lastRow="0" w:firstColumn="0" w:lastColumn="0" w:oddVBand="1" w:evenVBand="0" w:oddHBand="0" w:evenHBand="0" w:firstRowFirstColumn="0" w:firstRowLastColumn="0" w:lastRowFirstColumn="0" w:lastRowLastColumn="0"/>
             <w:tcW w:w="1131" w:type="dxa"/>
+            <w:tcBorders>
+              <w:left w:val="none" w:sz="0" w:space="0" w:color="auto"/>
+              <w:right w:val="none" w:sz="0" w:space="0" w:color="auto"/>
+            </w:tcBorders>
           </w:tcPr>
           <w:p>
             <w:pPr>
@@ -8629,7 +9809,7 @@
 </file>
 
 <file path=customXml/itemProps1.xml><?xml version="1.0" encoding="utf-8"?>
-<ds:datastoreItem xmlns:ds="http://schemas.openxmlformats.org/officeDocument/2006/customXml" ds:itemID="{1FC3F9B5-BC1A-4D3C-A6DA-DB29B8C6B097}">
+<ds:datastoreItem xmlns:ds="http://schemas.openxmlformats.org/officeDocument/2006/customXml" ds:itemID="{110CF4DA-360E-4E1A-8B6F-7857BD40BB70}">
   <ds:schemaRefs>
     <ds:schemaRef ds:uri="http://schemas.openxmlformats.org/officeDocument/2006/bibliography"/>
   </ds:schemaRefs>

</xml_diff>

<commit_message>
Add Projektorganisation in Ordner
</commit_message>
<xml_diff>
--- a/Protokoll_Sitzung_22.04.2016_MS2.docx
+++ b/Protokoll_Sitzung_22.04.2016_MS2.docx
@@ -173,8 +173,16 @@
         <w:rPr>
           <w:rFonts w:cs="Arial"/>
         </w:rPr>
-        <w:t>Prof. Dr. Marcel Meli</w:t>
+        <w:t xml:space="preserve">Prof. Dr. Marcel </w:t>
       </w:r>
+      <w:proofErr w:type="spellStart"/>
+      <w:r>
+        <w:rPr>
+          <w:rFonts w:cs="Arial"/>
+        </w:rPr>
+        <w:t>Meli</w:t>
+      </w:r>
+      <w:proofErr w:type="spellEnd"/>
       <w:r>
         <w:rPr>
           <w:rFonts w:cs="Arial"/>
@@ -522,6 +530,37 @@
     </w:p>
     <w:p>
       <w:pPr>
+        <w:pStyle w:val="berschriftenmitRahmen"/>
+        <w:rPr>
+          <w:b w:val="0"/>
+        </w:rPr>
+      </w:pPr>
+      <w:r>
+        <w:t xml:space="preserve">- </w:t>
+      </w:r>
+      <w:r>
+        <w:rPr>
+          <w:b w:val="0"/>
+        </w:rPr>
+        <w:t>Messprotokoll 14.4.16</w:t>
+      </w:r>
+      <w:bookmarkStart w:id="0" w:name="_GoBack"/>
+      <w:bookmarkEnd w:id="0"/>
+      <w:r>
+        <w:rPr>
+          <w:b w:val="0"/>
+        </w:rPr>
+        <w:br/>
+        <w:t>- Messprotokoll 16.4.16</w:t>
+      </w:r>
+    </w:p>
+    <w:p>
+      <w:pPr>
+        <w:pStyle w:val="berschriftenmitRahmen"/>
+      </w:pPr>
+    </w:p>
+    <w:p>
+      <w:pPr>
         <w:pStyle w:val="BeilagelisteP"/>
         <w:numPr>
           <w:ilvl w:val="0"/>
@@ -850,6 +889,7 @@
                 <w:lang w:val="de-CH"/>
               </w:rPr>
             </w:pPr>
+            <w:proofErr w:type="spellStart"/>
             <w:r>
               <w:rPr>
                 <w:b w:val="0"/>
@@ -857,6 +897,7 @@
               </w:rPr>
               <w:t>bachlkat</w:t>
             </w:r>
+            <w:proofErr w:type="spellEnd"/>
           </w:p>
         </w:tc>
         <w:tc>
@@ -1114,7 +1155,21 @@
               <w:rPr>
                 <w:sz w:val="20"/>
               </w:rPr>
-              <w:t>Mit Reel Light Magnet: 100 % Mehr.</w:t>
+              <w:t xml:space="preserve">Mit </w:t>
+            </w:r>
+            <w:proofErr w:type="spellStart"/>
+            <w:r>
+              <w:rPr>
+                <w:sz w:val="20"/>
+              </w:rPr>
+              <w:t>Reel</w:t>
+            </w:r>
+            <w:proofErr w:type="spellEnd"/>
+            <w:r>
+              <w:rPr>
+                <w:sz w:val="20"/>
+              </w:rPr>
+              <w:t xml:space="preserve"> Light Magnet: 100 % Mehr.</w:t>
             </w:r>
             <w:r>
               <w:rPr>
@@ -1198,7 +1253,21 @@
               <w:rPr>
                 <w:sz w:val="20"/>
               </w:rPr>
-              <w:t xml:space="preserve"> ist ausstehend  und muss </w:t>
+              <w:t xml:space="preserve"> ist </w:t>
+            </w:r>
+            <w:proofErr w:type="gramStart"/>
+            <w:r>
+              <w:rPr>
+                <w:sz w:val="20"/>
+              </w:rPr>
+              <w:t>ausstehend  und</w:t>
+            </w:r>
+            <w:proofErr w:type="gramEnd"/>
+            <w:r>
+              <w:rPr>
+                <w:sz w:val="20"/>
+              </w:rPr>
+              <w:t xml:space="preserve"> muss </w:t>
             </w:r>
             <w:r>
               <w:rPr>
@@ -1401,14 +1470,84 @@
               <w:rPr>
                 <w:sz w:val="20"/>
               </w:rPr>
-              <w:t>Konfiguration des EM-Chip über I2C testen</w:t>
+              <w:t xml:space="preserve">Konfiguration des </w:t>
+            </w:r>
+            <w:proofErr w:type="gramStart"/>
+            <w:r>
+              <w:rPr>
+                <w:sz w:val="20"/>
+              </w:rPr>
+              <w:t>EM-Chip</w:t>
+            </w:r>
+            <w:proofErr w:type="gramEnd"/>
+            <w:r>
+              <w:rPr>
+                <w:sz w:val="20"/>
+              </w:rPr>
+              <w:t xml:space="preserve"> über I2C testen</w:t>
             </w:r>
             <w:r>
               <w:rPr>
                 <w:sz w:val="20"/>
               </w:rPr>
               <w:br/>
-              <w:t>Pull-Up bei SCL und SDA-Daten angelötet, Chip select auf GND gezogen. Man kann mit dem Programmer von EM die neue Hardware konfigureren.</w:t>
+              <w:t>Pull-</w:t>
+            </w:r>
+            <w:proofErr w:type="spellStart"/>
+            <w:r>
+              <w:rPr>
+                <w:sz w:val="20"/>
+              </w:rPr>
+              <w:t>Up</w:t>
+            </w:r>
+            <w:proofErr w:type="spellEnd"/>
+            <w:r>
+              <w:rPr>
+                <w:sz w:val="20"/>
+              </w:rPr>
+              <w:t xml:space="preserve"> bei SCL und SDA-Daten angelötet, Chip </w:t>
+            </w:r>
+            <w:proofErr w:type="spellStart"/>
+            <w:r>
+              <w:rPr>
+                <w:sz w:val="20"/>
+              </w:rPr>
+              <w:t>select</w:t>
+            </w:r>
+            <w:proofErr w:type="spellEnd"/>
+            <w:r>
+              <w:rPr>
+                <w:sz w:val="20"/>
+              </w:rPr>
+              <w:t xml:space="preserve"> auf GND gezogen. Man kann mit dem </w:t>
+            </w:r>
+            <w:proofErr w:type="spellStart"/>
+            <w:r>
+              <w:rPr>
+                <w:sz w:val="20"/>
+              </w:rPr>
+              <w:t>Programmer</w:t>
+            </w:r>
+            <w:proofErr w:type="spellEnd"/>
+            <w:r>
+              <w:rPr>
+                <w:sz w:val="20"/>
+              </w:rPr>
+              <w:t xml:space="preserve"> von EM die neue Hardware </w:t>
+            </w:r>
+            <w:proofErr w:type="spellStart"/>
+            <w:r>
+              <w:rPr>
+                <w:sz w:val="20"/>
+              </w:rPr>
+              <w:t>konfigureren</w:t>
+            </w:r>
+            <w:proofErr w:type="spellEnd"/>
+            <w:r>
+              <w:rPr>
+                <w:sz w:val="20"/>
+              </w:rPr>
+              <w:t>.</w:t>
             </w:r>
           </w:p>
           <w:p>
@@ -1501,7 +1640,21 @@
               <w:rPr>
                 <w:sz w:val="20"/>
               </w:rPr>
-              <w:t xml:space="preserve"> mit 4.77 mH genommen. </w:t>
+              <w:t xml:space="preserve"> mit 4.77 </w:t>
+            </w:r>
+            <w:proofErr w:type="spellStart"/>
+            <w:r>
+              <w:rPr>
+                <w:sz w:val="20"/>
+              </w:rPr>
+              <w:t>mH</w:t>
+            </w:r>
+            <w:proofErr w:type="spellEnd"/>
+            <w:r>
+              <w:rPr>
+                <w:sz w:val="20"/>
+              </w:rPr>
+              <w:t xml:space="preserve"> genommen. </w:t>
             </w:r>
             <w:r>
               <w:rPr>
@@ -1533,6 +1686,7 @@
                 <w:sz w:val="20"/>
               </w:rPr>
             </w:pPr>
+            <w:proofErr w:type="spellStart"/>
             <w:r>
               <w:rPr>
                 <w:sz w:val="20"/>
@@ -1545,6 +1699,7 @@
               </w:rPr>
               <w:t>oenigma</w:t>
             </w:r>
+            <w:proofErr w:type="spellEnd"/>
             <w:r>
               <w:rPr>
                 <w:sz w:val="20"/>
@@ -1574,8 +1729,15 @@
                 <w:sz w:val="20"/>
               </w:rPr>
               <w:br/>
+            </w:r>
+            <w:proofErr w:type="spellStart"/>
+            <w:r>
+              <w:rPr>
+                <w:sz w:val="20"/>
+              </w:rPr>
               <w:t>Erledigt</w:t>
             </w:r>
+            <w:proofErr w:type="spellEnd"/>
           </w:p>
           <w:p>
             <w:pPr>
@@ -1632,8 +1794,15 @@
                 <w:sz w:val="20"/>
               </w:rPr>
               <w:br/>
+            </w:r>
+            <w:proofErr w:type="spellStart"/>
+            <w:r>
+              <w:rPr>
+                <w:sz w:val="20"/>
+              </w:rPr>
               <w:t>koenigma</w:t>
             </w:r>
+            <w:proofErr w:type="spellEnd"/>
             <w:r>
               <w:rPr>
                 <w:sz w:val="20"/>
@@ -1657,8 +1826,15 @@
                 <w:sz w:val="20"/>
               </w:rPr>
               <w:br/>
+            </w:r>
+            <w:proofErr w:type="spellStart"/>
+            <w:r>
+              <w:rPr>
+                <w:sz w:val="20"/>
+              </w:rPr>
               <w:t>duen</w:t>
             </w:r>
+            <w:proofErr w:type="spellEnd"/>
             <w:r>
               <w:rPr>
                 <w:sz w:val="20"/>
@@ -1738,12 +1914,14 @@
               </w:rPr>
               <w:t xml:space="preserve">    </w:t>
             </w:r>
+            <w:proofErr w:type="spellStart"/>
             <w:r>
               <w:rPr>
                 <w:sz w:val="20"/>
               </w:rPr>
               <w:t>duen</w:t>
             </w:r>
+            <w:proofErr w:type="spellEnd"/>
           </w:p>
           <w:p>
             <w:pPr>
@@ -2047,8 +2225,16 @@
               <w:rPr>
                 <w:sz w:val="20"/>
               </w:rPr>
-              <w:t>Firmware-TI-SensorTag</w:t>
-            </w:r>
+              <w:t>Firmware-TI-</w:t>
+            </w:r>
+            <w:proofErr w:type="spellStart"/>
+            <w:r>
+              <w:rPr>
+                <w:sz w:val="20"/>
+              </w:rPr>
+              <w:t>SensorTag</w:t>
+            </w:r>
+            <w:proofErr w:type="spellEnd"/>
           </w:p>
           <w:p>
             <w:pPr>
@@ -2079,7 +2265,21 @@
                 <w:sz w:val="20"/>
               </w:rPr>
               <w:br/>
-              <w:t>Der Code ist gut domentiert und durch aussagfähige Funktionen strukturiert.</w:t>
+              <w:t xml:space="preserve">Der Code ist gut </w:t>
+            </w:r>
+            <w:proofErr w:type="spellStart"/>
+            <w:r>
+              <w:rPr>
+                <w:sz w:val="20"/>
+              </w:rPr>
+              <w:t>domentiert</w:t>
+            </w:r>
+            <w:proofErr w:type="spellEnd"/>
+            <w:r>
+              <w:rPr>
+                <w:sz w:val="20"/>
+              </w:rPr>
+              <w:t xml:space="preserve"> und durch aussagfähige Funktionen strukturiert.</w:t>
             </w:r>
           </w:p>
           <w:p>
@@ -2098,7 +2298,21 @@
                 <w:sz w:val="20"/>
               </w:rPr>
               <w:lastRenderedPageBreak/>
-              <w:t>Energiemessung akutelles Board</w:t>
+              <w:t xml:space="preserve">Energiemessung </w:t>
+            </w:r>
+            <w:proofErr w:type="spellStart"/>
+            <w:r>
+              <w:rPr>
+                <w:sz w:val="20"/>
+              </w:rPr>
+              <w:t>akutelles</w:t>
+            </w:r>
+            <w:proofErr w:type="spellEnd"/>
+            <w:r>
+              <w:rPr>
+                <w:sz w:val="20"/>
+              </w:rPr>
+              <w:t xml:space="preserve"> Board</w:t>
             </w:r>
             <w:r>
               <w:rPr>
@@ -2125,7 +2339,35 @@
               <w:rPr>
                 <w:sz w:val="20"/>
               </w:rPr>
-              <w:t>J.   (Laden C, Init, Senden 3 Pakete)</w:t>
+              <w:t>J</w:t>
+            </w:r>
+            <w:proofErr w:type="gramStart"/>
+            <w:r>
+              <w:rPr>
+                <w:sz w:val="20"/>
+              </w:rPr>
+              <w:t xml:space="preserve">.   </w:t>
+            </w:r>
+            <w:proofErr w:type="gramEnd"/>
+            <w:r>
+              <w:rPr>
+                <w:sz w:val="20"/>
+              </w:rPr>
+              <w:t xml:space="preserve">(Laden C, </w:t>
+            </w:r>
+            <w:proofErr w:type="spellStart"/>
+            <w:r>
+              <w:rPr>
+                <w:sz w:val="20"/>
+              </w:rPr>
+              <w:t>Init</w:t>
+            </w:r>
+            <w:proofErr w:type="spellEnd"/>
+            <w:r>
+              <w:rPr>
+                <w:sz w:val="20"/>
+              </w:rPr>
+              <w:t>, Senden 3 Pakete)</w:t>
             </w:r>
           </w:p>
           <w:p>
@@ -2202,7 +2444,21 @@
               <w:rPr>
                 <w:sz w:val="20"/>
               </w:rPr>
-              <w:t xml:space="preserve">(sofern SPI nicht viel mehr Energie braucht.) </w:t>
+              <w:t>(</w:t>
+            </w:r>
+            <w:proofErr w:type="gramStart"/>
+            <w:r>
+              <w:rPr>
+                <w:sz w:val="20"/>
+              </w:rPr>
+              <w:t>sofern</w:t>
+            </w:r>
+            <w:proofErr w:type="gramEnd"/>
+            <w:r>
+              <w:rPr>
+                <w:sz w:val="20"/>
+              </w:rPr>
+              <w:t xml:space="preserve"> SPI nicht viel mehr Energie braucht.) </w:t>
             </w:r>
             <w:r>
               <w:rPr>
@@ -2220,7 +2476,35 @@
               <w:rPr>
                 <w:sz w:val="20"/>
               </w:rPr>
-              <w:t>Wir nehmen die besser Spule für den Prototyp. Zudem wird es für die Schlussdoku 2 und 3 Magnete hintereinander geben.</w:t>
+              <w:t xml:space="preserve">Wir nehmen </w:t>
+            </w:r>
+            <w:proofErr w:type="gramStart"/>
+            <w:r>
+              <w:rPr>
+                <w:sz w:val="20"/>
+              </w:rPr>
+              <w:t>die besser</w:t>
+            </w:r>
+            <w:proofErr w:type="gramEnd"/>
+            <w:r>
+              <w:rPr>
+                <w:sz w:val="20"/>
+              </w:rPr>
+              <w:t xml:space="preserve"> Spule für den Prototyp. Zudem wird es für die </w:t>
+            </w:r>
+            <w:proofErr w:type="spellStart"/>
+            <w:r>
+              <w:rPr>
+                <w:sz w:val="20"/>
+              </w:rPr>
+              <w:t>Schlussdoku</w:t>
+            </w:r>
+            <w:proofErr w:type="spellEnd"/>
+            <w:r>
+              <w:rPr>
+                <w:sz w:val="20"/>
+              </w:rPr>
+              <w:t xml:space="preserve"> 2 und 3 Magnete hintereinander geben.</w:t>
             </w:r>
             <w:r>
               <w:rPr>
@@ -2244,7 +2528,21 @@
               <w:rPr>
                 <w:sz w:val="20"/>
               </w:rPr>
-              <w:t>STS, LTS berechnen für akutelles Board</w:t>
+              <w:t xml:space="preserve">STS, LTS berechnen für </w:t>
+            </w:r>
+            <w:proofErr w:type="spellStart"/>
+            <w:r>
+              <w:rPr>
+                <w:sz w:val="20"/>
+              </w:rPr>
+              <w:t>akutelles</w:t>
+            </w:r>
+            <w:proofErr w:type="spellEnd"/>
+            <w:r>
+              <w:rPr>
+                <w:sz w:val="20"/>
+              </w:rPr>
+              <w:t xml:space="preserve"> Board</w:t>
             </w:r>
             <w:r>
               <w:rPr>
@@ -2277,8 +2575,17 @@
                 <w:sz w:val="20"/>
                 <w:lang w:val="en-GB"/>
               </w:rPr>
-              <w:t>Unique ID in BLE-Packete</w:t>
-            </w:r>
+              <w:t>Unique ID in BLE-</w:t>
+            </w:r>
+            <w:proofErr w:type="spellStart"/>
+            <w:r>
+              <w:rPr>
+                <w:sz w:val="20"/>
+                <w:lang w:val="en-GB"/>
+              </w:rPr>
+              <w:t>Packete</w:t>
+            </w:r>
+            <w:proofErr w:type="spellEnd"/>
             <w:r>
               <w:rPr>
                 <w:sz w:val="20"/>
@@ -2297,13 +2604,11 @@
               <w:ind w:left="567" w:hanging="567"/>
               <w:rPr>
                 <w:sz w:val="20"/>
-                <w:lang w:val="en-GB"/>
-              </w:rPr>
-            </w:pPr>
-            <w:r>
-              <w:rPr>
-                <w:sz w:val="20"/>
-                <w:lang w:val="en-GB"/>
+              </w:rPr>
+            </w:pPr>
+            <w:r>
+              <w:rPr>
+                <w:sz w:val="20"/>
               </w:rPr>
               <w:t>Diskussion:</w:t>
             </w:r>
@@ -2324,7 +2629,21 @@
               <w:rPr>
                 <w:sz w:val="20"/>
               </w:rPr>
-              <w:t>Achtung: Beim Setzen der Länge im Packet, muss die Länge stimmen, da Android exakt so viele Daten-bytes einliest, wie in Length steht.</w:t>
+              <w:t xml:space="preserve">Achtung: Beim Setzen der Länge im Packet, muss die Länge stimmen, da Android exakt so viele Daten-bytes einliest, wie in </w:t>
+            </w:r>
+            <w:proofErr w:type="spellStart"/>
+            <w:r>
+              <w:rPr>
+                <w:sz w:val="20"/>
+              </w:rPr>
+              <w:t>Length</w:t>
+            </w:r>
+            <w:proofErr w:type="spellEnd"/>
+            <w:r>
+              <w:rPr>
+                <w:sz w:val="20"/>
+              </w:rPr>
+              <w:t xml:space="preserve"> steht.</w:t>
             </w:r>
             <w:r>
               <w:rPr>
@@ -2336,7 +2655,21 @@
               <w:rPr>
                 <w:sz w:val="20"/>
               </w:rPr>
-              <w:t xml:space="preserve">Bei length zählt auch das Type-Byte mit zu den Daten. </w:t>
+              <w:t xml:space="preserve">Bei </w:t>
+            </w:r>
+            <w:proofErr w:type="spellStart"/>
+            <w:r>
+              <w:rPr>
+                <w:sz w:val="20"/>
+              </w:rPr>
+              <w:t>length</w:t>
+            </w:r>
+            <w:proofErr w:type="spellEnd"/>
+            <w:r>
+              <w:rPr>
+                <w:sz w:val="20"/>
+              </w:rPr>
+              <w:t xml:space="preserve"> zählt auch das Type-Byte mit zu den Daten. </w:t>
             </w:r>
           </w:p>
           <w:p>
@@ -2355,7 +2688,21 @@
               <w:rPr>
                 <w:sz w:val="20"/>
               </w:rPr>
-              <w:t>Ines: Als Type wird complete UUID-List und dann (dort wo UUID-Services kommen, stehen dann die Daten.)</w:t>
+              <w:t xml:space="preserve">Ines: Als Type wird </w:t>
+            </w:r>
+            <w:proofErr w:type="spellStart"/>
+            <w:r>
+              <w:rPr>
+                <w:sz w:val="20"/>
+              </w:rPr>
+              <w:t>complete</w:t>
+            </w:r>
+            <w:proofErr w:type="spellEnd"/>
+            <w:r>
+              <w:rPr>
+                <w:sz w:val="20"/>
+              </w:rPr>
+              <w:t xml:space="preserve"> UUID-List und dann (dort wo UUID-Services kommen, stehen dann die Daten.)</w:t>
             </w:r>
             <w:r>
               <w:rPr>
@@ -2376,6 +2723,7 @@
                 <w:sz w:val="20"/>
               </w:rPr>
             </w:pPr>
+            <w:proofErr w:type="spellStart"/>
             <w:r>
               <w:rPr>
                 <w:sz w:val="20"/>
@@ -2388,13 +2736,18 @@
               </w:rPr>
               <w:t>t</w:t>
             </w:r>
-            <w:bookmarkStart w:id="0" w:name="_GoBack"/>
-            <w:bookmarkEnd w:id="0"/>
-            <w:r>
-              <w:rPr>
-                <w:sz w:val="20"/>
-              </w:rPr>
-              <w:t xml:space="preserve">h: Nur so lang wie notwendig, um Energie zu sparen. (Also nicht alle 37 Bytes senden.) </w:t>
+            <w:r>
+              <w:rPr>
+                <w:sz w:val="20"/>
+              </w:rPr>
+              <w:t>h</w:t>
+            </w:r>
+            <w:proofErr w:type="spellEnd"/>
+            <w:r>
+              <w:rPr>
+                <w:sz w:val="20"/>
+              </w:rPr>
+              <w:t xml:space="preserve">: Nur so lang wie notwendig, um Energie zu sparen. (Also nicht alle 37 Bytes senden.) </w:t>
             </w:r>
           </w:p>
         </w:tc>
@@ -2414,6 +2767,7 @@
                 <w:sz w:val="20"/>
               </w:rPr>
             </w:pPr>
+            <w:proofErr w:type="spellStart"/>
             <w:r>
               <w:rPr>
                 <w:sz w:val="20"/>
@@ -2427,6 +2781,7 @@
               </w:rPr>
               <w:t>achlkat</w:t>
             </w:r>
+            <w:proofErr w:type="spellEnd"/>
             <w:r>
               <w:rPr>
                 <w:sz w:val="20"/>
@@ -2869,6 +3224,7 @@
                 <w:sz w:val="20"/>
               </w:rPr>
             </w:pPr>
+            <w:proofErr w:type="spellStart"/>
             <w:r>
               <w:rPr>
                 <w:sz w:val="20"/>
@@ -2881,6 +3237,7 @@
               </w:rPr>
               <w:t>oenigma</w:t>
             </w:r>
+            <w:proofErr w:type="spellEnd"/>
             <w:r>
               <w:rPr>
                 <w:sz w:val="20"/>
@@ -3412,12 +3769,14 @@
                 <w:sz w:val="20"/>
               </w:rPr>
             </w:pPr>
+            <w:proofErr w:type="spellStart"/>
             <w:r>
               <w:rPr>
                 <w:sz w:val="20"/>
               </w:rPr>
               <w:t>koenigma</w:t>
             </w:r>
+            <w:proofErr w:type="spellEnd"/>
           </w:p>
         </w:tc>
         <w:tc>
@@ -3534,8 +3893,16 @@
               <w:rPr>
                 <w:sz w:val="20"/>
               </w:rPr>
-              <w:t>Firmware-TI-SensorTag</w:t>
-            </w:r>
+              <w:t>Firmware-TI-</w:t>
+            </w:r>
+            <w:proofErr w:type="spellStart"/>
+            <w:r>
+              <w:rPr>
+                <w:sz w:val="20"/>
+              </w:rPr>
+              <w:t>SensorTag</w:t>
+            </w:r>
+            <w:proofErr w:type="spellEnd"/>
           </w:p>
           <w:p>
             <w:pPr>
@@ -3549,13 +3916,31 @@
                 <w:lang w:val="en-GB"/>
               </w:rPr>
             </w:pPr>
+            <w:proofErr w:type="spellStart"/>
             <w:r>
               <w:rPr>
                 <w:sz w:val="20"/>
                 <w:lang w:val="en-GB"/>
               </w:rPr>
-              <w:t>Auslesen von Sensoren</w:t>
-            </w:r>
+              <w:t>Auslesen</w:t>
+            </w:r>
+            <w:proofErr w:type="spellEnd"/>
+            <w:r>
+              <w:rPr>
+                <w:sz w:val="20"/>
+                <w:lang w:val="en-GB"/>
+              </w:rPr>
+              <w:t xml:space="preserve"> von </w:t>
+            </w:r>
+            <w:proofErr w:type="spellStart"/>
+            <w:r>
+              <w:rPr>
+                <w:sz w:val="20"/>
+                <w:lang w:val="en-GB"/>
+              </w:rPr>
+              <w:t>Sensoren</w:t>
+            </w:r>
+            <w:proofErr w:type="spellEnd"/>
           </w:p>
           <w:p>
             <w:pPr>
@@ -3612,12 +3997,14 @@
                 <w:sz w:val="20"/>
               </w:rPr>
             </w:pPr>
+            <w:proofErr w:type="spellStart"/>
             <w:r>
               <w:rPr>
                 <w:sz w:val="20"/>
               </w:rPr>
               <w:t>bachlkat</w:t>
             </w:r>
+            <w:proofErr w:type="spellEnd"/>
           </w:p>
         </w:tc>
         <w:tc>
@@ -4036,12 +4423,14 @@
                 <w:sz w:val="20"/>
               </w:rPr>
             </w:pPr>
+            <w:proofErr w:type="spellStart"/>
             <w:r>
               <w:rPr>
                 <w:sz w:val="20"/>
               </w:rPr>
               <w:t>koenigma</w:t>
             </w:r>
+            <w:proofErr w:type="spellEnd"/>
           </w:p>
         </w:tc>
         <w:tc>
@@ -4360,7 +4749,23 @@
                 <w:sz w:val="20"/>
               </w:rPr>
               <w:br/>
-              <w:t xml:space="preserve">                             - Energy Management: An Geschwindigkeit anpassen</w:t>
+              <w:t xml:space="preserve">                             - </w:t>
+            </w:r>
+            <w:proofErr w:type="spellStart"/>
+            <w:r>
+              <w:rPr>
+                <w:b w:val="0"/>
+                <w:sz w:val="20"/>
+              </w:rPr>
+              <w:t>Energy</w:t>
+            </w:r>
+            <w:proofErr w:type="spellEnd"/>
+            <w:r>
+              <w:rPr>
+                <w:b w:val="0"/>
+                <w:sz w:val="20"/>
+              </w:rPr>
+              <w:t xml:space="preserve"> Management: An Geschwindigkeit anpassen</w:t>
             </w:r>
             <w:r>
               <w:rPr>
@@ -4400,7 +4805,23 @@
                 <w:sz w:val="20"/>
               </w:rPr>
               <w:br/>
-              <w:t xml:space="preserve">                                 meter anzeigen  </w:t>
+              <w:t xml:space="preserve">                                 </w:t>
+            </w:r>
+            <w:proofErr w:type="spellStart"/>
+            <w:r>
+              <w:rPr>
+                <w:b w:val="0"/>
+                <w:sz w:val="20"/>
+              </w:rPr>
+              <w:t>meter</w:t>
+            </w:r>
+            <w:proofErr w:type="spellEnd"/>
+            <w:r>
+              <w:rPr>
+                <w:b w:val="0"/>
+                <w:sz w:val="20"/>
+              </w:rPr>
+              <w:t xml:space="preserve"> anzeigen  </w:t>
             </w:r>
             <w:r>
               <w:rPr>
@@ -4909,27 +5330,14 @@
           <w:r>
             <w:t>/</w:t>
           </w:r>
-          <w:r>
-            <w:fldChar w:fldCharType="begin"/>
-          </w:r>
-          <w:r>
-            <w:instrText xml:space="preserve"> NUMPAGES </w:instrText>
-          </w:r>
-          <w:r>
-            <w:fldChar w:fldCharType="separate"/>
-          </w:r>
-          <w:r>
-            <w:rPr>
-              <w:noProof/>
-            </w:rPr>
-            <w:t>4</w:t>
-          </w:r>
-          <w:r>
-            <w:rPr>
-              <w:noProof/>
-            </w:rPr>
-            <w:fldChar w:fldCharType="end"/>
-          </w:r>
+          <w:fldSimple w:instr=" NUMPAGES ">
+            <w:r>
+              <w:rPr>
+                <w:noProof/>
+              </w:rPr>
+              <w:t>4</w:t>
+            </w:r>
+          </w:fldSimple>
         </w:p>
       </w:tc>
     </w:tr>
@@ -9809,7 +10217,7 @@
 </file>
 
 <file path=customXml/itemProps1.xml><?xml version="1.0" encoding="utf-8"?>
-<ds:datastoreItem xmlns:ds="http://schemas.openxmlformats.org/officeDocument/2006/customXml" ds:itemID="{110CF4DA-360E-4E1A-8B6F-7857BD40BB70}">
+<ds:datastoreItem xmlns:ds="http://schemas.openxmlformats.org/officeDocument/2006/customXml" ds:itemID="{384970D3-5054-4669-BB7A-7CAE77906992}">
   <ds:schemaRefs>
     <ds:schemaRef ds:uri="http://schemas.openxmlformats.org/officeDocument/2006/bibliography"/>
   </ds:schemaRefs>

</xml_diff>